<commit_message>
Alterações arquivo - Quadro Teórico
</commit_message>
<xml_diff>
--- a/documents/life_cycle/pré-projeto/pre-projeto_v0r3.docx
+++ b/documents/life_cycle/pré-projeto/pre-projeto_v0r3.docx
@@ -637,17 +637,8 @@
           <w:rFonts w:cs="Times New Roman"/>
           <w:szCs w:val="24"/>
         </w:rPr>
-        <w:t xml:space="preserve"> </w:t>
-      </w:r>
-      <w:proofErr w:type="spellStart"/>
-      <w:r>
-        <w:rPr>
-          <w:rFonts w:cs="Times New Roman"/>
-          <w:szCs w:val="24"/>
-        </w:rPr>
-        <w:t>Fedatto</w:t>
-      </w:r>
-      <w:proofErr w:type="spellEnd"/>
+        <w:t xml:space="preserve"> Fedatto</w:t>
+      </w:r>
       <w:r>
         <w:rPr>
           <w:rFonts w:cs="Times New Roman"/>
@@ -977,7 +968,7 @@
               </mc:Choice>
               <mc:Fallback>
                 <w:pict>
-                  <v:rect w14:anchorId="49184D49" id="Rectangle 4" o:spid="_x0000_s1026" style="position:absolute;margin-left:6in;margin-top:-54pt;width:36.05pt;height:27.05pt;z-index:251647488;visibility:visible;mso-wrap-style:square;mso-width-percent:0;mso-height-percent:0;mso-wrap-distance-left:9pt;mso-wrap-distance-top:0;mso-wrap-distance-right:9pt;mso-wrap-distance-bottom:0;mso-position-horizontal:absolute;mso-position-horizontal-relative:text;mso-position-vertical:absolute;mso-position-vertical-relative:text;mso-width-percent:0;mso-height-percent:0;mso-width-relative:margin;mso-height-relative:margin;v-text-anchor:top" o:gfxdata="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" fillcolor="white [3212]" strokecolor="white [3212]">
+                  <v:rect w14:anchorId="66CD6B1D" id="Rectangle 4" o:spid="_x0000_s1026" style="position:absolute;margin-left:6in;margin-top:-54pt;width:36.05pt;height:27.05pt;z-index:251647488;visibility:visible;mso-wrap-style:square;mso-width-percent:0;mso-height-percent:0;mso-wrap-distance-left:9pt;mso-wrap-distance-top:0;mso-wrap-distance-right:9pt;mso-wrap-distance-bottom:0;mso-position-horizontal:absolute;mso-position-horizontal-relative:text;mso-position-vertical:absolute;mso-position-vertical-relative:text;mso-width-percent:0;mso-height-percent:0;mso-width-relative:margin;mso-height-relative:margin;v-text-anchor:top" o:gfxdata="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" fillcolor="white [3212]" strokecolor="white [3212]">
                     <w10:wrap type="through"/>
                   </v:rect>
                 </w:pict>
@@ -3291,7 +3282,7 @@
           </mc:Choice>
           <mc:Fallback>
             <w:pict>
-              <v:rect w14:anchorId="224A57B4" id="Rectangle 9" o:spid="_x0000_s1026" style="position:absolute;margin-left:6in;margin-top:-54pt;width:36.05pt;height:27.05pt;z-index:251655680;visibility:visible;mso-wrap-style:square;mso-width-percent:0;mso-height-percent:0;mso-wrap-distance-left:9pt;mso-wrap-distance-top:0;mso-wrap-distance-right:9pt;mso-wrap-distance-bottom:0;mso-position-horizontal:absolute;mso-position-horizontal-relative:text;mso-position-vertical:absolute;mso-position-vertical-relative:text;mso-width-percent:0;mso-height-percent:0;mso-width-relative:margin;mso-height-relative:margin;v-text-anchor:top" o:gfxdata="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" fillcolor="white [3212]" strokecolor="white [3212]">
+              <v:rect w14:anchorId="5D42227B" id="Rectangle 9" o:spid="_x0000_s1026" style="position:absolute;margin-left:6in;margin-top:-54pt;width:36.05pt;height:27.05pt;z-index:251655680;visibility:visible;mso-wrap-style:square;mso-width-percent:0;mso-height-percent:0;mso-wrap-distance-left:9pt;mso-wrap-distance-top:0;mso-wrap-distance-right:9pt;mso-wrap-distance-bottom:0;mso-position-horizontal:absolute;mso-position-horizontal-relative:text;mso-position-vertical:absolute;mso-position-vertical-relative:text;mso-width-percent:0;mso-height-percent:0;mso-width-relative:margin;mso-height-relative:margin;v-text-anchor:top" o:gfxdata="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" fillcolor="white [3212]" strokecolor="white [3212]">
                 <w10:wrap type="through"/>
               </v:rect>
             </w:pict>
@@ -3652,21 +3643,7 @@
         <w:rPr>
           <w:rFonts w:cs="Times New Roman"/>
         </w:rPr>
-        <w:t xml:space="preserve">, </w:t>
-      </w:r>
-      <w:proofErr w:type="gramStart"/>
-      <w:r>
-        <w:rPr>
-          <w:rFonts w:cs="Times New Roman"/>
-        </w:rPr>
-        <w:t>porém</w:t>
-      </w:r>
-      <w:proofErr w:type="gramEnd"/>
-      <w:r>
-        <w:rPr>
-          <w:rFonts w:cs="Times New Roman"/>
-        </w:rPr>
-        <w:t xml:space="preserve"> as exibições de resultados são mais simples: </w:t>
+        <w:t xml:space="preserve">, porém as exibições de resultados são mais simples: </w:t>
       </w:r>
       <w:r>
         <w:rPr>
@@ -3744,27 +3721,13 @@
         <w:rPr>
           <w:rFonts w:cs="Times New Roman"/>
         </w:rPr>
-        <w:t xml:space="preserve">possuem </w:t>
-      </w:r>
-      <w:proofErr w:type="spellStart"/>
-      <w:r>
-        <w:rPr>
-          <w:rFonts w:cs="Times New Roman"/>
-        </w:rPr>
-        <w:t>est</w:t>
-      </w:r>
-      <w:r>
-        <w:rPr>
-          <w:rFonts w:cs="Times New Roman"/>
-        </w:rPr>
-        <w:t>a</w:t>
-      </w:r>
-      <w:proofErr w:type="spellEnd"/>
-      <w:r>
-        <w:rPr>
-          <w:rFonts w:cs="Times New Roman"/>
-        </w:rPr>
-        <w:t xml:space="preserve"> </w:t>
+        <w:t>possuem est</w:t>
+      </w:r>
+      <w:r>
+        <w:rPr>
+          <w:rFonts w:cs="Times New Roman"/>
+        </w:rPr>
+        <w:t xml:space="preserve">a </w:t>
       </w:r>
       <w:r>
         <w:rPr>
@@ -4062,8 +4025,6 @@
           <w:rFonts w:cs="Times New Roman"/>
         </w:rPr>
       </w:pPr>
-      <w:bookmarkStart w:id="1" w:name="_GoBack"/>
-      <w:bookmarkEnd w:id="1"/>
     </w:p>
     <w:p>
       <w:pPr>
@@ -4080,7 +4041,7 @@
           <w:sz w:val="28"/>
         </w:rPr>
       </w:pPr>
-      <w:bookmarkStart w:id="2" w:name="_Toc443587719"/>
+      <w:bookmarkStart w:id="1" w:name="_Toc443587719"/>
       <w:r>
         <w:rPr>
           <w:rFonts w:ascii="Times New Roman" w:hAnsi="Times New Roman" w:cs="Times New Roman"/>
@@ -4163,7 +4124,7 @@
           </mc:Choice>
           <mc:Fallback>
             <w:pict>
-              <v:rect w14:anchorId="77EEA264" id="Rectangle 12" o:spid="_x0000_s1026" style="position:absolute;margin-left:431.95pt;margin-top:-54pt;width:36.05pt;height:27.05pt;z-index:251679232;visibility:visible;mso-wrap-style:square;mso-width-percent:0;mso-height-percent:0;mso-wrap-distance-left:9pt;mso-wrap-distance-top:0;mso-wrap-distance-right:9pt;mso-wrap-distance-bottom:0;mso-position-horizontal:absolute;mso-position-horizontal-relative:text;mso-position-vertical:absolute;mso-position-vertical-relative:text;mso-width-percent:0;mso-height-percent:0;mso-width-relative:margin;mso-height-relative:margin;v-text-anchor:top" o:gfxdata="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" fillcolor="white [3212]" strokecolor="white [3212]">
+              <v:rect w14:anchorId="74A823A3" id="Rectangle 12" o:spid="_x0000_s1026" style="position:absolute;margin-left:431.95pt;margin-top:-54pt;width:36.05pt;height:27.05pt;z-index:251679232;visibility:visible;mso-wrap-style:square;mso-width-percent:0;mso-height-percent:0;mso-wrap-distance-left:9pt;mso-wrap-distance-top:0;mso-wrap-distance-right:9pt;mso-wrap-distance-bottom:0;mso-position-horizontal:absolute;mso-position-horizontal-relative:text;mso-position-vertical:absolute;mso-position-vertical-relative:text;mso-width-percent:0;mso-height-percent:0;mso-width-relative:margin;mso-height-relative:margin;v-text-anchor:top" o:gfxdata="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" fillcolor="white [3212]" strokecolor="white [3212]">
                 <w10:wrap type="through"/>
               </v:rect>
             </w:pict>
@@ -4178,7 +4139,7 @@
         </w:rPr>
         <w:t>JUSTIFICATIVA</w:t>
       </w:r>
-      <w:bookmarkEnd w:id="2"/>
+      <w:bookmarkEnd w:id="1"/>
     </w:p>
     <w:p/>
     <w:p/>
@@ -4281,7 +4242,7 @@
           <w:sz w:val="28"/>
         </w:rPr>
       </w:pPr>
-      <w:bookmarkStart w:id="3" w:name="_Toc443587720"/>
+      <w:bookmarkStart w:id="2" w:name="_Toc443587720"/>
       <w:r>
         <w:rPr>
           <w:rFonts w:ascii="Times New Roman" w:hAnsi="Times New Roman" w:cs="Times New Roman"/>
@@ -4364,7 +4325,7 @@
           </mc:Choice>
           <mc:Fallback>
             <w:pict>
-              <v:rect w14:anchorId="5138CAF5" id="Rectangle 11" o:spid="_x0000_s1026" style="position:absolute;margin-left:431.95pt;margin-top:-54pt;width:36.05pt;height:27.05pt;z-index:251638272;visibility:visible;mso-wrap-style:square;mso-width-percent:0;mso-height-percent:0;mso-wrap-distance-left:9pt;mso-wrap-distance-top:0;mso-wrap-distance-right:9pt;mso-wrap-distance-bottom:0;mso-position-horizontal:absolute;mso-position-horizontal-relative:text;mso-position-vertical:absolute;mso-position-vertical-relative:text;mso-width-percent:0;mso-height-percent:0;mso-width-relative:margin;mso-height-relative:margin;v-text-anchor:top" o:gfxdata="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" fillcolor="white [3212]" strokecolor="white [3212]">
+              <v:rect w14:anchorId="45915FB4" id="Rectangle 11" o:spid="_x0000_s1026" style="position:absolute;margin-left:431.95pt;margin-top:-54pt;width:36.05pt;height:27.05pt;z-index:251638272;visibility:visible;mso-wrap-style:square;mso-width-percent:0;mso-height-percent:0;mso-wrap-distance-left:9pt;mso-wrap-distance-top:0;mso-wrap-distance-right:9pt;mso-wrap-distance-bottom:0;mso-position-horizontal:absolute;mso-position-horizontal-relative:text;mso-position-vertical:absolute;mso-position-vertical-relative:text;mso-width-percent:0;mso-height-percent:0;mso-width-relative:margin;mso-height-relative:margin;v-text-anchor:top" o:gfxdata="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" fillcolor="white [3212]" strokecolor="white [3212]">
                 <w10:wrap type="through"/>
               </v:rect>
             </w:pict>
@@ -4379,7 +4340,7 @@
         </w:rPr>
         <w:t>OBJETIVOS</w:t>
       </w:r>
-      <w:bookmarkEnd w:id="3"/>
+      <w:bookmarkEnd w:id="2"/>
     </w:p>
     <w:p>
       <w:pPr>
@@ -4446,8 +4407,8 @@
           <w:sz w:val="24"/>
         </w:rPr>
       </w:pPr>
-      <w:bookmarkStart w:id="4" w:name="_Toc443585980"/>
-      <w:bookmarkStart w:id="5" w:name="_Toc443587721"/>
+      <w:bookmarkStart w:id="3" w:name="_Toc443585980"/>
+      <w:bookmarkStart w:id="4" w:name="_Toc443587721"/>
       <w:r>
         <w:rPr>
           <w:rFonts w:ascii="Times New Roman" w:hAnsi="Times New Roman" w:cs="Times New Roman"/>
@@ -4464,8 +4425,8 @@
         </w:rPr>
         <w:t>OBJETIVO GERAL</w:t>
       </w:r>
+      <w:bookmarkEnd w:id="3"/>
       <w:bookmarkEnd w:id="4"/>
-      <w:bookmarkEnd w:id="5"/>
       <w:r>
         <w:rPr>
           <w:rFonts w:ascii="Times New Roman" w:hAnsi="Times New Roman" w:cs="Times New Roman"/>
@@ -4550,7 +4511,7 @@
           <w:sz w:val="24"/>
         </w:rPr>
       </w:pPr>
-      <w:bookmarkStart w:id="6" w:name="_Toc443587722"/>
+      <w:bookmarkStart w:id="5" w:name="_Toc443587722"/>
       <w:r>
         <w:rPr>
           <w:rFonts w:ascii="Times New Roman" w:hAnsi="Times New Roman" w:cs="Times New Roman"/>
@@ -4559,7 +4520,7 @@
         </w:rPr>
         <w:t>OBJETIVOS ESPECÍFICOS</w:t>
       </w:r>
-      <w:bookmarkEnd w:id="6"/>
+      <w:bookmarkEnd w:id="5"/>
     </w:p>
     <w:p>
       <w:pPr>
@@ -4635,31 +4596,13 @@
         </w:rPr>
         <w:t xml:space="preserve">rmazenar os dados coletados através da </w:t>
       </w:r>
-      <w:proofErr w:type="spellStart"/>
       <w:r>
         <w:rPr>
           <w:rFonts w:cs="Times New Roman"/>
           <w:i/>
         </w:rPr>
-        <w:t>cloud</w:t>
-      </w:r>
-      <w:proofErr w:type="spellEnd"/>
-      <w:r>
-        <w:rPr>
-          <w:rFonts w:cs="Times New Roman"/>
-          <w:i/>
-        </w:rPr>
-        <w:t xml:space="preserve"> </w:t>
-      </w:r>
-      <w:proofErr w:type="spellStart"/>
-      <w:r>
-        <w:rPr>
-          <w:rFonts w:cs="Times New Roman"/>
-          <w:i/>
-        </w:rPr>
-        <w:t>computing</w:t>
-      </w:r>
-      <w:proofErr w:type="spellEnd"/>
+        <w:t>cloud computing</w:t>
+      </w:r>
       <w:r>
         <w:rPr>
           <w:rStyle w:val="Refdenotaderodap"/>
@@ -4789,7 +4732,7 @@
           <w:sz w:val="28"/>
         </w:rPr>
       </w:pPr>
-      <w:bookmarkStart w:id="7" w:name="_Toc443587723"/>
+      <w:bookmarkStart w:id="6" w:name="_Toc443587723"/>
       <w:r>
         <w:rPr>
           <w:rFonts w:ascii="Times New Roman" w:hAnsi="Times New Roman" w:cs="Times New Roman"/>
@@ -4872,7 +4815,7 @@
           </mc:Choice>
           <mc:Fallback>
             <w:pict>
-              <v:rect w14:anchorId="27697548" id="Rectangle 13" o:spid="_x0000_s1026" style="position:absolute;margin-left:6in;margin-top:-54pt;width:36.05pt;height:27.05pt;z-index:251665920;visibility:visible;mso-wrap-style:square;mso-width-percent:0;mso-height-percent:0;mso-wrap-distance-left:9pt;mso-wrap-distance-top:0;mso-wrap-distance-right:9pt;mso-wrap-distance-bottom:0;mso-position-horizontal:absolute;mso-position-horizontal-relative:text;mso-position-vertical:absolute;mso-position-vertical-relative:text;mso-width-percent:0;mso-height-percent:0;mso-width-relative:margin;mso-height-relative:margin;v-text-anchor:top" o:gfxdata="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" fillcolor="white [3212]" strokecolor="white [3212]">
+              <v:rect w14:anchorId="7CC4A26D" id="Rectangle 13" o:spid="_x0000_s1026" style="position:absolute;margin-left:6in;margin-top:-54pt;width:36.05pt;height:27.05pt;z-index:251665920;visibility:visible;mso-wrap-style:square;mso-width-percent:0;mso-height-percent:0;mso-wrap-distance-left:9pt;mso-wrap-distance-top:0;mso-wrap-distance-right:9pt;mso-wrap-distance-bottom:0;mso-position-horizontal:absolute;mso-position-horizontal-relative:text;mso-position-vertical:absolute;mso-position-vertical-relative:text;mso-width-percent:0;mso-height-percent:0;mso-width-relative:margin;mso-height-relative:margin;v-text-anchor:top" o:gfxdata="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" fillcolor="white [3212]" strokecolor="white [3212]">
                 <w10:wrap type="through"/>
               </v:rect>
             </w:pict>
@@ -4887,7 +4830,7 @@
         </w:rPr>
         <w:t>QUADRO TEÓRICO</w:t>
       </w:r>
-      <w:bookmarkEnd w:id="7"/>
+      <w:bookmarkEnd w:id="6"/>
     </w:p>
     <w:p>
       <w:pPr>
@@ -4953,7 +4896,7 @@
           <w:szCs w:val="24"/>
         </w:rPr>
       </w:pPr>
-      <w:bookmarkStart w:id="8" w:name="_Toc443587724"/>
+      <w:bookmarkStart w:id="7" w:name="_Toc443587724"/>
       <w:r>
         <w:rPr>
           <w:rFonts w:ascii="Times New Roman" w:hAnsi="Times New Roman" w:cs="Times New Roman"/>
@@ -4963,7 +4906,7 @@
         </w:rPr>
         <w:t>COLOCAR SUBTÍTULO</w:t>
       </w:r>
-      <w:bookmarkEnd w:id="8"/>
+      <w:bookmarkEnd w:id="7"/>
     </w:p>
     <w:p>
       <w:pPr>
@@ -5154,7 +5097,7 @@
           <w:sz w:val="28"/>
         </w:rPr>
       </w:pPr>
-      <w:bookmarkStart w:id="9" w:name="_Toc443587725"/>
+      <w:bookmarkStart w:id="8" w:name="_Toc443587725"/>
       <w:r>
         <w:rPr>
           <w:rFonts w:ascii="Times New Roman" w:hAnsi="Times New Roman" w:cs="Times New Roman"/>
@@ -5237,7 +5180,7 @@
           </mc:Choice>
           <mc:Fallback>
             <w:pict>
-              <v:rect w14:anchorId="74D010AB" id="Rectangle 14" o:spid="_x0000_s1026" style="position:absolute;margin-left:6in;margin-top:-54pt;width:36.05pt;height:27.05pt;z-index:251671040;visibility:visible;mso-wrap-style:square;mso-width-percent:0;mso-height-percent:0;mso-wrap-distance-left:9pt;mso-wrap-distance-top:0;mso-wrap-distance-right:9pt;mso-wrap-distance-bottom:0;mso-position-horizontal:absolute;mso-position-horizontal-relative:text;mso-position-vertical:absolute;mso-position-vertical-relative:text;mso-width-percent:0;mso-height-percent:0;mso-width-relative:margin;mso-height-relative:margin;v-text-anchor:top" o:gfxdata="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" fillcolor="white [3212]" strokecolor="white [3212]">
+              <v:rect w14:anchorId="7F321F36" id="Rectangle 14" o:spid="_x0000_s1026" style="position:absolute;margin-left:6in;margin-top:-54pt;width:36.05pt;height:27.05pt;z-index:251671040;visibility:visible;mso-wrap-style:square;mso-width-percent:0;mso-height-percent:0;mso-wrap-distance-left:9pt;mso-wrap-distance-top:0;mso-wrap-distance-right:9pt;mso-wrap-distance-bottom:0;mso-position-horizontal:absolute;mso-position-horizontal-relative:text;mso-position-vertical:absolute;mso-position-vertical-relative:text;mso-width-percent:0;mso-height-percent:0;mso-width-relative:margin;mso-height-relative:margin;v-text-anchor:top" o:gfxdata="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" fillcolor="white [3212]" strokecolor="white [3212]">
                 <w10:wrap type="through"/>
               </v:rect>
             </w:pict>
@@ -5252,7 +5195,7 @@
         </w:rPr>
         <w:t>QUADRO METODOLÓGICO</w:t>
       </w:r>
-      <w:bookmarkEnd w:id="9"/>
+      <w:bookmarkEnd w:id="8"/>
     </w:p>
     <w:p>
       <w:pPr>
@@ -5319,7 +5262,7 @@
           <w:sz w:val="24"/>
         </w:rPr>
       </w:pPr>
-      <w:bookmarkStart w:id="10" w:name="_Toc443587726"/>
+      <w:bookmarkStart w:id="9" w:name="_Toc443587726"/>
       <w:r>
         <w:rPr>
           <w:rFonts w:ascii="Times New Roman" w:hAnsi="Times New Roman" w:cs="Times New Roman"/>
@@ -5336,7 +5279,7 @@
         </w:rPr>
         <w:t xml:space="preserve"> PESQUISA</w:t>
       </w:r>
-      <w:bookmarkEnd w:id="10"/>
+      <w:bookmarkEnd w:id="9"/>
     </w:p>
     <w:p>
       <w:pPr>
@@ -5410,7 +5353,7 @@
           <w:sz w:val="24"/>
         </w:rPr>
       </w:pPr>
-      <w:bookmarkStart w:id="11" w:name="_Toc443587727"/>
+      <w:bookmarkStart w:id="10" w:name="_Toc443587727"/>
       <w:r>
         <w:rPr>
           <w:rFonts w:ascii="Times New Roman" w:hAnsi="Times New Roman" w:cs="Times New Roman"/>
@@ -5427,7 +5370,7 @@
         </w:rPr>
         <w:t xml:space="preserve"> PESQUISA</w:t>
       </w:r>
-      <w:bookmarkEnd w:id="11"/>
+      <w:bookmarkEnd w:id="10"/>
     </w:p>
     <w:p>
       <w:pPr>
@@ -5487,7 +5430,7 @@
           <w:sz w:val="24"/>
         </w:rPr>
       </w:pPr>
-      <w:bookmarkStart w:id="12" w:name="_Toc443587728"/>
+      <w:bookmarkStart w:id="11" w:name="_Toc443587728"/>
       <w:r>
         <w:rPr>
           <w:rFonts w:ascii="Times New Roman" w:hAnsi="Times New Roman" w:cs="Times New Roman"/>
@@ -5496,7 +5439,7 @@
         </w:rPr>
         <w:t>CONTEXTO</w:t>
       </w:r>
-      <w:bookmarkEnd w:id="12"/>
+      <w:bookmarkEnd w:id="11"/>
     </w:p>
     <w:p>
       <w:pPr>
@@ -5557,7 +5500,7 @@
           <w:sz w:val="24"/>
         </w:rPr>
       </w:pPr>
-      <w:bookmarkStart w:id="13" w:name="_Toc443587729"/>
+      <w:bookmarkStart w:id="12" w:name="_Toc443587729"/>
       <w:r>
         <w:rPr>
           <w:rFonts w:ascii="Times New Roman" w:hAnsi="Times New Roman" w:cs="Times New Roman"/>
@@ -5566,7 +5509,7 @@
         </w:rPr>
         <w:t>PARTICIPANTES</w:t>
       </w:r>
-      <w:bookmarkEnd w:id="13"/>
+      <w:bookmarkEnd w:id="12"/>
     </w:p>
     <w:p>
       <w:pPr>
@@ -5767,7 +5710,7 @@
           <w:sz w:val="24"/>
         </w:rPr>
       </w:pPr>
-      <w:bookmarkStart w:id="14" w:name="_Toc443587730"/>
+      <w:bookmarkStart w:id="13" w:name="_Toc443587730"/>
       <w:r>
         <w:rPr>
           <w:rFonts w:ascii="Times New Roman" w:hAnsi="Times New Roman" w:cs="Times New Roman"/>
@@ -5776,7 +5719,7 @@
         </w:rPr>
         <w:t>INSTRUMENTOS</w:t>
       </w:r>
-      <w:bookmarkEnd w:id="14"/>
+      <w:bookmarkEnd w:id="13"/>
     </w:p>
     <w:p>
       <w:pPr>
@@ -5837,7 +5780,7 @@
           <w:sz w:val="24"/>
         </w:rPr>
       </w:pPr>
-      <w:bookmarkStart w:id="15" w:name="_Toc443587731"/>
+      <w:bookmarkStart w:id="14" w:name="_Toc443587731"/>
       <w:r>
         <w:rPr>
           <w:rFonts w:ascii="Times New Roman" w:hAnsi="Times New Roman" w:cs="Times New Roman"/>
@@ -5846,7 +5789,7 @@
         </w:rPr>
         <w:t>PROCEDIMENTOS</w:t>
       </w:r>
-      <w:bookmarkEnd w:id="15"/>
+      <w:bookmarkEnd w:id="14"/>
     </w:p>
     <w:p>
       <w:pPr>
@@ -5899,7 +5842,7 @@
           <w:sz w:val="24"/>
         </w:rPr>
       </w:pPr>
-      <w:bookmarkStart w:id="16" w:name="_Toc443587732"/>
+      <w:bookmarkStart w:id="15" w:name="_Toc443587732"/>
       <w:r>
         <w:rPr>
           <w:rFonts w:ascii="Times New Roman" w:hAnsi="Times New Roman" w:cs="Times New Roman"/>
@@ -5908,7 +5851,7 @@
         </w:rPr>
         <w:t>CRONOGRAMA</w:t>
       </w:r>
-      <w:bookmarkEnd w:id="16"/>
+      <w:bookmarkEnd w:id="15"/>
     </w:p>
     <w:p>
       <w:pPr>
@@ -9547,14 +9490,12 @@
               </w:rPr>
               <w:t xml:space="preserve"> de </w:t>
             </w:r>
-            <w:proofErr w:type="spellStart"/>
-            <w:r>
-              <w:rPr>
-                <w:rFonts w:cs="Times New Roman"/>
-              </w:rPr>
-              <w:t>requisitos</w:t>
-            </w:r>
-            <w:proofErr w:type="spellEnd"/>
+            <w:r>
+              <w:rPr>
+                <w:rFonts w:cs="Times New Roman"/>
+              </w:rPr>
+              <w:t>requisites</w:t>
+            </w:r>
           </w:p>
         </w:tc>
         <w:tc>
@@ -10660,7 +10601,7 @@
         </w:rPr>
         <w:t xml:space="preserve">  </w:t>
       </w:r>
-      <w:bookmarkStart w:id="17" w:name="_Toc443587733"/>
+      <w:bookmarkStart w:id="16" w:name="_Toc443587733"/>
       <w:r>
         <w:rPr>
           <w:rFonts w:ascii="Times New Roman" w:hAnsi="Times New Roman" w:cs="Times New Roman"/>
@@ -10669,7 +10610,7 @@
         </w:rPr>
         <w:t>ORÇAMENTOS</w:t>
       </w:r>
-      <w:bookmarkEnd w:id="17"/>
+      <w:bookmarkEnd w:id="16"/>
     </w:p>
     <w:p>
       <w:pPr>
@@ -11080,6 +11021,8 @@
           <w:rFonts w:cs="Times New Roman"/>
         </w:rPr>
       </w:pPr>
+      <w:bookmarkStart w:id="17" w:name="_GoBack"/>
+      <w:bookmarkEnd w:id="17"/>
     </w:p>
     <w:p>
       <w:pPr>
@@ -11178,7 +11121,7 @@
           </mc:Choice>
           <mc:Fallback>
             <w:pict>
-              <v:rect w14:anchorId="086FBB1E" id="Rectangle 15" o:spid="_x0000_s1026" style="position:absolute;margin-left:423pt;margin-top:-54pt;width:36.05pt;height:27.05pt;z-index:251675136;visibility:visible;mso-wrap-style:square;mso-width-percent:0;mso-height-percent:0;mso-wrap-distance-left:9pt;mso-wrap-distance-top:0;mso-wrap-distance-right:9pt;mso-wrap-distance-bottom:0;mso-position-horizontal:absolute;mso-position-horizontal-relative:text;mso-position-vertical:absolute;mso-position-vertical-relative:text;mso-width-percent:0;mso-height-percent:0;mso-width-relative:margin;mso-height-relative:margin;v-text-anchor:top" o:gfxdata="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" fillcolor="white [3212]" strokecolor="white [3212]">
+              <v:rect w14:anchorId="690ADDEE" id="Rectangle 15" o:spid="_x0000_s1026" style="position:absolute;margin-left:423pt;margin-top:-54pt;width:36.05pt;height:27.05pt;z-index:251675136;visibility:visible;mso-wrap-style:square;mso-width-percent:0;mso-height-percent:0;mso-wrap-distance-left:9pt;mso-wrap-distance-top:0;mso-wrap-distance-right:9pt;mso-wrap-distance-bottom:0;mso-position-horizontal:absolute;mso-position-horizontal-relative:text;mso-position-vertical:absolute;mso-position-vertical-relative:text;mso-width-percent:0;mso-height-percent:0;mso-width-relative:margin;mso-height-relative:margin;v-text-anchor:top" o:gfxdata="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" fillcolor="white [3212]" strokecolor="white [3212]">
                 <w10:wrap type="through"/>
               </v:rect>
             </w:pict>
@@ -13003,6 +12946,7 @@
   <w:style w:type="character" w:default="1" w:styleId="Fontepargpadro">
     <w:name w:val="Default Paragraph Font"/>
     <w:uiPriority w:val="1"/>
+    <w:semiHidden/>
     <w:unhideWhenUsed/>
   </w:style>
   <w:style w:type="table" w:default="1" w:styleId="Tabelanormal">
@@ -13809,7 +13753,7 @@
 </file>
 
 <file path=customXml/itemProps1.xml><?xml version="1.0" encoding="utf-8"?>
-<ds:datastoreItem xmlns:ds="http://schemas.openxmlformats.org/officeDocument/2006/customXml" ds:itemID="{FCB751B7-D0B3-4635-888B-36B433B6A86A}">
+<ds:datastoreItem xmlns:ds="http://schemas.openxmlformats.org/officeDocument/2006/customXml" ds:itemID="{0C906185-9566-47DC-99A9-738B980D62E7}">
   <ds:schemaRefs>
     <ds:schemaRef ds:uri="http://schemas.openxmlformats.org/officeDocument/2006/bibliography"/>
   </ds:schemaRefs>

</xml_diff>

<commit_message>
add prototype template dashboard
</commit_message>
<xml_diff>
--- a/documents/life_cycle/pré-projeto/pre-projeto_v0r3.docx
+++ b/documents/life_cycle/pré-projeto/pre-projeto_v0r3.docx
@@ -983,8 +983,6 @@
             </w:rPr>
             <w:t>SUMÁRIO</w:t>
           </w:r>
-          <w:bookmarkStart w:id="0" w:name="_GoBack"/>
-          <w:bookmarkEnd w:id="0"/>
         </w:p>
         <w:p/>
         <w:p>
@@ -3186,7 +3184,7 @@
         </w:rPr>
       </w:pPr>
     </w:p>
-    <w:bookmarkStart w:id="1" w:name="_Toc443587718"/>
+    <w:bookmarkStart w:id="0" w:name="_Toc443587718"/>
     <w:p>
       <w:pPr>
         <w:pStyle w:val="Ttulo1"/>
@@ -3300,7 +3298,7 @@
         </w:rPr>
         <w:t>INTRODUÇÃO</w:t>
       </w:r>
-      <w:bookmarkEnd w:id="1"/>
+      <w:bookmarkEnd w:id="0"/>
     </w:p>
     <w:p>
       <w:pPr>
@@ -4028,7 +4026,7 @@
         </w:rPr>
       </w:pPr>
     </w:p>
-    <w:bookmarkStart w:id="2" w:name="_Toc443587719"/>
+    <w:bookmarkStart w:id="1" w:name="_Toc443587719"/>
     <w:p>
       <w:pPr>
         <w:pStyle w:val="Ttulo1"/>
@@ -4141,7 +4139,7 @@
         </w:rPr>
         <w:t>JUSTIFICATIVA</w:t>
       </w:r>
-      <w:bookmarkEnd w:id="2"/>
+      <w:bookmarkEnd w:id="1"/>
     </w:p>
     <w:p/>
     <w:p/>
@@ -4229,7 +4227,7 @@
         <w:ind w:firstLine="709"/>
       </w:pPr>
     </w:p>
-    <w:bookmarkStart w:id="3" w:name="_Toc443587720"/>
+    <w:bookmarkStart w:id="2" w:name="_Toc443587720"/>
     <w:p>
       <w:pPr>
         <w:pStyle w:val="Ttulo1"/>
@@ -4342,7 +4340,7 @@
         </w:rPr>
         <w:t>OBJETIVOS</w:t>
       </w:r>
-      <w:bookmarkEnd w:id="3"/>
+      <w:bookmarkEnd w:id="2"/>
     </w:p>
     <w:p>
       <w:pPr>
@@ -4409,8 +4407,8 @@
           <w:sz w:val="24"/>
         </w:rPr>
       </w:pPr>
-      <w:bookmarkStart w:id="4" w:name="_Toc443585980"/>
-      <w:bookmarkStart w:id="5" w:name="_Toc443587721"/>
+      <w:bookmarkStart w:id="3" w:name="_Toc443585980"/>
+      <w:bookmarkStart w:id="4" w:name="_Toc443587721"/>
       <w:r>
         <w:rPr>
           <w:rFonts w:ascii="Times New Roman" w:hAnsi="Times New Roman" w:cs="Times New Roman"/>
@@ -4427,8 +4425,8 @@
         </w:rPr>
         <w:t>OBJETIVO GERAL</w:t>
       </w:r>
+      <w:bookmarkEnd w:id="3"/>
       <w:bookmarkEnd w:id="4"/>
-      <w:bookmarkEnd w:id="5"/>
       <w:r>
         <w:rPr>
           <w:rFonts w:ascii="Times New Roman" w:hAnsi="Times New Roman" w:cs="Times New Roman"/>
@@ -4513,7 +4511,7 @@
           <w:sz w:val="24"/>
         </w:rPr>
       </w:pPr>
-      <w:bookmarkStart w:id="6" w:name="_Toc443587722"/>
+      <w:bookmarkStart w:id="5" w:name="_Toc443587722"/>
       <w:r>
         <w:rPr>
           <w:rFonts w:ascii="Times New Roman" w:hAnsi="Times New Roman" w:cs="Times New Roman"/>
@@ -4522,7 +4520,7 @@
         </w:rPr>
         <w:t>OBJETIVOS ESPECÍFICOS</w:t>
       </w:r>
-      <w:bookmarkEnd w:id="6"/>
+      <w:bookmarkEnd w:id="5"/>
     </w:p>
     <w:p>
       <w:pPr>
@@ -4738,7 +4736,7 @@
         </w:rPr>
       </w:pPr>
     </w:p>
-    <w:bookmarkStart w:id="7" w:name="_Toc443587723"/>
+    <w:bookmarkStart w:id="6" w:name="_Toc443587723"/>
     <w:p>
       <w:pPr>
         <w:pStyle w:val="Ttulo1"/>
@@ -4850,7 +4848,7 @@
         </w:rPr>
         <w:t>QUADRO TEÓRICO</w:t>
       </w:r>
-      <w:bookmarkEnd w:id="7"/>
+      <w:bookmarkEnd w:id="6"/>
     </w:p>
     <w:p>
       <w:pPr>
@@ -4881,7 +4879,21 @@
         <w:rPr>
           <w:rFonts w:cs="Times New Roman"/>
         </w:rPr>
-        <w:t>Dar abertura ao quadro teórico</w:t>
+        <w:t xml:space="preserve">Dar </w:t>
+      </w:r>
+      <w:r>
+        <w:rPr>
+          <w:rFonts w:cs="Times New Roman"/>
+        </w:rPr>
+        <w:t>teste</w:t>
+      </w:r>
+      <w:bookmarkStart w:id="7" w:name="_GoBack"/>
+      <w:bookmarkEnd w:id="7"/>
+      <w:r>
+        <w:rPr>
+          <w:rFonts w:cs="Times New Roman"/>
+        </w:rPr>
+        <w:t xml:space="preserve"> ao quadro teórico</w:t>
       </w:r>
       <w:r>
         <w:rPr>
@@ -14271,7 +14283,7 @@
 </file>
 
 <file path=customXml/itemProps1.xml><?xml version="1.0" encoding="utf-8"?>
-<ds:datastoreItem xmlns:ds="http://schemas.openxmlformats.org/officeDocument/2006/customXml" ds:itemID="{04D68A2A-ACDB-4512-9AD5-F50C1BF4E277}">
+<ds:datastoreItem xmlns:ds="http://schemas.openxmlformats.org/officeDocument/2006/customXml" ds:itemID="{5C41CFFB-7F65-4FCA-94D4-7FF469E07C06}">
   <ds:schemaRefs>
     <ds:schemaRef ds:uri="http://schemas.openxmlformats.org/officeDocument/2006/bibliography"/>
   </ds:schemaRefs>

</xml_diff>

<commit_message>
Alteração Objetivo e Referência
</commit_message>
<xml_diff>
--- a/documents/life_cycle/pré-projeto/pre-projeto_v0r3.docx
+++ b/documents/life_cycle/pré-projeto/pre-projeto_v0r3.docx
@@ -1,6 +1,6 @@
 
 <file path=word/document.xml><?xml version="1.0" encoding="utf-8"?>
-<w:document xmlns:wpc="http://schemas.microsoft.com/office/word/2010/wordprocessingCanvas" xmlns:mc="http://schemas.openxmlformats.org/markup-compatibility/2006" xmlns:o="urn:schemas-microsoft-com:office:office" xmlns:r="http://schemas.openxmlformats.org/officeDocument/2006/relationships" xmlns:m="http://schemas.openxmlformats.org/officeDocument/2006/math" xmlns:v="urn:schemas-microsoft-com:vml" xmlns:wp14="http://schemas.microsoft.com/office/word/2010/wordprocessingDrawing" xmlns:wp="http://schemas.openxmlformats.org/drawingml/2006/wordprocessingDrawing" xmlns:w10="urn:schemas-microsoft-com:office:word" xmlns:w="http://schemas.openxmlformats.org/wordprocessingml/2006/main" xmlns:w14="http://schemas.microsoft.com/office/word/2010/wordml" xmlns:wpg="http://schemas.microsoft.com/office/word/2010/wordprocessingGroup" xmlns:wpi="http://schemas.microsoft.com/office/word/2010/wordprocessingInk" xmlns:wne="http://schemas.microsoft.com/office/word/2006/wordml" xmlns:wps="http://schemas.microsoft.com/office/word/2010/wordprocessingShape" mc:Ignorable="w14 wp14">
+<w:document xmlns:wpc="http://schemas.microsoft.com/office/word/2010/wordprocessingCanvas" xmlns:mc="http://schemas.openxmlformats.org/markup-compatibility/2006" xmlns:o="urn:schemas-microsoft-com:office:office" xmlns:r="http://schemas.openxmlformats.org/officeDocument/2006/relationships" xmlns:m="http://schemas.openxmlformats.org/officeDocument/2006/math" xmlns:v="urn:schemas-microsoft-com:vml" xmlns:wp14="http://schemas.microsoft.com/office/word/2010/wordprocessingDrawing" xmlns:wp="http://schemas.openxmlformats.org/drawingml/2006/wordprocessingDrawing" xmlns:w10="urn:schemas-microsoft-com:office:word" xmlns:w="http://schemas.openxmlformats.org/wordprocessingml/2006/main" xmlns:w14="http://schemas.microsoft.com/office/word/2010/wordml" xmlns:w15="http://schemas.microsoft.com/office/word/2012/wordml" xmlns:wpg="http://schemas.microsoft.com/office/word/2010/wordprocessingGroup" xmlns:wpi="http://schemas.microsoft.com/office/word/2010/wordprocessingInk" xmlns:wne="http://schemas.microsoft.com/office/word/2006/wordml" xmlns:wps="http://schemas.microsoft.com/office/word/2010/wordprocessingShape" mc:Ignorable="w14 w15 wp14">
   <w:body>
     <w:p>
       <w:pPr>
@@ -381,6 +381,12 @@
           <w:sz w:val="28"/>
           <w:szCs w:val="28"/>
         </w:rPr>
+        <w:sectPr>
+          <w:pgSz w:w="11906" w:h="16838" w:code="9"/>
+          <w:pgMar w:top="1701" w:right="1134" w:bottom="1134" w:left="1701" w:header="1134" w:footer="1134" w:gutter="0"/>
+          <w:cols w:space="708"/>
+          <w:docGrid w:linePitch="360"/>
+        </w:sectPr>
       </w:pPr>
       <w:r>
         <w:rPr>
@@ -896,7 +902,7 @@
             <mc:AlternateContent>
               <mc:Choice Requires="wps">
                 <w:drawing>
-                  <wp:anchor distT="0" distB="0" distL="114300" distR="114300" simplePos="0" relativeHeight="251647488" behindDoc="0" locked="0" layoutInCell="1" allowOverlap="1" wp14:anchorId="0410B927" wp14:editId="109BC60B">
+                  <wp:anchor distT="0" distB="0" distL="114300" distR="114300" simplePos="0" relativeHeight="251652608" behindDoc="0" locked="0" layoutInCell="1" allowOverlap="1" wp14:anchorId="0410B927" wp14:editId="109BC60B">
                     <wp:simplePos x="0" y="0"/>
                     <wp:positionH relativeFrom="column">
                       <wp:posOffset>5486400</wp:posOffset>
@@ -966,9 +972,9 @@
                   </wp:anchor>
                 </w:drawing>
               </mc:Choice>
-              <mc:Fallback xmlns:w15="http://schemas.microsoft.com/office/word/2012/wordml">
+              <mc:Fallback>
                 <w:pict>
-                  <v:rect w14:anchorId="49184D49" id="Rectangle 4" o:spid="_x0000_s1026" style="position:absolute;margin-left:6in;margin-top:-54pt;width:36.05pt;height:27.05pt;z-index:251647488;visibility:visible;mso-wrap-style:square;mso-width-percent:0;mso-height-percent:0;mso-wrap-distance-left:9pt;mso-wrap-distance-top:0;mso-wrap-distance-right:9pt;mso-wrap-distance-bottom:0;mso-position-horizontal:absolute;mso-position-horizontal-relative:text;mso-position-vertical:absolute;mso-position-vertical-relative:text;mso-width-percent:0;mso-height-percent:0;mso-width-relative:margin;mso-height-relative:margin;v-text-anchor:top" o:gfxdata="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" fillcolor="white [3212]" strokecolor="white [3212]">
+                  <v:rect w14:anchorId="121D5B6B" id="Rectangle 4" o:spid="_x0000_s1026" style="position:absolute;margin-left:6in;margin-top:-54pt;width:36.05pt;height:27.05pt;z-index:251652608;visibility:visible;mso-wrap-style:square;mso-width-percent:0;mso-height-percent:0;mso-wrap-distance-left:9pt;mso-wrap-distance-top:0;mso-wrap-distance-right:9pt;mso-wrap-distance-bottom:0;mso-position-horizontal:absolute;mso-position-horizontal-relative:text;mso-position-vertical:absolute;mso-position-vertical-relative:text;mso-width-percent:0;mso-height-percent:0;mso-width-relative:margin;mso-height-relative:margin;v-text-anchor:top" o:gfxdata="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" fillcolor="white [3212]" strokecolor="white [3212]">
                     <w10:wrap type="through"/>
                   </v:rect>
                 </w:pict>
@@ -997,8 +1003,8 @@
               <w:b w:val="0"/>
               <w:bCs w:val="0"/>
               <w:noProof/>
-              <w:sz w:val="24"/>
-              <w:szCs w:val="24"/>
+              <w:sz w:val="22"/>
+              <w:szCs w:val="22"/>
               <w:lang w:eastAsia="pt-BR"/>
             </w:rPr>
           </w:pPr>
@@ -1030,14 +1036,12 @@
             </w:rPr>
             <w:fldChar w:fldCharType="separate"/>
           </w:r>
-          <w:hyperlink w:anchor="_Toc443587718" w:history="1">
+          <w:hyperlink w:anchor="_Toc443841718" w:history="1">
             <w:r>
               <w:rPr>
                 <w:rStyle w:val="Hyperlink"/>
                 <w:rFonts w:ascii="Times New Roman" w:hAnsi="Times New Roman" w:cs="Times New Roman"/>
                 <w:noProof/>
-                <w:sz w:val="24"/>
-                <w:szCs w:val="24"/>
               </w:rPr>
               <w:t>1.</w:t>
             </w:r>
@@ -1047,8 +1051,8 @@
                 <w:b w:val="0"/>
                 <w:bCs w:val="0"/>
                 <w:noProof/>
-                <w:sz w:val="24"/>
-                <w:szCs w:val="24"/>
+                <w:sz w:val="22"/>
+                <w:szCs w:val="22"/>
                 <w:lang w:eastAsia="pt-BR"/>
               </w:rPr>
               <w:tab/>
@@ -1058,8 +1062,6 @@
                 <w:rStyle w:val="Hyperlink"/>
                 <w:rFonts w:ascii="Times New Roman" w:hAnsi="Times New Roman" w:cs="Times New Roman"/>
                 <w:noProof/>
-                <w:sz w:val="24"/>
-                <w:szCs w:val="24"/>
               </w:rPr>
               <w:t>INTRODUÇÃO</w:t>
             </w:r>
@@ -1067,8 +1069,6 @@
               <w:rPr>
                 <w:noProof/>
                 <w:webHidden/>
-                <w:sz w:val="24"/>
-                <w:szCs w:val="24"/>
               </w:rPr>
               <w:tab/>
             </w:r>
@@ -1076,8 +1076,6 @@
               <w:rPr>
                 <w:noProof/>
                 <w:webHidden/>
-                <w:sz w:val="24"/>
-                <w:szCs w:val="24"/>
               </w:rPr>
               <w:fldChar w:fldCharType="begin"/>
             </w:r>
@@ -1085,25 +1083,19 @@
               <w:rPr>
                 <w:noProof/>
                 <w:webHidden/>
-                <w:sz w:val="24"/>
-                <w:szCs w:val="24"/>
-              </w:rPr>
-              <w:instrText xml:space="preserve"> PAGEREF _Toc443587718 \h </w:instrText>
+              </w:rPr>
+              <w:instrText xml:space="preserve"> PAGEREF _Toc443841718 \h </w:instrText>
             </w:r>
             <w:r>
               <w:rPr>
                 <w:noProof/>
                 <w:webHidden/>
-                <w:sz w:val="24"/>
-                <w:szCs w:val="24"/>
               </w:rPr>
             </w:r>
             <w:r>
               <w:rPr>
                 <w:noProof/>
                 <w:webHidden/>
-                <w:sz w:val="24"/>
-                <w:szCs w:val="24"/>
               </w:rPr>
               <w:fldChar w:fldCharType="separate"/>
             </w:r>
@@ -1111,17 +1103,13 @@
               <w:rPr>
                 <w:noProof/>
                 <w:webHidden/>
-                <w:sz w:val="24"/>
-                <w:szCs w:val="24"/>
-              </w:rPr>
-              <w:t>4</w:t>
+              </w:rPr>
+              <w:t>3</w:t>
             </w:r>
             <w:r>
               <w:rPr>
                 <w:noProof/>
                 <w:webHidden/>
-                <w:sz w:val="24"/>
-                <w:szCs w:val="24"/>
               </w:rPr>
               <w:fldChar w:fldCharType="end"/>
             </w:r>
@@ -1139,31 +1127,19 @@
               <w:b w:val="0"/>
               <w:bCs w:val="0"/>
               <w:noProof/>
-              <w:sz w:val="24"/>
-              <w:szCs w:val="24"/>
+              <w:sz w:val="22"/>
+              <w:szCs w:val="22"/>
               <w:lang w:eastAsia="pt-BR"/>
             </w:rPr>
           </w:pPr>
-          <w:hyperlink w:anchor="_Toc443587719" w:history="1">
+          <w:hyperlink w:anchor="_Toc443841719" w:history="1">
             <w:r>
               <w:rPr>
                 <w:rStyle w:val="Hyperlink"/>
                 <w:rFonts w:ascii="Times New Roman" w:hAnsi="Times New Roman" w:cs="Times New Roman"/>
                 <w:noProof/>
-                <w:sz w:val="24"/>
-                <w:szCs w:val="24"/>
               </w:rPr>
               <w:t>2</w:t>
-            </w:r>
-            <w:r>
-              <w:rPr>
-                <w:rStyle w:val="Hyperlink"/>
-                <w:rFonts w:ascii="Times New Roman" w:hAnsi="Times New Roman" w:cs="Times New Roman"/>
-                <w:noProof/>
-                <w:sz w:val="24"/>
-                <w:szCs w:val="24"/>
-              </w:rPr>
-              <w:t>.</w:t>
             </w:r>
             <w:r>
               <w:rPr>
@@ -1171,8 +1147,8 @@
                 <w:b w:val="0"/>
                 <w:bCs w:val="0"/>
                 <w:noProof/>
-                <w:sz w:val="24"/>
-                <w:szCs w:val="24"/>
+                <w:sz w:val="22"/>
+                <w:szCs w:val="22"/>
                 <w:lang w:eastAsia="pt-BR"/>
               </w:rPr>
               <w:tab/>
@@ -1182,8 +1158,6 @@
                 <w:rStyle w:val="Hyperlink"/>
                 <w:rFonts w:ascii="Times New Roman" w:hAnsi="Times New Roman" w:cs="Times New Roman"/>
                 <w:noProof/>
-                <w:sz w:val="24"/>
-                <w:szCs w:val="24"/>
               </w:rPr>
               <w:t>JUSTIFICATIVA</w:t>
             </w:r>
@@ -1191,8 +1165,6 @@
               <w:rPr>
                 <w:noProof/>
                 <w:webHidden/>
-                <w:sz w:val="24"/>
-                <w:szCs w:val="24"/>
               </w:rPr>
               <w:tab/>
             </w:r>
@@ -1200,8 +1172,6 @@
               <w:rPr>
                 <w:noProof/>
                 <w:webHidden/>
-                <w:sz w:val="24"/>
-                <w:szCs w:val="24"/>
               </w:rPr>
               <w:fldChar w:fldCharType="begin"/>
             </w:r>
@@ -1209,25 +1179,19 @@
               <w:rPr>
                 <w:noProof/>
                 <w:webHidden/>
-                <w:sz w:val="24"/>
-                <w:szCs w:val="24"/>
-              </w:rPr>
-              <w:instrText xml:space="preserve"> PAGEREF _Toc443587719 \h </w:instrText>
+              </w:rPr>
+              <w:instrText xml:space="preserve"> PAGEREF _Toc443841719 \h </w:instrText>
             </w:r>
             <w:r>
               <w:rPr>
                 <w:noProof/>
                 <w:webHidden/>
-                <w:sz w:val="24"/>
-                <w:szCs w:val="24"/>
               </w:rPr>
             </w:r>
             <w:r>
               <w:rPr>
                 <w:noProof/>
                 <w:webHidden/>
-                <w:sz w:val="24"/>
-                <w:szCs w:val="24"/>
               </w:rPr>
               <w:fldChar w:fldCharType="separate"/>
             </w:r>
@@ -1235,17 +1199,13 @@
               <w:rPr>
                 <w:noProof/>
                 <w:webHidden/>
-                <w:sz w:val="24"/>
-                <w:szCs w:val="24"/>
-              </w:rPr>
-              <w:t>6</w:t>
+              </w:rPr>
+              <w:t>5</w:t>
             </w:r>
             <w:r>
               <w:rPr>
                 <w:noProof/>
                 <w:webHidden/>
-                <w:sz w:val="24"/>
-                <w:szCs w:val="24"/>
               </w:rPr>
               <w:fldChar w:fldCharType="end"/>
             </w:r>
@@ -1263,31 +1223,19 @@
               <w:b w:val="0"/>
               <w:bCs w:val="0"/>
               <w:noProof/>
-              <w:sz w:val="24"/>
-              <w:szCs w:val="24"/>
+              <w:sz w:val="22"/>
+              <w:szCs w:val="22"/>
               <w:lang w:eastAsia="pt-BR"/>
             </w:rPr>
           </w:pPr>
-          <w:hyperlink w:anchor="_Toc443587720" w:history="1">
+          <w:hyperlink w:anchor="_Toc443841720" w:history="1">
             <w:r>
               <w:rPr>
                 <w:rStyle w:val="Hyperlink"/>
                 <w:rFonts w:ascii="Times New Roman" w:hAnsi="Times New Roman" w:cs="Times New Roman"/>
                 <w:noProof/>
-                <w:sz w:val="24"/>
-                <w:szCs w:val="24"/>
               </w:rPr>
               <w:t>3</w:t>
-            </w:r>
-            <w:r>
-              <w:rPr>
-                <w:rStyle w:val="Hyperlink"/>
-                <w:rFonts w:ascii="Times New Roman" w:hAnsi="Times New Roman" w:cs="Times New Roman"/>
-                <w:noProof/>
-                <w:sz w:val="24"/>
-                <w:szCs w:val="24"/>
-              </w:rPr>
-              <w:t>.</w:t>
             </w:r>
             <w:r>
               <w:rPr>
@@ -1295,8 +1243,8 @@
                 <w:b w:val="0"/>
                 <w:bCs w:val="0"/>
                 <w:noProof/>
-                <w:sz w:val="24"/>
-                <w:szCs w:val="24"/>
+                <w:sz w:val="22"/>
+                <w:szCs w:val="22"/>
                 <w:lang w:eastAsia="pt-BR"/>
               </w:rPr>
               <w:tab/>
@@ -1306,8 +1254,6 @@
                 <w:rStyle w:val="Hyperlink"/>
                 <w:rFonts w:ascii="Times New Roman" w:hAnsi="Times New Roman" w:cs="Times New Roman"/>
                 <w:noProof/>
-                <w:sz w:val="24"/>
-                <w:szCs w:val="24"/>
               </w:rPr>
               <w:t>OBJETIVOS</w:t>
             </w:r>
@@ -1315,8 +1261,6 @@
               <w:rPr>
                 <w:noProof/>
                 <w:webHidden/>
-                <w:sz w:val="24"/>
-                <w:szCs w:val="24"/>
               </w:rPr>
               <w:tab/>
             </w:r>
@@ -1324,8 +1268,6 @@
               <w:rPr>
                 <w:noProof/>
                 <w:webHidden/>
-                <w:sz w:val="24"/>
-                <w:szCs w:val="24"/>
               </w:rPr>
               <w:fldChar w:fldCharType="begin"/>
             </w:r>
@@ -1333,25 +1275,19 @@
               <w:rPr>
                 <w:noProof/>
                 <w:webHidden/>
-                <w:sz w:val="24"/>
-                <w:szCs w:val="24"/>
-              </w:rPr>
-              <w:instrText xml:space="preserve"> PAGEREF _Toc443587720 \h </w:instrText>
+              </w:rPr>
+              <w:instrText xml:space="preserve"> PAGEREF _Toc443841720 \h </w:instrText>
             </w:r>
             <w:r>
               <w:rPr>
                 <w:noProof/>
                 <w:webHidden/>
-                <w:sz w:val="24"/>
-                <w:szCs w:val="24"/>
               </w:rPr>
             </w:r>
             <w:r>
               <w:rPr>
                 <w:noProof/>
                 <w:webHidden/>
-                <w:sz w:val="24"/>
-                <w:szCs w:val="24"/>
               </w:rPr>
               <w:fldChar w:fldCharType="separate"/>
             </w:r>
@@ -1359,17 +1295,13 @@
               <w:rPr>
                 <w:noProof/>
                 <w:webHidden/>
-                <w:sz w:val="24"/>
-                <w:szCs w:val="24"/>
-              </w:rPr>
-              <w:t>7</w:t>
+              </w:rPr>
+              <w:t>6</w:t>
             </w:r>
             <w:r>
               <w:rPr>
                 <w:noProof/>
                 <w:webHidden/>
-                <w:sz w:val="24"/>
-                <w:szCs w:val="24"/>
               </w:rPr>
               <w:fldChar w:fldCharType="end"/>
             </w:r>
@@ -1386,111 +1318,65 @@
               <w:i w:val="0"/>
               <w:iCs w:val="0"/>
               <w:noProof/>
-              <w:sz w:val="24"/>
-              <w:szCs w:val="24"/>
+              <w:sz w:val="22"/>
+              <w:szCs w:val="22"/>
               <w:lang w:eastAsia="pt-BR"/>
             </w:rPr>
           </w:pPr>
-          <w:hyperlink w:anchor="_Toc443587721" w:history="1">
+          <w:hyperlink w:anchor="_Toc443841721" w:history="1">
             <w:r>
               <w:rPr>
                 <w:rStyle w:val="Hyperlink"/>
                 <w:rFonts w:ascii="Times New Roman" w:hAnsi="Times New Roman" w:cs="Times New Roman"/>
-                <w:i w:val="0"/>
-                <w:noProof/>
-                <w:sz w:val="24"/>
-                <w:szCs w:val="24"/>
-              </w:rPr>
-              <w:t xml:space="preserve">3.1 </w:t>
-            </w:r>
-            <w:r>
-              <w:rPr>
-                <w:rStyle w:val="Hyperlink"/>
-                <w:rFonts w:ascii="Times New Roman" w:hAnsi="Times New Roman" w:cs="Times New Roman"/>
-                <w:i w:val="0"/>
-                <w:noProof/>
-                <w:sz w:val="24"/>
-                <w:szCs w:val="24"/>
-              </w:rPr>
-              <w:t xml:space="preserve">  </w:t>
-            </w:r>
-            <w:r>
-              <w:rPr>
-                <w:rStyle w:val="Hyperlink"/>
-                <w:rFonts w:ascii="Times New Roman" w:hAnsi="Times New Roman" w:cs="Times New Roman"/>
-                <w:i w:val="0"/>
-                <w:noProof/>
-                <w:sz w:val="24"/>
-                <w:szCs w:val="24"/>
-              </w:rPr>
-              <w:t>OBJETIVO GERAL</w:t>
-            </w:r>
-            <w:r>
-              <w:rPr>
-                <w:i w:val="0"/>
+                <w:noProof/>
+              </w:rPr>
+              <w:t>3.1 OBJETIVO GERAL</w:t>
+            </w:r>
+            <w:r>
+              <w:rPr>
                 <w:noProof/>
                 <w:webHidden/>
-                <w:sz w:val="24"/>
-                <w:szCs w:val="24"/>
               </w:rPr>
               <w:tab/>
             </w:r>
             <w:r>
               <w:rPr>
-                <w:i w:val="0"/>
                 <w:noProof/>
                 <w:webHidden/>
-                <w:sz w:val="24"/>
-                <w:szCs w:val="24"/>
               </w:rPr>
               <w:fldChar w:fldCharType="begin"/>
             </w:r>
             <w:r>
               <w:rPr>
-                <w:i w:val="0"/>
                 <w:noProof/>
                 <w:webHidden/>
-                <w:sz w:val="24"/>
-                <w:szCs w:val="24"/>
-              </w:rPr>
-              <w:instrText xml:space="preserve"> PAGEREF _Toc443587721 \h </w:instrText>
-            </w:r>
-            <w:r>
-              <w:rPr>
-                <w:i w:val="0"/>
+              </w:rPr>
+              <w:instrText xml:space="preserve"> PAGEREF _Toc443841721 \h </w:instrText>
+            </w:r>
+            <w:r>
+              <w:rPr>
                 <w:noProof/>
                 <w:webHidden/>
-                <w:sz w:val="24"/>
-                <w:szCs w:val="24"/>
-              </w:rPr>
-            </w:r>
-            <w:r>
-              <w:rPr>
-                <w:i w:val="0"/>
+              </w:rPr>
+            </w:r>
+            <w:r>
+              <w:rPr>
                 <w:noProof/>
                 <w:webHidden/>
-                <w:sz w:val="24"/>
-                <w:szCs w:val="24"/>
               </w:rPr>
               <w:fldChar w:fldCharType="separate"/>
             </w:r>
             <w:r>
               <w:rPr>
-                <w:i w:val="0"/>
                 <w:noProof/>
                 <w:webHidden/>
-                <w:sz w:val="24"/>
-                <w:szCs w:val="24"/>
               </w:rPr>
               <w:t>7</w:t>
             </w:r>
             <w:r>
               <w:rPr>
-                <w:i w:val="0"/>
                 <w:noProof/>
                 <w:webHidden/>
-                <w:sz w:val="24"/>
-                <w:szCs w:val="24"/>
               </w:rPr>
               <w:fldChar w:fldCharType="end"/>
             </w:r>
@@ -1508,20 +1394,17 @@
               <w:i w:val="0"/>
               <w:iCs w:val="0"/>
               <w:noProof/>
-              <w:sz w:val="24"/>
-              <w:szCs w:val="24"/>
+              <w:sz w:val="22"/>
+              <w:szCs w:val="22"/>
               <w:lang w:eastAsia="pt-BR"/>
             </w:rPr>
           </w:pPr>
-          <w:hyperlink w:anchor="_Toc443587722" w:history="1">
+          <w:hyperlink w:anchor="_Toc443841722" w:history="1">
             <w:r>
               <w:rPr>
                 <w:rStyle w:val="Hyperlink"/>
                 <w:rFonts w:ascii="Times New Roman" w:hAnsi="Times New Roman" w:cs="Times New Roman"/>
-                <w:i w:val="0"/>
-                <w:noProof/>
-                <w:sz w:val="24"/>
-                <w:szCs w:val="24"/>
+                <w:noProof/>
               </w:rPr>
               <w:t>3.2</w:t>
             </w:r>
@@ -1531,8 +1414,8 @@
                 <w:i w:val="0"/>
                 <w:iCs w:val="0"/>
                 <w:noProof/>
-                <w:sz w:val="24"/>
-                <w:szCs w:val="24"/>
+                <w:sz w:val="22"/>
+                <w:szCs w:val="22"/>
                 <w:lang w:eastAsia="pt-BR"/>
               </w:rPr>
               <w:tab/>
@@ -1541,79 +1424,55 @@
               <w:rPr>
                 <w:rStyle w:val="Hyperlink"/>
                 <w:rFonts w:ascii="Times New Roman" w:hAnsi="Times New Roman" w:cs="Times New Roman"/>
-                <w:i w:val="0"/>
-                <w:noProof/>
-                <w:sz w:val="24"/>
-                <w:szCs w:val="24"/>
+                <w:noProof/>
               </w:rPr>
               <w:t>OBJETIVOS ESPECÍFICOS</w:t>
             </w:r>
             <w:r>
               <w:rPr>
-                <w:i w:val="0"/>
                 <w:noProof/>
                 <w:webHidden/>
-                <w:sz w:val="24"/>
-                <w:szCs w:val="24"/>
               </w:rPr>
               <w:tab/>
             </w:r>
             <w:r>
               <w:rPr>
-                <w:i w:val="0"/>
                 <w:noProof/>
                 <w:webHidden/>
-                <w:sz w:val="24"/>
-                <w:szCs w:val="24"/>
               </w:rPr>
               <w:fldChar w:fldCharType="begin"/>
             </w:r>
             <w:r>
               <w:rPr>
-                <w:i w:val="0"/>
                 <w:noProof/>
                 <w:webHidden/>
-                <w:sz w:val="24"/>
-                <w:szCs w:val="24"/>
-              </w:rPr>
-              <w:instrText xml:space="preserve"> PAGEREF _Toc443587722 \h </w:instrText>
-            </w:r>
-            <w:r>
-              <w:rPr>
-                <w:i w:val="0"/>
+              </w:rPr>
+              <w:instrText xml:space="preserve"> PAGEREF _Toc443841722 \h </w:instrText>
+            </w:r>
+            <w:r>
+              <w:rPr>
                 <w:noProof/>
                 <w:webHidden/>
-                <w:sz w:val="24"/>
-                <w:szCs w:val="24"/>
-              </w:rPr>
-            </w:r>
-            <w:r>
-              <w:rPr>
-                <w:i w:val="0"/>
+              </w:rPr>
+            </w:r>
+            <w:r>
+              <w:rPr>
                 <w:noProof/>
                 <w:webHidden/>
-                <w:sz w:val="24"/>
-                <w:szCs w:val="24"/>
               </w:rPr>
               <w:fldChar w:fldCharType="separate"/>
             </w:r>
             <w:r>
               <w:rPr>
-                <w:i w:val="0"/>
                 <w:noProof/>
                 <w:webHidden/>
-                <w:sz w:val="24"/>
-                <w:szCs w:val="24"/>
               </w:rPr>
               <w:t>7</w:t>
             </w:r>
             <w:r>
               <w:rPr>
-                <w:i w:val="0"/>
                 <w:noProof/>
                 <w:webHidden/>
-                <w:sz w:val="24"/>
-                <w:szCs w:val="24"/>
               </w:rPr>
               <w:fldChar w:fldCharType="end"/>
             </w:r>
@@ -1631,31 +1490,19 @@
               <w:b w:val="0"/>
               <w:bCs w:val="0"/>
               <w:noProof/>
-              <w:sz w:val="24"/>
-              <w:szCs w:val="24"/>
+              <w:sz w:val="22"/>
+              <w:szCs w:val="22"/>
               <w:lang w:eastAsia="pt-BR"/>
             </w:rPr>
           </w:pPr>
-          <w:hyperlink w:anchor="_Toc443587723" w:history="1">
+          <w:hyperlink w:anchor="_Toc443841723" w:history="1">
             <w:r>
               <w:rPr>
                 <w:rStyle w:val="Hyperlink"/>
                 <w:rFonts w:ascii="Times New Roman" w:hAnsi="Times New Roman" w:cs="Times New Roman"/>
                 <w:noProof/>
-                <w:sz w:val="24"/>
-                <w:szCs w:val="24"/>
               </w:rPr>
               <w:t>4</w:t>
-            </w:r>
-            <w:r>
-              <w:rPr>
-                <w:rStyle w:val="Hyperlink"/>
-                <w:rFonts w:ascii="Times New Roman" w:hAnsi="Times New Roman" w:cs="Times New Roman"/>
-                <w:noProof/>
-                <w:sz w:val="24"/>
-                <w:szCs w:val="24"/>
-              </w:rPr>
-              <w:t>.</w:t>
             </w:r>
             <w:r>
               <w:rPr>
@@ -1663,8 +1510,8 @@
                 <w:b w:val="0"/>
                 <w:bCs w:val="0"/>
                 <w:noProof/>
-                <w:sz w:val="24"/>
-                <w:szCs w:val="24"/>
+                <w:sz w:val="22"/>
+                <w:szCs w:val="22"/>
                 <w:lang w:eastAsia="pt-BR"/>
               </w:rPr>
               <w:tab/>
@@ -1674,8 +1521,6 @@
                 <w:rStyle w:val="Hyperlink"/>
                 <w:rFonts w:ascii="Times New Roman" w:hAnsi="Times New Roman" w:cs="Times New Roman"/>
                 <w:noProof/>
-                <w:sz w:val="24"/>
-                <w:szCs w:val="24"/>
               </w:rPr>
               <w:t>QUADRO TEÓRICO</w:t>
             </w:r>
@@ -1683,8 +1528,6 @@
               <w:rPr>
                 <w:noProof/>
                 <w:webHidden/>
-                <w:sz w:val="24"/>
-                <w:szCs w:val="24"/>
               </w:rPr>
               <w:tab/>
             </w:r>
@@ -1692,8 +1535,6 @@
               <w:rPr>
                 <w:noProof/>
                 <w:webHidden/>
-                <w:sz w:val="24"/>
-                <w:szCs w:val="24"/>
               </w:rPr>
               <w:fldChar w:fldCharType="begin"/>
             </w:r>
@@ -1701,25 +1542,19 @@
               <w:rPr>
                 <w:noProof/>
                 <w:webHidden/>
-                <w:sz w:val="24"/>
-                <w:szCs w:val="24"/>
-              </w:rPr>
-              <w:instrText xml:space="preserve"> PAGEREF _Toc443587723 \h </w:instrText>
+              </w:rPr>
+              <w:instrText xml:space="preserve"> PAGEREF _Toc443841723 \h </w:instrText>
             </w:r>
             <w:r>
               <w:rPr>
                 <w:noProof/>
                 <w:webHidden/>
-                <w:sz w:val="24"/>
-                <w:szCs w:val="24"/>
               </w:rPr>
             </w:r>
             <w:r>
               <w:rPr>
                 <w:noProof/>
                 <w:webHidden/>
-                <w:sz w:val="24"/>
-                <w:szCs w:val="24"/>
               </w:rPr>
               <w:fldChar w:fldCharType="separate"/>
             </w:r>
@@ -1727,17 +1562,13 @@
               <w:rPr>
                 <w:noProof/>
                 <w:webHidden/>
-                <w:sz w:val="24"/>
-                <w:szCs w:val="24"/>
-              </w:rPr>
-              <w:t>8</w:t>
+              </w:rPr>
+              <w:t>7</w:t>
             </w:r>
             <w:r>
               <w:rPr>
                 <w:noProof/>
                 <w:webHidden/>
-                <w:sz w:val="24"/>
-                <w:szCs w:val="24"/>
               </w:rPr>
               <w:fldChar w:fldCharType="end"/>
             </w:r>
@@ -1755,20 +1586,17 @@
               <w:i w:val="0"/>
               <w:iCs w:val="0"/>
               <w:noProof/>
-              <w:sz w:val="24"/>
-              <w:szCs w:val="24"/>
+              <w:sz w:val="22"/>
+              <w:szCs w:val="22"/>
               <w:lang w:eastAsia="pt-BR"/>
             </w:rPr>
           </w:pPr>
-          <w:hyperlink w:anchor="_Toc443587724" w:history="1">
+          <w:hyperlink w:anchor="_Toc443841724" w:history="1">
             <w:r>
               <w:rPr>
                 <w:rStyle w:val="Hyperlink"/>
                 <w:rFonts w:ascii="Times New Roman" w:hAnsi="Times New Roman" w:cs="Times New Roman"/>
-                <w:i w:val="0"/>
-                <w:noProof/>
-                <w:sz w:val="24"/>
-                <w:szCs w:val="24"/>
+                <w:noProof/>
               </w:rPr>
               <w:t>4.1</w:t>
             </w:r>
@@ -1778,8 +1606,8 @@
                 <w:i w:val="0"/>
                 <w:iCs w:val="0"/>
                 <w:noProof/>
-                <w:sz w:val="24"/>
-                <w:szCs w:val="24"/>
+                <w:sz w:val="22"/>
+                <w:szCs w:val="22"/>
                 <w:lang w:eastAsia="pt-BR"/>
               </w:rPr>
               <w:tab/>
@@ -1788,79 +1616,55 @@
               <w:rPr>
                 <w:rStyle w:val="Hyperlink"/>
                 <w:rFonts w:ascii="Times New Roman" w:hAnsi="Times New Roman" w:cs="Times New Roman"/>
-                <w:i w:val="0"/>
-                <w:noProof/>
-                <w:sz w:val="24"/>
-                <w:szCs w:val="24"/>
+                <w:noProof/>
               </w:rPr>
               <w:t>COLOCAR SUBTÍTULO</w:t>
             </w:r>
             <w:r>
               <w:rPr>
-                <w:i w:val="0"/>
                 <w:noProof/>
                 <w:webHidden/>
-                <w:sz w:val="24"/>
-                <w:szCs w:val="24"/>
               </w:rPr>
               <w:tab/>
             </w:r>
             <w:r>
               <w:rPr>
-                <w:i w:val="0"/>
                 <w:noProof/>
                 <w:webHidden/>
-                <w:sz w:val="24"/>
-                <w:szCs w:val="24"/>
               </w:rPr>
               <w:fldChar w:fldCharType="begin"/>
             </w:r>
             <w:r>
               <w:rPr>
-                <w:i w:val="0"/>
                 <w:noProof/>
                 <w:webHidden/>
-                <w:sz w:val="24"/>
-                <w:szCs w:val="24"/>
-              </w:rPr>
-              <w:instrText xml:space="preserve"> PAGEREF _Toc443587724 \h </w:instrText>
-            </w:r>
-            <w:r>
-              <w:rPr>
-                <w:i w:val="0"/>
+              </w:rPr>
+              <w:instrText xml:space="preserve"> PAGEREF _Toc443841724 \h </w:instrText>
+            </w:r>
+            <w:r>
+              <w:rPr>
                 <w:noProof/>
                 <w:webHidden/>
-                <w:sz w:val="24"/>
-                <w:szCs w:val="24"/>
-              </w:rPr>
-            </w:r>
-            <w:r>
-              <w:rPr>
-                <w:i w:val="0"/>
+              </w:rPr>
+            </w:r>
+            <w:r>
+              <w:rPr>
                 <w:noProof/>
                 <w:webHidden/>
-                <w:sz w:val="24"/>
-                <w:szCs w:val="24"/>
               </w:rPr>
               <w:fldChar w:fldCharType="separate"/>
             </w:r>
             <w:r>
               <w:rPr>
-                <w:i w:val="0"/>
                 <w:noProof/>
                 <w:webHidden/>
-                <w:sz w:val="24"/>
-                <w:szCs w:val="24"/>
               </w:rPr>
               <w:t>8</w:t>
             </w:r>
             <w:r>
               <w:rPr>
-                <w:i w:val="0"/>
                 <w:noProof/>
                 <w:webHidden/>
-                <w:sz w:val="24"/>
-                <w:szCs w:val="24"/>
               </w:rPr>
               <w:fldChar w:fldCharType="end"/>
             </w:r>
@@ -1878,31 +1682,19 @@
               <w:b w:val="0"/>
               <w:bCs w:val="0"/>
               <w:noProof/>
-              <w:sz w:val="24"/>
-              <w:szCs w:val="24"/>
+              <w:sz w:val="22"/>
+              <w:szCs w:val="22"/>
               <w:lang w:eastAsia="pt-BR"/>
             </w:rPr>
           </w:pPr>
-          <w:hyperlink w:anchor="_Toc443587725" w:history="1">
+          <w:hyperlink w:anchor="_Toc443841725" w:history="1">
             <w:r>
               <w:rPr>
                 <w:rStyle w:val="Hyperlink"/>
                 <w:rFonts w:ascii="Times New Roman" w:hAnsi="Times New Roman" w:cs="Times New Roman"/>
                 <w:noProof/>
-                <w:sz w:val="24"/>
-                <w:szCs w:val="24"/>
               </w:rPr>
               <w:t>5</w:t>
-            </w:r>
-            <w:r>
-              <w:rPr>
-                <w:rStyle w:val="Hyperlink"/>
-                <w:rFonts w:ascii="Times New Roman" w:hAnsi="Times New Roman" w:cs="Times New Roman"/>
-                <w:noProof/>
-                <w:sz w:val="24"/>
-                <w:szCs w:val="24"/>
-              </w:rPr>
-              <w:t>.</w:t>
             </w:r>
             <w:r>
               <w:rPr>
@@ -1910,8 +1702,8 @@
                 <w:b w:val="0"/>
                 <w:bCs w:val="0"/>
                 <w:noProof/>
-                <w:sz w:val="24"/>
-                <w:szCs w:val="24"/>
+                <w:sz w:val="22"/>
+                <w:szCs w:val="22"/>
                 <w:lang w:eastAsia="pt-BR"/>
               </w:rPr>
               <w:tab/>
@@ -1921,8 +1713,6 @@
                 <w:rStyle w:val="Hyperlink"/>
                 <w:rFonts w:ascii="Times New Roman" w:hAnsi="Times New Roman" w:cs="Times New Roman"/>
                 <w:noProof/>
-                <w:sz w:val="24"/>
-                <w:szCs w:val="24"/>
               </w:rPr>
               <w:t>QUADRO METODOLÓGICO</w:t>
             </w:r>
@@ -1930,8 +1720,6 @@
               <w:rPr>
                 <w:noProof/>
                 <w:webHidden/>
-                <w:sz w:val="24"/>
-                <w:szCs w:val="24"/>
               </w:rPr>
               <w:tab/>
             </w:r>
@@ -1939,8 +1727,6 @@
               <w:rPr>
                 <w:noProof/>
                 <w:webHidden/>
-                <w:sz w:val="24"/>
-                <w:szCs w:val="24"/>
               </w:rPr>
               <w:fldChar w:fldCharType="begin"/>
             </w:r>
@@ -1948,25 +1734,19 @@
               <w:rPr>
                 <w:noProof/>
                 <w:webHidden/>
-                <w:sz w:val="24"/>
-                <w:szCs w:val="24"/>
-              </w:rPr>
-              <w:instrText xml:space="preserve"> PAGEREF _Toc443587725 \h </w:instrText>
+              </w:rPr>
+              <w:instrText xml:space="preserve"> PAGEREF _Toc443841725 \h </w:instrText>
             </w:r>
             <w:r>
               <w:rPr>
                 <w:noProof/>
                 <w:webHidden/>
-                <w:sz w:val="24"/>
-                <w:szCs w:val="24"/>
               </w:rPr>
             </w:r>
             <w:r>
               <w:rPr>
                 <w:noProof/>
                 <w:webHidden/>
-                <w:sz w:val="24"/>
-                <w:szCs w:val="24"/>
               </w:rPr>
               <w:fldChar w:fldCharType="separate"/>
             </w:r>
@@ -1974,17 +1754,13 @@
               <w:rPr>
                 <w:noProof/>
                 <w:webHidden/>
-                <w:sz w:val="24"/>
-                <w:szCs w:val="24"/>
-              </w:rPr>
-              <w:t>9</w:t>
+              </w:rPr>
+              <w:t>8</w:t>
             </w:r>
             <w:r>
               <w:rPr>
                 <w:noProof/>
                 <w:webHidden/>
-                <w:sz w:val="24"/>
-                <w:szCs w:val="24"/>
               </w:rPr>
               <w:fldChar w:fldCharType="end"/>
             </w:r>
@@ -2002,20 +1778,17 @@
               <w:i w:val="0"/>
               <w:iCs w:val="0"/>
               <w:noProof/>
-              <w:sz w:val="24"/>
-              <w:szCs w:val="24"/>
+              <w:sz w:val="22"/>
+              <w:szCs w:val="22"/>
               <w:lang w:eastAsia="pt-BR"/>
             </w:rPr>
           </w:pPr>
-          <w:hyperlink w:anchor="_Toc443587726" w:history="1">
+          <w:hyperlink w:anchor="_Toc443841726" w:history="1">
             <w:r>
               <w:rPr>
                 <w:rStyle w:val="Hyperlink"/>
                 <w:rFonts w:ascii="Times New Roman" w:hAnsi="Times New Roman" w:cs="Times New Roman"/>
-                <w:i w:val="0"/>
-                <w:noProof/>
-                <w:sz w:val="24"/>
-                <w:szCs w:val="24"/>
+                <w:noProof/>
               </w:rPr>
               <w:t>5.2</w:t>
             </w:r>
@@ -2025,8 +1798,8 @@
                 <w:i w:val="0"/>
                 <w:iCs w:val="0"/>
                 <w:noProof/>
-                <w:sz w:val="24"/>
-                <w:szCs w:val="24"/>
+                <w:sz w:val="22"/>
+                <w:szCs w:val="22"/>
                 <w:lang w:eastAsia="pt-BR"/>
               </w:rPr>
               <w:tab/>
@@ -2035,79 +1808,55 @@
               <w:rPr>
                 <w:rStyle w:val="Hyperlink"/>
                 <w:rFonts w:ascii="Times New Roman" w:hAnsi="Times New Roman" w:cs="Times New Roman"/>
-                <w:i w:val="0"/>
-                <w:noProof/>
-                <w:sz w:val="24"/>
-                <w:szCs w:val="24"/>
+                <w:noProof/>
               </w:rPr>
               <w:t>PERCURSO DA PESQUISA</w:t>
             </w:r>
             <w:r>
               <w:rPr>
-                <w:i w:val="0"/>
                 <w:noProof/>
                 <w:webHidden/>
-                <w:sz w:val="24"/>
-                <w:szCs w:val="24"/>
               </w:rPr>
               <w:tab/>
             </w:r>
             <w:r>
               <w:rPr>
-                <w:i w:val="0"/>
                 <w:noProof/>
                 <w:webHidden/>
-                <w:sz w:val="24"/>
-                <w:szCs w:val="24"/>
               </w:rPr>
               <w:fldChar w:fldCharType="begin"/>
             </w:r>
             <w:r>
               <w:rPr>
-                <w:i w:val="0"/>
                 <w:noProof/>
                 <w:webHidden/>
-                <w:sz w:val="24"/>
-                <w:szCs w:val="24"/>
-              </w:rPr>
-              <w:instrText xml:space="preserve"> PAGEREF _Toc443587726 \h </w:instrText>
-            </w:r>
-            <w:r>
-              <w:rPr>
-                <w:i w:val="0"/>
+              </w:rPr>
+              <w:instrText xml:space="preserve"> PAGEREF _Toc443841726 \h </w:instrText>
+            </w:r>
+            <w:r>
+              <w:rPr>
                 <w:noProof/>
                 <w:webHidden/>
-                <w:sz w:val="24"/>
-                <w:szCs w:val="24"/>
-              </w:rPr>
-            </w:r>
-            <w:r>
-              <w:rPr>
-                <w:i w:val="0"/>
+              </w:rPr>
+            </w:r>
+            <w:r>
+              <w:rPr>
                 <w:noProof/>
                 <w:webHidden/>
-                <w:sz w:val="24"/>
-                <w:szCs w:val="24"/>
               </w:rPr>
               <w:fldChar w:fldCharType="separate"/>
             </w:r>
             <w:r>
               <w:rPr>
-                <w:i w:val="0"/>
                 <w:noProof/>
                 <w:webHidden/>
-                <w:sz w:val="24"/>
-                <w:szCs w:val="24"/>
               </w:rPr>
               <w:t>9</w:t>
             </w:r>
             <w:r>
               <w:rPr>
-                <w:i w:val="0"/>
                 <w:noProof/>
                 <w:webHidden/>
-                <w:sz w:val="24"/>
-                <w:szCs w:val="24"/>
               </w:rPr>
               <w:fldChar w:fldCharType="end"/>
             </w:r>
@@ -2125,20 +1874,17 @@
               <w:i w:val="0"/>
               <w:iCs w:val="0"/>
               <w:noProof/>
-              <w:sz w:val="24"/>
-              <w:szCs w:val="24"/>
+              <w:sz w:val="22"/>
+              <w:szCs w:val="22"/>
               <w:lang w:eastAsia="pt-BR"/>
             </w:rPr>
           </w:pPr>
-          <w:hyperlink w:anchor="_Toc443587727" w:history="1">
+          <w:hyperlink w:anchor="_Toc443841727" w:history="1">
             <w:r>
               <w:rPr>
                 <w:rStyle w:val="Hyperlink"/>
                 <w:rFonts w:ascii="Times New Roman" w:hAnsi="Times New Roman" w:cs="Times New Roman"/>
-                <w:i w:val="0"/>
-                <w:noProof/>
-                <w:sz w:val="24"/>
-                <w:szCs w:val="24"/>
+                <w:noProof/>
               </w:rPr>
               <w:t>5.3</w:t>
             </w:r>
@@ -2148,8 +1894,8 @@
                 <w:i w:val="0"/>
                 <w:iCs w:val="0"/>
                 <w:noProof/>
-                <w:sz w:val="24"/>
-                <w:szCs w:val="24"/>
+                <w:sz w:val="22"/>
+                <w:szCs w:val="22"/>
                 <w:lang w:eastAsia="pt-BR"/>
               </w:rPr>
               <w:tab/>
@@ -2158,79 +1904,55 @@
               <w:rPr>
                 <w:rStyle w:val="Hyperlink"/>
                 <w:rFonts w:ascii="Times New Roman" w:hAnsi="Times New Roman" w:cs="Times New Roman"/>
-                <w:i w:val="0"/>
-                <w:noProof/>
-                <w:sz w:val="24"/>
-                <w:szCs w:val="24"/>
+                <w:noProof/>
               </w:rPr>
               <w:t>TIPO DE PESQUISA</w:t>
             </w:r>
             <w:r>
               <w:rPr>
-                <w:i w:val="0"/>
                 <w:noProof/>
                 <w:webHidden/>
-                <w:sz w:val="24"/>
-                <w:szCs w:val="24"/>
               </w:rPr>
               <w:tab/>
             </w:r>
             <w:r>
               <w:rPr>
-                <w:i w:val="0"/>
                 <w:noProof/>
                 <w:webHidden/>
-                <w:sz w:val="24"/>
-                <w:szCs w:val="24"/>
               </w:rPr>
               <w:fldChar w:fldCharType="begin"/>
             </w:r>
             <w:r>
               <w:rPr>
-                <w:i w:val="0"/>
                 <w:noProof/>
                 <w:webHidden/>
-                <w:sz w:val="24"/>
-                <w:szCs w:val="24"/>
-              </w:rPr>
-              <w:instrText xml:space="preserve"> PAGEREF _Toc443587727 \h </w:instrText>
-            </w:r>
-            <w:r>
-              <w:rPr>
-                <w:i w:val="0"/>
+              </w:rPr>
+              <w:instrText xml:space="preserve"> PAGEREF _Toc443841727 \h </w:instrText>
+            </w:r>
+            <w:r>
+              <w:rPr>
                 <w:noProof/>
                 <w:webHidden/>
-                <w:sz w:val="24"/>
-                <w:szCs w:val="24"/>
-              </w:rPr>
-            </w:r>
-            <w:r>
-              <w:rPr>
-                <w:i w:val="0"/>
+              </w:rPr>
+            </w:r>
+            <w:r>
+              <w:rPr>
                 <w:noProof/>
                 <w:webHidden/>
-                <w:sz w:val="24"/>
-                <w:szCs w:val="24"/>
               </w:rPr>
               <w:fldChar w:fldCharType="separate"/>
             </w:r>
             <w:r>
               <w:rPr>
-                <w:i w:val="0"/>
                 <w:noProof/>
                 <w:webHidden/>
-                <w:sz w:val="24"/>
-                <w:szCs w:val="24"/>
               </w:rPr>
               <w:t>9</w:t>
             </w:r>
             <w:r>
               <w:rPr>
-                <w:i w:val="0"/>
                 <w:noProof/>
                 <w:webHidden/>
-                <w:sz w:val="24"/>
-                <w:szCs w:val="24"/>
               </w:rPr>
               <w:fldChar w:fldCharType="end"/>
             </w:r>
@@ -2248,20 +1970,17 @@
               <w:i w:val="0"/>
               <w:iCs w:val="0"/>
               <w:noProof/>
-              <w:sz w:val="24"/>
-              <w:szCs w:val="24"/>
+              <w:sz w:val="22"/>
+              <w:szCs w:val="22"/>
               <w:lang w:eastAsia="pt-BR"/>
             </w:rPr>
           </w:pPr>
-          <w:hyperlink w:anchor="_Toc443587728" w:history="1">
+          <w:hyperlink w:anchor="_Toc443841728" w:history="1">
             <w:r>
               <w:rPr>
                 <w:rStyle w:val="Hyperlink"/>
                 <w:rFonts w:ascii="Times New Roman" w:hAnsi="Times New Roman" w:cs="Times New Roman"/>
-                <w:i w:val="0"/>
-                <w:noProof/>
-                <w:sz w:val="24"/>
-                <w:szCs w:val="24"/>
+                <w:noProof/>
               </w:rPr>
               <w:t>5.4</w:t>
             </w:r>
@@ -2271,8 +1990,8 @@
                 <w:i w:val="0"/>
                 <w:iCs w:val="0"/>
                 <w:noProof/>
-                <w:sz w:val="24"/>
-                <w:szCs w:val="24"/>
+                <w:sz w:val="22"/>
+                <w:szCs w:val="22"/>
                 <w:lang w:eastAsia="pt-BR"/>
               </w:rPr>
               <w:tab/>
@@ -2281,79 +2000,55 @@
               <w:rPr>
                 <w:rStyle w:val="Hyperlink"/>
                 <w:rFonts w:ascii="Times New Roman" w:hAnsi="Times New Roman" w:cs="Times New Roman"/>
-                <w:i w:val="0"/>
-                <w:noProof/>
-                <w:sz w:val="24"/>
-                <w:szCs w:val="24"/>
+                <w:noProof/>
               </w:rPr>
               <w:t>CONTEXTO</w:t>
             </w:r>
             <w:r>
               <w:rPr>
-                <w:i w:val="0"/>
                 <w:noProof/>
                 <w:webHidden/>
-                <w:sz w:val="24"/>
-                <w:szCs w:val="24"/>
               </w:rPr>
               <w:tab/>
             </w:r>
             <w:r>
               <w:rPr>
-                <w:i w:val="0"/>
                 <w:noProof/>
                 <w:webHidden/>
-                <w:sz w:val="24"/>
-                <w:szCs w:val="24"/>
               </w:rPr>
               <w:fldChar w:fldCharType="begin"/>
             </w:r>
             <w:r>
               <w:rPr>
-                <w:i w:val="0"/>
                 <w:noProof/>
                 <w:webHidden/>
-                <w:sz w:val="24"/>
-                <w:szCs w:val="24"/>
-              </w:rPr>
-              <w:instrText xml:space="preserve"> PAGEREF _Toc443587728 \h </w:instrText>
-            </w:r>
-            <w:r>
-              <w:rPr>
-                <w:i w:val="0"/>
+              </w:rPr>
+              <w:instrText xml:space="preserve"> PAGEREF _Toc443841728 \h </w:instrText>
+            </w:r>
+            <w:r>
+              <w:rPr>
                 <w:noProof/>
                 <w:webHidden/>
-                <w:sz w:val="24"/>
-                <w:szCs w:val="24"/>
-              </w:rPr>
-            </w:r>
-            <w:r>
-              <w:rPr>
-                <w:i w:val="0"/>
+              </w:rPr>
+            </w:r>
+            <w:r>
+              <w:rPr>
                 <w:noProof/>
                 <w:webHidden/>
-                <w:sz w:val="24"/>
-                <w:szCs w:val="24"/>
               </w:rPr>
               <w:fldChar w:fldCharType="separate"/>
             </w:r>
             <w:r>
               <w:rPr>
-                <w:i w:val="0"/>
                 <w:noProof/>
                 <w:webHidden/>
-                <w:sz w:val="24"/>
-                <w:szCs w:val="24"/>
               </w:rPr>
               <w:t>9</w:t>
             </w:r>
             <w:r>
               <w:rPr>
-                <w:i w:val="0"/>
                 <w:noProof/>
                 <w:webHidden/>
-                <w:sz w:val="24"/>
-                <w:szCs w:val="24"/>
               </w:rPr>
               <w:fldChar w:fldCharType="end"/>
             </w:r>
@@ -2371,20 +2066,17 @@
               <w:i w:val="0"/>
               <w:iCs w:val="0"/>
               <w:noProof/>
-              <w:sz w:val="24"/>
-              <w:szCs w:val="24"/>
+              <w:sz w:val="22"/>
+              <w:szCs w:val="22"/>
               <w:lang w:eastAsia="pt-BR"/>
             </w:rPr>
           </w:pPr>
-          <w:hyperlink w:anchor="_Toc443587729" w:history="1">
+          <w:hyperlink w:anchor="_Toc443841729" w:history="1">
             <w:r>
               <w:rPr>
                 <w:rStyle w:val="Hyperlink"/>
                 <w:rFonts w:ascii="Times New Roman" w:hAnsi="Times New Roman" w:cs="Times New Roman"/>
-                <w:i w:val="0"/>
-                <w:noProof/>
-                <w:sz w:val="24"/>
-                <w:szCs w:val="24"/>
+                <w:noProof/>
               </w:rPr>
               <w:t>5.5</w:t>
             </w:r>
@@ -2394,8 +2086,8 @@
                 <w:i w:val="0"/>
                 <w:iCs w:val="0"/>
                 <w:noProof/>
-                <w:sz w:val="24"/>
-                <w:szCs w:val="24"/>
+                <w:sz w:val="22"/>
+                <w:szCs w:val="22"/>
                 <w:lang w:eastAsia="pt-BR"/>
               </w:rPr>
               <w:tab/>
@@ -2404,79 +2096,55 @@
               <w:rPr>
                 <w:rStyle w:val="Hyperlink"/>
                 <w:rFonts w:ascii="Times New Roman" w:hAnsi="Times New Roman" w:cs="Times New Roman"/>
-                <w:i w:val="0"/>
-                <w:noProof/>
-                <w:sz w:val="24"/>
-                <w:szCs w:val="24"/>
+                <w:noProof/>
               </w:rPr>
               <w:t>PARTICIPANTES</w:t>
             </w:r>
             <w:r>
               <w:rPr>
-                <w:i w:val="0"/>
                 <w:noProof/>
                 <w:webHidden/>
-                <w:sz w:val="24"/>
-                <w:szCs w:val="24"/>
               </w:rPr>
               <w:tab/>
             </w:r>
             <w:r>
               <w:rPr>
-                <w:i w:val="0"/>
                 <w:noProof/>
                 <w:webHidden/>
-                <w:sz w:val="24"/>
-                <w:szCs w:val="24"/>
               </w:rPr>
               <w:fldChar w:fldCharType="begin"/>
             </w:r>
             <w:r>
               <w:rPr>
-                <w:i w:val="0"/>
                 <w:noProof/>
                 <w:webHidden/>
-                <w:sz w:val="24"/>
-                <w:szCs w:val="24"/>
-              </w:rPr>
-              <w:instrText xml:space="preserve"> PAGEREF _Toc443587729 \h </w:instrText>
-            </w:r>
-            <w:r>
-              <w:rPr>
-                <w:i w:val="0"/>
+              </w:rPr>
+              <w:instrText xml:space="preserve"> PAGEREF _Toc443841729 \h </w:instrText>
+            </w:r>
+            <w:r>
+              <w:rPr>
                 <w:noProof/>
                 <w:webHidden/>
-                <w:sz w:val="24"/>
-                <w:szCs w:val="24"/>
-              </w:rPr>
-            </w:r>
-            <w:r>
-              <w:rPr>
-                <w:i w:val="0"/>
+              </w:rPr>
+            </w:r>
+            <w:r>
+              <w:rPr>
                 <w:noProof/>
                 <w:webHidden/>
-                <w:sz w:val="24"/>
-                <w:szCs w:val="24"/>
               </w:rPr>
               <w:fldChar w:fldCharType="separate"/>
             </w:r>
             <w:r>
               <w:rPr>
-                <w:i w:val="0"/>
                 <w:noProof/>
                 <w:webHidden/>
-                <w:sz w:val="24"/>
-                <w:szCs w:val="24"/>
               </w:rPr>
               <w:t>9</w:t>
             </w:r>
             <w:r>
               <w:rPr>
-                <w:i w:val="0"/>
                 <w:noProof/>
                 <w:webHidden/>
-                <w:sz w:val="24"/>
-                <w:szCs w:val="24"/>
               </w:rPr>
               <w:fldChar w:fldCharType="end"/>
             </w:r>
@@ -2494,20 +2162,17 @@
               <w:i w:val="0"/>
               <w:iCs w:val="0"/>
               <w:noProof/>
-              <w:sz w:val="24"/>
-              <w:szCs w:val="24"/>
+              <w:sz w:val="22"/>
+              <w:szCs w:val="22"/>
               <w:lang w:eastAsia="pt-BR"/>
             </w:rPr>
           </w:pPr>
-          <w:hyperlink w:anchor="_Toc443587730" w:history="1">
+          <w:hyperlink w:anchor="_Toc443841730" w:history="1">
             <w:r>
               <w:rPr>
                 <w:rStyle w:val="Hyperlink"/>
                 <w:rFonts w:ascii="Times New Roman" w:hAnsi="Times New Roman" w:cs="Times New Roman"/>
-                <w:i w:val="0"/>
-                <w:noProof/>
-                <w:sz w:val="24"/>
-                <w:szCs w:val="24"/>
+                <w:noProof/>
               </w:rPr>
               <w:t>5.6</w:t>
             </w:r>
@@ -2517,8 +2182,8 @@
                 <w:i w:val="0"/>
                 <w:iCs w:val="0"/>
                 <w:noProof/>
-                <w:sz w:val="24"/>
-                <w:szCs w:val="24"/>
+                <w:sz w:val="22"/>
+                <w:szCs w:val="22"/>
                 <w:lang w:eastAsia="pt-BR"/>
               </w:rPr>
               <w:tab/>
@@ -2527,79 +2192,55 @@
               <w:rPr>
                 <w:rStyle w:val="Hyperlink"/>
                 <w:rFonts w:ascii="Times New Roman" w:hAnsi="Times New Roman" w:cs="Times New Roman"/>
-                <w:i w:val="0"/>
-                <w:noProof/>
-                <w:sz w:val="24"/>
-                <w:szCs w:val="24"/>
+                <w:noProof/>
               </w:rPr>
               <w:t>INSTRUMENTOS</w:t>
             </w:r>
             <w:r>
               <w:rPr>
-                <w:i w:val="0"/>
                 <w:noProof/>
                 <w:webHidden/>
-                <w:sz w:val="24"/>
-                <w:szCs w:val="24"/>
               </w:rPr>
               <w:tab/>
             </w:r>
             <w:r>
               <w:rPr>
-                <w:i w:val="0"/>
                 <w:noProof/>
                 <w:webHidden/>
-                <w:sz w:val="24"/>
-                <w:szCs w:val="24"/>
               </w:rPr>
               <w:fldChar w:fldCharType="begin"/>
             </w:r>
             <w:r>
               <w:rPr>
-                <w:i w:val="0"/>
                 <w:noProof/>
                 <w:webHidden/>
-                <w:sz w:val="24"/>
-                <w:szCs w:val="24"/>
-              </w:rPr>
-              <w:instrText xml:space="preserve"> PAGEREF _Toc443587730 \h </w:instrText>
-            </w:r>
-            <w:r>
-              <w:rPr>
-                <w:i w:val="0"/>
+              </w:rPr>
+              <w:instrText xml:space="preserve"> PAGEREF _Toc443841730 \h </w:instrText>
+            </w:r>
+            <w:r>
+              <w:rPr>
                 <w:noProof/>
                 <w:webHidden/>
-                <w:sz w:val="24"/>
-                <w:szCs w:val="24"/>
-              </w:rPr>
-            </w:r>
-            <w:r>
-              <w:rPr>
-                <w:i w:val="0"/>
+              </w:rPr>
+            </w:r>
+            <w:r>
+              <w:rPr>
                 <w:noProof/>
                 <w:webHidden/>
-                <w:sz w:val="24"/>
-                <w:szCs w:val="24"/>
               </w:rPr>
               <w:fldChar w:fldCharType="separate"/>
             </w:r>
             <w:r>
               <w:rPr>
-                <w:i w:val="0"/>
                 <w:noProof/>
                 <w:webHidden/>
-                <w:sz w:val="24"/>
-                <w:szCs w:val="24"/>
-              </w:rPr>
-              <w:t>10</w:t>
-            </w:r>
-            <w:r>
-              <w:rPr>
-                <w:i w:val="0"/>
+              </w:rPr>
+              <w:t>9</w:t>
+            </w:r>
+            <w:r>
+              <w:rPr>
                 <w:noProof/>
                 <w:webHidden/>
-                <w:sz w:val="24"/>
-                <w:szCs w:val="24"/>
               </w:rPr>
               <w:fldChar w:fldCharType="end"/>
             </w:r>
@@ -2617,20 +2258,17 @@
               <w:i w:val="0"/>
               <w:iCs w:val="0"/>
               <w:noProof/>
-              <w:sz w:val="24"/>
-              <w:szCs w:val="24"/>
+              <w:sz w:val="22"/>
+              <w:szCs w:val="22"/>
               <w:lang w:eastAsia="pt-BR"/>
             </w:rPr>
           </w:pPr>
-          <w:hyperlink w:anchor="_Toc443587731" w:history="1">
+          <w:hyperlink w:anchor="_Toc443841731" w:history="1">
             <w:r>
               <w:rPr>
                 <w:rStyle w:val="Hyperlink"/>
                 <w:rFonts w:ascii="Times New Roman" w:hAnsi="Times New Roman" w:cs="Times New Roman"/>
-                <w:i w:val="0"/>
-                <w:noProof/>
-                <w:sz w:val="24"/>
-                <w:szCs w:val="24"/>
+                <w:noProof/>
               </w:rPr>
               <w:t>5.7</w:t>
             </w:r>
@@ -2640,8 +2278,8 @@
                 <w:i w:val="0"/>
                 <w:iCs w:val="0"/>
                 <w:noProof/>
-                <w:sz w:val="24"/>
-                <w:szCs w:val="24"/>
+                <w:sz w:val="22"/>
+                <w:szCs w:val="22"/>
                 <w:lang w:eastAsia="pt-BR"/>
               </w:rPr>
               <w:tab/>
@@ -2650,79 +2288,55 @@
               <w:rPr>
                 <w:rStyle w:val="Hyperlink"/>
                 <w:rFonts w:ascii="Times New Roman" w:hAnsi="Times New Roman" w:cs="Times New Roman"/>
-                <w:i w:val="0"/>
-                <w:noProof/>
-                <w:sz w:val="24"/>
-                <w:szCs w:val="24"/>
+                <w:noProof/>
               </w:rPr>
               <w:t>PROCEDIMENTOS</w:t>
             </w:r>
             <w:r>
               <w:rPr>
-                <w:i w:val="0"/>
                 <w:noProof/>
                 <w:webHidden/>
-                <w:sz w:val="24"/>
-                <w:szCs w:val="24"/>
               </w:rPr>
               <w:tab/>
             </w:r>
             <w:r>
               <w:rPr>
-                <w:i w:val="0"/>
                 <w:noProof/>
                 <w:webHidden/>
-                <w:sz w:val="24"/>
-                <w:szCs w:val="24"/>
               </w:rPr>
               <w:fldChar w:fldCharType="begin"/>
             </w:r>
             <w:r>
               <w:rPr>
-                <w:i w:val="0"/>
                 <w:noProof/>
                 <w:webHidden/>
-                <w:sz w:val="24"/>
-                <w:szCs w:val="24"/>
-              </w:rPr>
-              <w:instrText xml:space="preserve"> PAGEREF _Toc443587731 \h </w:instrText>
-            </w:r>
-            <w:r>
-              <w:rPr>
-                <w:i w:val="0"/>
+              </w:rPr>
+              <w:instrText xml:space="preserve"> PAGEREF _Toc443841731 \h </w:instrText>
+            </w:r>
+            <w:r>
+              <w:rPr>
                 <w:noProof/>
                 <w:webHidden/>
-                <w:sz w:val="24"/>
-                <w:szCs w:val="24"/>
-              </w:rPr>
-            </w:r>
-            <w:r>
-              <w:rPr>
-                <w:i w:val="0"/>
+              </w:rPr>
+            </w:r>
+            <w:r>
+              <w:rPr>
                 <w:noProof/>
                 <w:webHidden/>
-                <w:sz w:val="24"/>
-                <w:szCs w:val="24"/>
               </w:rPr>
               <w:fldChar w:fldCharType="separate"/>
             </w:r>
             <w:r>
               <w:rPr>
-                <w:i w:val="0"/>
                 <w:noProof/>
                 <w:webHidden/>
-                <w:sz w:val="24"/>
-                <w:szCs w:val="24"/>
               </w:rPr>
               <w:t>10</w:t>
             </w:r>
             <w:r>
               <w:rPr>
-                <w:i w:val="0"/>
                 <w:noProof/>
                 <w:webHidden/>
-                <w:sz w:val="24"/>
-                <w:szCs w:val="24"/>
               </w:rPr>
               <w:fldChar w:fldCharType="end"/>
             </w:r>
@@ -2740,20 +2354,17 @@
               <w:i w:val="0"/>
               <w:iCs w:val="0"/>
               <w:noProof/>
-              <w:sz w:val="24"/>
-              <w:szCs w:val="24"/>
+              <w:sz w:val="22"/>
+              <w:szCs w:val="22"/>
               <w:lang w:eastAsia="pt-BR"/>
             </w:rPr>
           </w:pPr>
-          <w:hyperlink w:anchor="_Toc443587732" w:history="1">
+          <w:hyperlink w:anchor="_Toc443841732" w:history="1">
             <w:r>
               <w:rPr>
                 <w:rStyle w:val="Hyperlink"/>
                 <w:rFonts w:ascii="Times New Roman" w:hAnsi="Times New Roman" w:cs="Times New Roman"/>
-                <w:i w:val="0"/>
-                <w:noProof/>
-                <w:sz w:val="24"/>
-                <w:szCs w:val="24"/>
+                <w:noProof/>
               </w:rPr>
               <w:t>5.8</w:t>
             </w:r>
@@ -2763,8 +2374,8 @@
                 <w:i w:val="0"/>
                 <w:iCs w:val="0"/>
                 <w:noProof/>
-                <w:sz w:val="24"/>
-                <w:szCs w:val="24"/>
+                <w:sz w:val="22"/>
+                <w:szCs w:val="22"/>
                 <w:lang w:eastAsia="pt-BR"/>
               </w:rPr>
               <w:tab/>
@@ -2773,79 +2384,55 @@
               <w:rPr>
                 <w:rStyle w:val="Hyperlink"/>
                 <w:rFonts w:ascii="Times New Roman" w:hAnsi="Times New Roman" w:cs="Times New Roman"/>
-                <w:i w:val="0"/>
-                <w:noProof/>
-                <w:sz w:val="24"/>
-                <w:szCs w:val="24"/>
+                <w:noProof/>
               </w:rPr>
               <w:t>CRONOGRAMA</w:t>
             </w:r>
             <w:r>
               <w:rPr>
-                <w:i w:val="0"/>
                 <w:noProof/>
                 <w:webHidden/>
-                <w:sz w:val="24"/>
-                <w:szCs w:val="24"/>
               </w:rPr>
               <w:tab/>
             </w:r>
             <w:r>
               <w:rPr>
-                <w:i w:val="0"/>
                 <w:noProof/>
                 <w:webHidden/>
-                <w:sz w:val="24"/>
-                <w:szCs w:val="24"/>
               </w:rPr>
               <w:fldChar w:fldCharType="begin"/>
             </w:r>
             <w:r>
               <w:rPr>
-                <w:i w:val="0"/>
                 <w:noProof/>
                 <w:webHidden/>
-                <w:sz w:val="24"/>
-                <w:szCs w:val="24"/>
-              </w:rPr>
-              <w:instrText xml:space="preserve"> PAGEREF _Toc443587732 \h </w:instrText>
-            </w:r>
-            <w:r>
-              <w:rPr>
-                <w:i w:val="0"/>
+              </w:rPr>
+              <w:instrText xml:space="preserve"> PAGEREF _Toc443841732 \h </w:instrText>
+            </w:r>
+            <w:r>
+              <w:rPr>
                 <w:noProof/>
                 <w:webHidden/>
-                <w:sz w:val="24"/>
-                <w:szCs w:val="24"/>
-              </w:rPr>
-            </w:r>
-            <w:r>
-              <w:rPr>
-                <w:i w:val="0"/>
+              </w:rPr>
+            </w:r>
+            <w:r>
+              <w:rPr>
                 <w:noProof/>
                 <w:webHidden/>
-                <w:sz w:val="24"/>
-                <w:szCs w:val="24"/>
               </w:rPr>
               <w:fldChar w:fldCharType="separate"/>
             </w:r>
             <w:r>
               <w:rPr>
-                <w:i w:val="0"/>
                 <w:noProof/>
                 <w:webHidden/>
-                <w:sz w:val="24"/>
-                <w:szCs w:val="24"/>
               </w:rPr>
               <w:t>10</w:t>
             </w:r>
             <w:r>
               <w:rPr>
-                <w:i w:val="0"/>
                 <w:noProof/>
                 <w:webHidden/>
-                <w:sz w:val="24"/>
-                <w:szCs w:val="24"/>
               </w:rPr>
               <w:fldChar w:fldCharType="end"/>
             </w:r>
@@ -2863,20 +2450,17 @@
               <w:i w:val="0"/>
               <w:iCs w:val="0"/>
               <w:noProof/>
-              <w:sz w:val="24"/>
-              <w:szCs w:val="24"/>
+              <w:sz w:val="22"/>
+              <w:szCs w:val="22"/>
               <w:lang w:eastAsia="pt-BR"/>
             </w:rPr>
           </w:pPr>
-          <w:hyperlink w:anchor="_Toc443587733" w:history="1">
+          <w:hyperlink w:anchor="_Toc443841733" w:history="1">
             <w:r>
               <w:rPr>
                 <w:rStyle w:val="Hyperlink"/>
                 <w:rFonts w:ascii="Times New Roman" w:hAnsi="Times New Roman" w:cs="Times New Roman"/>
-                <w:i w:val="0"/>
-                <w:noProof/>
-                <w:sz w:val="24"/>
-                <w:szCs w:val="24"/>
+                <w:noProof/>
               </w:rPr>
               <w:t>5.9</w:t>
             </w:r>
@@ -2886,8 +2470,8 @@
                 <w:i w:val="0"/>
                 <w:iCs w:val="0"/>
                 <w:noProof/>
-                <w:sz w:val="24"/>
-                <w:szCs w:val="24"/>
+                <w:sz w:val="22"/>
+                <w:szCs w:val="22"/>
                 <w:lang w:eastAsia="pt-BR"/>
               </w:rPr>
               <w:tab/>
@@ -2896,79 +2480,55 @@
               <w:rPr>
                 <w:rStyle w:val="Hyperlink"/>
                 <w:rFonts w:ascii="Times New Roman" w:hAnsi="Times New Roman" w:cs="Times New Roman"/>
-                <w:i w:val="0"/>
-                <w:noProof/>
-                <w:sz w:val="24"/>
-                <w:szCs w:val="24"/>
+                <w:noProof/>
               </w:rPr>
               <w:t>ORÇAMENTOS</w:t>
             </w:r>
             <w:r>
               <w:rPr>
-                <w:i w:val="0"/>
                 <w:noProof/>
                 <w:webHidden/>
-                <w:sz w:val="24"/>
-                <w:szCs w:val="24"/>
               </w:rPr>
               <w:tab/>
             </w:r>
             <w:r>
               <w:rPr>
-                <w:i w:val="0"/>
                 <w:noProof/>
                 <w:webHidden/>
-                <w:sz w:val="24"/>
-                <w:szCs w:val="24"/>
               </w:rPr>
               <w:fldChar w:fldCharType="begin"/>
             </w:r>
             <w:r>
               <w:rPr>
-                <w:i w:val="0"/>
                 <w:noProof/>
                 <w:webHidden/>
-                <w:sz w:val="24"/>
-                <w:szCs w:val="24"/>
-              </w:rPr>
-              <w:instrText xml:space="preserve"> PAGEREF _Toc443587733 \h </w:instrText>
-            </w:r>
-            <w:r>
-              <w:rPr>
-                <w:i w:val="0"/>
+              </w:rPr>
+              <w:instrText xml:space="preserve"> PAGEREF _Toc443841733 \h </w:instrText>
+            </w:r>
+            <w:r>
+              <w:rPr>
                 <w:noProof/>
                 <w:webHidden/>
-                <w:sz w:val="24"/>
-                <w:szCs w:val="24"/>
-              </w:rPr>
-            </w:r>
-            <w:r>
-              <w:rPr>
-                <w:i w:val="0"/>
+              </w:rPr>
+            </w:r>
+            <w:r>
+              <w:rPr>
                 <w:noProof/>
                 <w:webHidden/>
-                <w:sz w:val="24"/>
-                <w:szCs w:val="24"/>
               </w:rPr>
               <w:fldChar w:fldCharType="separate"/>
             </w:r>
             <w:r>
               <w:rPr>
-                <w:i w:val="0"/>
                 <w:noProof/>
                 <w:webHidden/>
-                <w:sz w:val="24"/>
-                <w:szCs w:val="24"/>
               </w:rPr>
               <w:t>11</w:t>
             </w:r>
             <w:r>
               <w:rPr>
-                <w:i w:val="0"/>
                 <w:noProof/>
                 <w:webHidden/>
-                <w:sz w:val="24"/>
-                <w:szCs w:val="24"/>
               </w:rPr>
               <w:fldChar w:fldCharType="end"/>
             </w:r>
@@ -2986,31 +2546,19 @@
               <w:b w:val="0"/>
               <w:bCs w:val="0"/>
               <w:noProof/>
-              <w:sz w:val="24"/>
-              <w:szCs w:val="24"/>
+              <w:sz w:val="22"/>
+              <w:szCs w:val="22"/>
               <w:lang w:eastAsia="pt-BR"/>
             </w:rPr>
           </w:pPr>
-          <w:hyperlink w:anchor="_Toc443587734" w:history="1">
+          <w:hyperlink w:anchor="_Toc443841734" w:history="1">
             <w:r>
               <w:rPr>
                 <w:rStyle w:val="Hyperlink"/>
                 <w:rFonts w:ascii="Times New Roman" w:hAnsi="Times New Roman" w:cs="Times New Roman"/>
                 <w:noProof/>
-                <w:sz w:val="24"/>
-                <w:szCs w:val="24"/>
               </w:rPr>
               <w:t>6</w:t>
-            </w:r>
-            <w:r>
-              <w:rPr>
-                <w:rStyle w:val="Hyperlink"/>
-                <w:rFonts w:ascii="Times New Roman" w:hAnsi="Times New Roman" w:cs="Times New Roman"/>
-                <w:noProof/>
-                <w:sz w:val="24"/>
-                <w:szCs w:val="24"/>
-              </w:rPr>
-              <w:t>.</w:t>
             </w:r>
             <w:r>
               <w:rPr>
@@ -3018,8 +2566,8 @@
                 <w:b w:val="0"/>
                 <w:bCs w:val="0"/>
                 <w:noProof/>
-                <w:sz w:val="24"/>
-                <w:szCs w:val="24"/>
+                <w:sz w:val="22"/>
+                <w:szCs w:val="22"/>
                 <w:lang w:eastAsia="pt-BR"/>
               </w:rPr>
               <w:tab/>
@@ -3029,8 +2577,6 @@
                 <w:rStyle w:val="Hyperlink"/>
                 <w:rFonts w:ascii="Times New Roman" w:hAnsi="Times New Roman" w:cs="Times New Roman"/>
                 <w:noProof/>
-                <w:sz w:val="24"/>
-                <w:szCs w:val="24"/>
               </w:rPr>
               <w:t>REFERÊNCIAS</w:t>
             </w:r>
@@ -3038,8 +2584,6 @@
               <w:rPr>
                 <w:noProof/>
                 <w:webHidden/>
-                <w:sz w:val="24"/>
-                <w:szCs w:val="24"/>
               </w:rPr>
               <w:tab/>
             </w:r>
@@ -3047,8 +2591,6 @@
               <w:rPr>
                 <w:noProof/>
                 <w:webHidden/>
-                <w:sz w:val="24"/>
-                <w:szCs w:val="24"/>
               </w:rPr>
               <w:fldChar w:fldCharType="begin"/>
             </w:r>
@@ -3056,25 +2598,19 @@
               <w:rPr>
                 <w:noProof/>
                 <w:webHidden/>
-                <w:sz w:val="24"/>
-                <w:szCs w:val="24"/>
-              </w:rPr>
-              <w:instrText xml:space="preserve"> PAGEREF _Toc443587734 \h </w:instrText>
+              </w:rPr>
+              <w:instrText xml:space="preserve"> PAGEREF _Toc443841734 \h </w:instrText>
             </w:r>
             <w:r>
               <w:rPr>
                 <w:noProof/>
                 <w:webHidden/>
-                <w:sz w:val="24"/>
-                <w:szCs w:val="24"/>
               </w:rPr>
             </w:r>
             <w:r>
               <w:rPr>
                 <w:noProof/>
                 <w:webHidden/>
-                <w:sz w:val="24"/>
-                <w:szCs w:val="24"/>
               </w:rPr>
               <w:fldChar w:fldCharType="separate"/>
             </w:r>
@@ -3082,17 +2618,13 @@
               <w:rPr>
                 <w:noProof/>
                 <w:webHidden/>
-                <w:sz w:val="24"/>
-                <w:szCs w:val="24"/>
-              </w:rPr>
-              <w:t>12</w:t>
+              </w:rPr>
+              <w:t>11</w:t>
             </w:r>
             <w:r>
               <w:rPr>
                 <w:noProof/>
                 <w:webHidden/>
-                <w:sz w:val="24"/>
-                <w:szCs w:val="24"/>
               </w:rPr>
               <w:fldChar w:fldCharType="end"/>
             </w:r>
@@ -3184,7 +2716,16 @@
         </w:rPr>
       </w:pPr>
     </w:p>
-    <w:bookmarkStart w:id="0" w:name="_Toc443587718"/>
+    <w:p>
+      <w:pPr>
+        <w:spacing w:line="360" w:lineRule="auto"/>
+        <w:jc w:val="center"/>
+        <w:rPr>
+          <w:rFonts w:cs="Times New Roman"/>
+          <w:b/>
+        </w:rPr>
+      </w:pPr>
+    </w:p>
     <w:p>
       <w:pPr>
         <w:pStyle w:val="Ttulo1"/>
@@ -3200,6 +2741,7 @@
           <w:szCs w:val="28"/>
         </w:rPr>
       </w:pPr>
+      <w:bookmarkStart w:id="0" w:name="_Toc443841718"/>
       <w:r>
         <w:rPr>
           <w:rFonts w:ascii="Times New Roman" w:hAnsi="Times New Roman" w:cs="Times New Roman"/>
@@ -3210,7 +2752,7 @@
         <mc:AlternateContent>
           <mc:Choice Requires="wps">
             <w:drawing>
-              <wp:anchor distT="0" distB="0" distL="114300" distR="114300" simplePos="0" relativeHeight="251655680" behindDoc="0" locked="0" layoutInCell="1" allowOverlap="1" wp14:anchorId="1340C300" wp14:editId="36858BE6">
+              <wp:anchor distT="0" distB="0" distL="114300" distR="114300" simplePos="0" relativeHeight="251655680" behindDoc="0" locked="0" layoutInCell="1" allowOverlap="1" wp14:anchorId="18FB5567" wp14:editId="7D080936">
                 <wp:simplePos x="0" y="0"/>
                 <wp:positionH relativeFrom="column">
                   <wp:posOffset>5486400</wp:posOffset>
@@ -3280,9 +2822,9 @@
               </wp:anchor>
             </w:drawing>
           </mc:Choice>
-          <mc:Fallback xmlns:w15="http://schemas.microsoft.com/office/word/2012/wordml">
+          <mc:Fallback>
             <w:pict>
-              <v:rect w14:anchorId="224A57B4" id="Rectangle 9" o:spid="_x0000_s1026" style="position:absolute;margin-left:6in;margin-top:-54pt;width:36.05pt;height:27.05pt;z-index:251655680;visibility:visible;mso-wrap-style:square;mso-width-percent:0;mso-height-percent:0;mso-wrap-distance-left:9pt;mso-wrap-distance-top:0;mso-wrap-distance-right:9pt;mso-wrap-distance-bottom:0;mso-position-horizontal:absolute;mso-position-horizontal-relative:text;mso-position-vertical:absolute;mso-position-vertical-relative:text;mso-width-percent:0;mso-height-percent:0;mso-width-relative:margin;mso-height-relative:margin;v-text-anchor:top" o:gfxdata="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" fillcolor="white [3212]" strokecolor="white [3212]">
+              <v:rect w14:anchorId="1EBC0011" id="Rectangle 9" o:spid="_x0000_s1026" style="position:absolute;margin-left:6in;margin-top:-54pt;width:36.05pt;height:27.05pt;z-index:251655680;visibility:visible;mso-wrap-style:square;mso-width-percent:0;mso-height-percent:0;mso-wrap-distance-left:9pt;mso-wrap-distance-top:0;mso-wrap-distance-right:9pt;mso-wrap-distance-bottom:0;mso-position-horizontal:absolute;mso-position-horizontal-relative:text;mso-position-vertical:absolute;mso-position-vertical-relative:text;mso-width-percent:0;mso-height-percent:0;mso-width-relative:margin;mso-height-relative:margin;v-text-anchor:top" o:gfxdata="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" fillcolor="white [3212]" strokecolor="white [3212]">
                 <w10:wrap type="through"/>
               </v:rect>
             </w:pict>
@@ -4026,7 +3568,6 @@
         </w:rPr>
       </w:pPr>
     </w:p>
-    <w:bookmarkStart w:id="1" w:name="_Toc443587719"/>
     <w:p>
       <w:pPr>
         <w:pStyle w:val="Ttulo1"/>
@@ -4042,6 +3583,7 @@
           <w:sz w:val="28"/>
         </w:rPr>
       </w:pPr>
+      <w:bookmarkStart w:id="1" w:name="_Toc443841719"/>
       <w:r>
         <w:rPr>
           <w:rFonts w:ascii="Times New Roman" w:hAnsi="Times New Roman" w:cs="Times New Roman"/>
@@ -4052,7 +3594,7 @@
         <mc:AlternateContent>
           <mc:Choice Requires="wps">
             <w:drawing>
-              <wp:anchor distT="0" distB="0" distL="114300" distR="114300" simplePos="0" relativeHeight="251679232" behindDoc="0" locked="0" layoutInCell="1" allowOverlap="1" wp14:anchorId="3C54D989" wp14:editId="1E2A3496">
+              <wp:anchor distT="0" distB="0" distL="114300" distR="114300" simplePos="0" relativeHeight="251663872" behindDoc="0" locked="0" layoutInCell="1" allowOverlap="1" wp14:anchorId="3C54D989" wp14:editId="1E2A3496">
                 <wp:simplePos x="0" y="0"/>
                 <wp:positionH relativeFrom="column">
                   <wp:posOffset>5485765</wp:posOffset>
@@ -4122,9 +3664,9 @@
               </wp:anchor>
             </w:drawing>
           </mc:Choice>
-          <mc:Fallback xmlns:w15="http://schemas.microsoft.com/office/word/2012/wordml">
+          <mc:Fallback>
             <w:pict>
-              <v:rect w14:anchorId="77EEA264" id="Rectangle 12" o:spid="_x0000_s1026" style="position:absolute;margin-left:431.95pt;margin-top:-54pt;width:36.05pt;height:27.05pt;z-index:251679232;visibility:visible;mso-wrap-style:square;mso-width-percent:0;mso-height-percent:0;mso-wrap-distance-left:9pt;mso-wrap-distance-top:0;mso-wrap-distance-right:9pt;mso-wrap-distance-bottom:0;mso-position-horizontal:absolute;mso-position-horizontal-relative:text;mso-position-vertical:absolute;mso-position-vertical-relative:text;mso-width-percent:0;mso-height-percent:0;mso-width-relative:margin;mso-height-relative:margin;v-text-anchor:top" o:gfxdata="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" fillcolor="white [3212]" strokecolor="white [3212]">
+              <v:rect w14:anchorId="7C81D1E3" id="Rectangle 12" o:spid="_x0000_s1026" style="position:absolute;margin-left:431.95pt;margin-top:-54pt;width:36.05pt;height:27.05pt;z-index:251663872;visibility:visible;mso-wrap-style:square;mso-width-percent:0;mso-height-percent:0;mso-wrap-distance-left:9pt;mso-wrap-distance-top:0;mso-wrap-distance-right:9pt;mso-wrap-distance-bottom:0;mso-position-horizontal:absolute;mso-position-horizontal-relative:text;mso-position-vertical:absolute;mso-position-vertical-relative:text;mso-width-percent:0;mso-height-percent:0;mso-width-relative:margin;mso-height-relative:margin;v-text-anchor:top" o:gfxdata="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" fillcolor="white [3212]" strokecolor="white [3212]">
                 <w10:wrap type="through"/>
               </v:rect>
             </w:pict>
@@ -4227,7 +3769,6 @@
         <w:ind w:firstLine="709"/>
       </w:pPr>
     </w:p>
-    <w:bookmarkStart w:id="2" w:name="_Toc443587720"/>
     <w:p>
       <w:pPr>
         <w:pStyle w:val="Ttulo1"/>
@@ -4243,6 +3784,7 @@
           <w:sz w:val="28"/>
         </w:rPr>
       </w:pPr>
+      <w:bookmarkStart w:id="2" w:name="_Toc443841720"/>
       <w:r>
         <w:rPr>
           <w:rFonts w:ascii="Times New Roman" w:hAnsi="Times New Roman" w:cs="Times New Roman"/>
@@ -4253,7 +3795,7 @@
         <mc:AlternateContent>
           <mc:Choice Requires="wps">
             <w:drawing>
-              <wp:anchor distT="0" distB="0" distL="114300" distR="114300" simplePos="0" relativeHeight="251638272" behindDoc="0" locked="0" layoutInCell="1" allowOverlap="1" wp14:anchorId="543033D6" wp14:editId="58416E4F">
+              <wp:anchor distT="0" distB="0" distL="114300" distR="114300" simplePos="0" relativeHeight="251650560" behindDoc="0" locked="0" layoutInCell="1" allowOverlap="1" wp14:anchorId="543033D6" wp14:editId="58416E4F">
                 <wp:simplePos x="0" y="0"/>
                 <wp:positionH relativeFrom="column">
                   <wp:posOffset>5485765</wp:posOffset>
@@ -4323,9 +3865,9 @@
               </wp:anchor>
             </w:drawing>
           </mc:Choice>
-          <mc:Fallback xmlns:w15="http://schemas.microsoft.com/office/word/2012/wordml">
+          <mc:Fallback>
             <w:pict>
-              <v:rect w14:anchorId="5138CAF5" id="Rectangle 11" o:spid="_x0000_s1026" style="position:absolute;margin-left:431.95pt;margin-top:-54pt;width:36.05pt;height:27.05pt;z-index:251638272;visibility:visible;mso-wrap-style:square;mso-width-percent:0;mso-height-percent:0;mso-wrap-distance-left:9pt;mso-wrap-distance-top:0;mso-wrap-distance-right:9pt;mso-wrap-distance-bottom:0;mso-position-horizontal:absolute;mso-position-horizontal-relative:text;mso-position-vertical:absolute;mso-position-vertical-relative:text;mso-width-percent:0;mso-height-percent:0;mso-width-relative:margin;mso-height-relative:margin;v-text-anchor:top" o:gfxdata="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" fillcolor="white [3212]" strokecolor="white [3212]">
+              <v:rect w14:anchorId="6FB548D5" id="Rectangle 11" o:spid="_x0000_s1026" style="position:absolute;margin-left:431.95pt;margin-top:-54pt;width:36.05pt;height:27.05pt;z-index:251650560;visibility:visible;mso-wrap-style:square;mso-width-percent:0;mso-height-percent:0;mso-wrap-distance-left:9pt;mso-wrap-distance-top:0;mso-wrap-distance-right:9pt;mso-wrap-distance-bottom:0;mso-position-horizontal:absolute;mso-position-horizontal-relative:text;mso-position-vertical:absolute;mso-position-vertical-relative:text;mso-width-percent:0;mso-height-percent:0;mso-width-relative:margin;mso-height-relative:margin;v-text-anchor:top" o:gfxdata="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" fillcolor="white [3212]" strokecolor="white [3212]">
                 <w10:wrap type="through"/>
               </v:rect>
             </w:pict>
@@ -4408,7 +3950,7 @@
         </w:rPr>
       </w:pPr>
       <w:bookmarkStart w:id="3" w:name="_Toc443585980"/>
-      <w:bookmarkStart w:id="4" w:name="_Toc443587721"/>
+      <w:bookmarkStart w:id="4" w:name="_Toc443841721"/>
       <w:r>
         <w:rPr>
           <w:rFonts w:ascii="Times New Roman" w:hAnsi="Times New Roman" w:cs="Times New Roman"/>
@@ -4511,7 +4053,7 @@
           <w:sz w:val="24"/>
         </w:rPr>
       </w:pPr>
-      <w:bookmarkStart w:id="5" w:name="_Toc443587722"/>
+      <w:bookmarkStart w:id="5" w:name="_Toc443841722"/>
       <w:r>
         <w:rPr>
           <w:rFonts w:ascii="Times New Roman" w:hAnsi="Times New Roman" w:cs="Times New Roman"/>
@@ -4596,31 +4138,13 @@
         </w:rPr>
         <w:t xml:space="preserve">rmazenar os dados coletados através da </w:t>
       </w:r>
-      <w:proofErr w:type="spellStart"/>
       <w:r>
         <w:rPr>
           <w:rFonts w:cs="Times New Roman"/>
           <w:i/>
         </w:rPr>
-        <w:t>cloud</w:t>
-      </w:r>
-      <w:proofErr w:type="spellEnd"/>
-      <w:r>
-        <w:rPr>
-          <w:rFonts w:cs="Times New Roman"/>
-          <w:i/>
-        </w:rPr>
-        <w:t xml:space="preserve"> </w:t>
-      </w:r>
-      <w:proofErr w:type="spellStart"/>
-      <w:r>
-        <w:rPr>
-          <w:rFonts w:cs="Times New Roman"/>
-          <w:i/>
-        </w:rPr>
-        <w:t>computing</w:t>
-      </w:r>
-      <w:proofErr w:type="spellEnd"/>
+        <w:t>cloud computing</w:t>
+      </w:r>
       <w:r>
         <w:rPr>
           <w:rStyle w:val="Refdenotaderodap"/>
@@ -4655,46 +4179,33 @@
         <w:rPr>
           <w:rFonts w:cs="Times New Roman"/>
         </w:rPr>
-        <w:t>Criar</w:t>
-      </w:r>
-      <w:r>
-        <w:rPr>
-          <w:rFonts w:cs="Times New Roman"/>
-        </w:rPr>
-        <w:t xml:space="preserve"> um ambiente online para acess</w:t>
-      </w:r>
-      <w:r>
-        <w:rPr>
-          <w:rFonts w:cs="Times New Roman"/>
-        </w:rPr>
-        <w:t xml:space="preserve">o do </w:t>
-      </w:r>
-      <w:r>
-        <w:rPr>
-          <w:rFonts w:cs="Times New Roman"/>
-        </w:rPr>
-        <w:t>desenvolvedor</w:t>
-      </w:r>
-      <w:r>
-        <w:rPr>
-          <w:rFonts w:cs="Times New Roman"/>
-        </w:rPr>
-        <w:t xml:space="preserve"> e do usuário</w:t>
-      </w:r>
-      <w:r>
-        <w:rPr>
-          <w:rFonts w:cs="Times New Roman"/>
-        </w:rPr>
-        <w:t xml:space="preserve">, onde o desenvolvedor poderá </w:t>
-      </w:r>
-    </w:p>
-    <w:p>
-      <w:pPr>
+        <w:t>Criar um ambiente online para que o usuário possa acessar</w:t>
+      </w:r>
+      <w:r>
+        <w:rPr>
+          <w:rFonts w:cs="Times New Roman"/>
+        </w:rPr>
+        <w:t xml:space="preserve"> e verificar as informações referente a</w:t>
+      </w:r>
+      <w:r>
+        <w:rPr>
+          <w:rFonts w:cs="Times New Roman"/>
+        </w:rPr>
+        <w:t>o</w:t>
+      </w:r>
+      <w:r>
+        <w:rPr>
+          <w:rFonts w:cs="Times New Roman"/>
+        </w:rPr>
+        <w:t xml:space="preserve"> seu consumo de energia elétrica por cômodo, de forma gráfica e simplificada e assim ele consiga avaliar e ter um controle maior de seus gastos.</w:t>
+      </w:r>
+      <w:r>
         <w:rPr>
           <w:rFonts w:cs="Times New Roman"/>
           <w:b/>
         </w:rPr>
-      </w:pPr>
+        <w:t xml:space="preserve"> </w:t>
+      </w:r>
     </w:p>
     <w:p>
       <w:pPr>
@@ -4706,6 +4217,14 @@
     </w:p>
     <w:p>
       <w:pPr>
+        <w:rPr>
+          <w:rFonts w:cs="Times New Roman"/>
+          <w:b/>
+        </w:rPr>
+      </w:pPr>
+    </w:p>
+    <w:p>
+      <w:pPr>
         <w:jc w:val="both"/>
         <w:rPr>
           <w:rFonts w:cs="Times New Roman"/>
@@ -4736,7 +4255,6 @@
         </w:rPr>
       </w:pPr>
     </w:p>
-    <w:bookmarkStart w:id="6" w:name="_Toc443587723"/>
     <w:p>
       <w:pPr>
         <w:pStyle w:val="Ttulo1"/>
@@ -4751,17 +4269,17 @@
           <w:sz w:val="28"/>
         </w:rPr>
       </w:pPr>
+      <w:bookmarkStart w:id="6" w:name="_Toc443841723"/>
       <w:r>
         <w:rPr>
           <w:rFonts w:ascii="Times New Roman" w:hAnsi="Times New Roman" w:cs="Times New Roman"/>
           <w:noProof/>
           <w:lang w:eastAsia="pt-BR"/>
         </w:rPr>
-        <w:lastRenderedPageBreak/>
         <mc:AlternateContent>
           <mc:Choice Requires="wps">
             <w:drawing>
-              <wp:anchor distT="0" distB="0" distL="114300" distR="114300" simplePos="0" relativeHeight="251665920" behindDoc="0" locked="0" layoutInCell="1" allowOverlap="1" wp14:anchorId="6DAA90FC" wp14:editId="4388FD45">
+              <wp:anchor distT="0" distB="0" distL="114300" distR="114300" simplePos="0" relativeHeight="251657728" behindDoc="0" locked="0" layoutInCell="1" allowOverlap="1" wp14:anchorId="6DAA90FC" wp14:editId="4388FD45">
                 <wp:simplePos x="0" y="0"/>
                 <wp:positionH relativeFrom="column">
                   <wp:posOffset>5486400</wp:posOffset>
@@ -4831,9 +4349,9 @@
               </wp:anchor>
             </w:drawing>
           </mc:Choice>
-          <mc:Fallback xmlns:w15="http://schemas.microsoft.com/office/word/2012/wordml">
+          <mc:Fallback>
             <w:pict>
-              <v:rect w14:anchorId="27697548" id="Rectangle 13" o:spid="_x0000_s1026" style="position:absolute;margin-left:6in;margin-top:-54pt;width:36.05pt;height:27.05pt;z-index:251665920;visibility:visible;mso-wrap-style:square;mso-width-percent:0;mso-height-percent:0;mso-wrap-distance-left:9pt;mso-wrap-distance-top:0;mso-wrap-distance-right:9pt;mso-wrap-distance-bottom:0;mso-position-horizontal:absolute;mso-position-horizontal-relative:text;mso-position-vertical:absolute;mso-position-vertical-relative:text;mso-width-percent:0;mso-height-percent:0;mso-width-relative:margin;mso-height-relative:margin;v-text-anchor:top" o:gfxdata="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" fillcolor="white [3212]" strokecolor="white [3212]">
+              <v:rect w14:anchorId="1745EE07" id="Rectangle 13" o:spid="_x0000_s1026" style="position:absolute;margin-left:6in;margin-top:-54pt;width:36.05pt;height:27.05pt;z-index:251657728;visibility:visible;mso-wrap-style:square;mso-width-percent:0;mso-height-percent:0;mso-wrap-distance-left:9pt;mso-wrap-distance-top:0;mso-wrap-distance-right:9pt;mso-wrap-distance-bottom:0;mso-position-horizontal:absolute;mso-position-horizontal-relative:text;mso-position-vertical:absolute;mso-position-vertical-relative:text;mso-width-percent:0;mso-height-percent:0;mso-width-relative:margin;mso-height-relative:margin;v-text-anchor:top" o:gfxdata="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" fillcolor="white [3212]" strokecolor="white [3212]">
                 <w10:wrap type="through"/>
               </v:rect>
             </w:pict>
@@ -4887,8 +4405,6 @@
         </w:rPr>
         <w:t>teste</w:t>
       </w:r>
-      <w:bookmarkStart w:id="7" w:name="_GoBack"/>
-      <w:bookmarkEnd w:id="7"/>
       <w:r>
         <w:rPr>
           <w:rFonts w:cs="Times New Roman"/>
@@ -4928,7 +4444,7 @@
           <w:szCs w:val="24"/>
         </w:rPr>
       </w:pPr>
-      <w:bookmarkStart w:id="8" w:name="_Toc443587724"/>
+      <w:bookmarkStart w:id="7" w:name="_Toc443841724"/>
       <w:r>
         <w:rPr>
           <w:rFonts w:ascii="Times New Roman" w:hAnsi="Times New Roman" w:cs="Times New Roman"/>
@@ -4938,7 +4454,7 @@
         </w:rPr>
         <w:t>COLOCAR SUBTÍTULO</w:t>
       </w:r>
-      <w:bookmarkEnd w:id="8"/>
+      <w:bookmarkEnd w:id="7"/>
     </w:p>
     <w:p>
       <w:pPr>
@@ -5115,7 +4631,6 @@
         </w:rPr>
       </w:pPr>
     </w:p>
-    <w:bookmarkStart w:id="9" w:name="_Toc443587725"/>
     <w:p>
       <w:pPr>
         <w:pStyle w:val="Ttulo1"/>
@@ -5130,17 +4645,17 @@
           <w:sz w:val="28"/>
         </w:rPr>
       </w:pPr>
+      <w:bookmarkStart w:id="8" w:name="_Toc443841725"/>
       <w:r>
         <w:rPr>
           <w:rFonts w:ascii="Times New Roman" w:hAnsi="Times New Roman" w:cs="Times New Roman"/>
           <w:noProof/>
           <w:lang w:eastAsia="pt-BR"/>
         </w:rPr>
-        <w:lastRenderedPageBreak/>
         <mc:AlternateContent>
           <mc:Choice Requires="wps">
             <w:drawing>
-              <wp:anchor distT="0" distB="0" distL="114300" distR="114300" simplePos="0" relativeHeight="251671040" behindDoc="0" locked="0" layoutInCell="1" allowOverlap="1" wp14:anchorId="7969254B" wp14:editId="51C8974B">
+              <wp:anchor distT="0" distB="0" distL="114300" distR="114300" simplePos="0" relativeHeight="251659776" behindDoc="0" locked="0" layoutInCell="1" allowOverlap="1" wp14:anchorId="7969254B" wp14:editId="51C8974B">
                 <wp:simplePos x="0" y="0"/>
                 <wp:positionH relativeFrom="column">
                   <wp:posOffset>5486400</wp:posOffset>
@@ -5210,9 +4725,9 @@
               </wp:anchor>
             </w:drawing>
           </mc:Choice>
-          <mc:Fallback xmlns:w15="http://schemas.microsoft.com/office/word/2012/wordml">
+          <mc:Fallback>
             <w:pict>
-              <v:rect w14:anchorId="74D010AB" id="Rectangle 14" o:spid="_x0000_s1026" style="position:absolute;margin-left:6in;margin-top:-54pt;width:36.05pt;height:27.05pt;z-index:251671040;visibility:visible;mso-wrap-style:square;mso-width-percent:0;mso-height-percent:0;mso-wrap-distance-left:9pt;mso-wrap-distance-top:0;mso-wrap-distance-right:9pt;mso-wrap-distance-bottom:0;mso-position-horizontal:absolute;mso-position-horizontal-relative:text;mso-position-vertical:absolute;mso-position-vertical-relative:text;mso-width-percent:0;mso-height-percent:0;mso-width-relative:margin;mso-height-relative:margin;v-text-anchor:top" o:gfxdata="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" fillcolor="white [3212]" strokecolor="white [3212]">
+              <v:rect w14:anchorId="2B735D35" id="Rectangle 14" o:spid="_x0000_s1026" style="position:absolute;margin-left:6in;margin-top:-54pt;width:36.05pt;height:27.05pt;z-index:251659776;visibility:visible;mso-wrap-style:square;mso-width-percent:0;mso-height-percent:0;mso-wrap-distance-left:9pt;mso-wrap-distance-top:0;mso-wrap-distance-right:9pt;mso-wrap-distance-bottom:0;mso-position-horizontal:absolute;mso-position-horizontal-relative:text;mso-position-vertical:absolute;mso-position-vertical-relative:text;mso-width-percent:0;mso-height-percent:0;mso-width-relative:margin;mso-height-relative:margin;v-text-anchor:top" o:gfxdata="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" fillcolor="white [3212]" strokecolor="white [3212]">
                 <w10:wrap type="through"/>
               </v:rect>
             </w:pict>
@@ -5227,7 +4742,7 @@
         </w:rPr>
         <w:t>QUADRO METODOLÓGICO</w:t>
       </w:r>
-      <w:bookmarkEnd w:id="9"/>
+      <w:bookmarkEnd w:id="8"/>
     </w:p>
     <w:p>
       <w:pPr>
@@ -5294,7 +4809,7 @@
           <w:sz w:val="24"/>
         </w:rPr>
       </w:pPr>
-      <w:bookmarkStart w:id="10" w:name="_Toc443587726"/>
+      <w:bookmarkStart w:id="9" w:name="_Toc443841726"/>
       <w:r>
         <w:rPr>
           <w:rFonts w:ascii="Times New Roman" w:hAnsi="Times New Roman" w:cs="Times New Roman"/>
@@ -5311,7 +4826,7 @@
         </w:rPr>
         <w:t xml:space="preserve"> PESQUISA</w:t>
       </w:r>
-      <w:bookmarkEnd w:id="10"/>
+      <w:bookmarkEnd w:id="9"/>
     </w:p>
     <w:p>
       <w:pPr>
@@ -5385,7 +4900,7 @@
           <w:sz w:val="24"/>
         </w:rPr>
       </w:pPr>
-      <w:bookmarkStart w:id="11" w:name="_Toc443587727"/>
+      <w:bookmarkStart w:id="10" w:name="_Toc443841727"/>
       <w:r>
         <w:rPr>
           <w:rFonts w:ascii="Times New Roman" w:hAnsi="Times New Roman" w:cs="Times New Roman"/>
@@ -5402,7 +4917,7 @@
         </w:rPr>
         <w:t xml:space="preserve"> PESQUISA</w:t>
       </w:r>
-      <w:bookmarkEnd w:id="11"/>
+      <w:bookmarkEnd w:id="10"/>
     </w:p>
     <w:p>
       <w:pPr>
@@ -5462,7 +4977,7 @@
           <w:sz w:val="24"/>
         </w:rPr>
       </w:pPr>
-      <w:bookmarkStart w:id="12" w:name="_Toc443587728"/>
+      <w:bookmarkStart w:id="11" w:name="_Toc443841728"/>
       <w:r>
         <w:rPr>
           <w:rFonts w:ascii="Times New Roman" w:hAnsi="Times New Roman" w:cs="Times New Roman"/>
@@ -5471,7 +4986,7 @@
         </w:rPr>
         <w:t>CONTEXTO</w:t>
       </w:r>
-      <w:bookmarkEnd w:id="12"/>
+      <w:bookmarkEnd w:id="11"/>
     </w:p>
     <w:p>
       <w:pPr>
@@ -5532,7 +5047,7 @@
           <w:sz w:val="24"/>
         </w:rPr>
       </w:pPr>
-      <w:bookmarkStart w:id="13" w:name="_Toc443587729"/>
+      <w:bookmarkStart w:id="12" w:name="_Toc443841729"/>
       <w:r>
         <w:rPr>
           <w:rFonts w:ascii="Times New Roman" w:hAnsi="Times New Roman" w:cs="Times New Roman"/>
@@ -5541,7 +5056,7 @@
         </w:rPr>
         <w:t>PARTICIPANTES</w:t>
       </w:r>
-      <w:bookmarkEnd w:id="13"/>
+      <w:bookmarkEnd w:id="12"/>
     </w:p>
     <w:p>
       <w:pPr>
@@ -5656,6 +5171,7 @@
         <w:rPr>
           <w:rFonts w:cs="Times New Roman"/>
         </w:rPr>
+        <w:lastRenderedPageBreak/>
         <w:t>Jéssica Adriele do Nascimento</w:t>
       </w:r>
       <w:r>
@@ -5709,7 +5225,6 @@
         <w:rPr>
           <w:rFonts w:cs="Times New Roman"/>
         </w:rPr>
-        <w:lastRenderedPageBreak/>
         <w:t>Orientador</w:t>
       </w:r>
       <w:r>
@@ -5742,7 +5257,7 @@
           <w:sz w:val="24"/>
         </w:rPr>
       </w:pPr>
-      <w:bookmarkStart w:id="14" w:name="_Toc443587730"/>
+      <w:bookmarkStart w:id="13" w:name="_Toc443841730"/>
       <w:r>
         <w:rPr>
           <w:rFonts w:ascii="Times New Roman" w:hAnsi="Times New Roman" w:cs="Times New Roman"/>
@@ -5751,7 +5266,7 @@
         </w:rPr>
         <w:t>INSTRUMENTOS</w:t>
       </w:r>
-      <w:bookmarkEnd w:id="14"/>
+      <w:bookmarkEnd w:id="13"/>
     </w:p>
     <w:p>
       <w:pPr>
@@ -5812,7 +5327,7 @@
           <w:sz w:val="24"/>
         </w:rPr>
       </w:pPr>
-      <w:bookmarkStart w:id="15" w:name="_Toc443587731"/>
+      <w:bookmarkStart w:id="14" w:name="_Toc443841731"/>
       <w:r>
         <w:rPr>
           <w:rFonts w:ascii="Times New Roman" w:hAnsi="Times New Roman" w:cs="Times New Roman"/>
@@ -5821,7 +5336,7 @@
         </w:rPr>
         <w:t>PROCEDIMENTOS</w:t>
       </w:r>
-      <w:bookmarkEnd w:id="15"/>
+      <w:bookmarkEnd w:id="14"/>
     </w:p>
     <w:p>
       <w:pPr>
@@ -5874,7 +5389,7 @@
           <w:sz w:val="24"/>
         </w:rPr>
       </w:pPr>
-      <w:bookmarkStart w:id="16" w:name="_Toc443587732"/>
+      <w:bookmarkStart w:id="15" w:name="_Toc443841732"/>
       <w:r>
         <w:rPr>
           <w:rFonts w:ascii="Times New Roman" w:hAnsi="Times New Roman" w:cs="Times New Roman"/>
@@ -5883,7 +5398,7 @@
         </w:rPr>
         <w:t>CRONOGRAMA</w:t>
       </w:r>
-      <w:bookmarkEnd w:id="16"/>
+      <w:bookmarkEnd w:id="15"/>
     </w:p>
     <w:p>
       <w:pPr>
@@ -7894,6 +7409,7 @@
                 <w:rFonts w:cs="Times New Roman"/>
                 <w:lang w:val="pt-BR"/>
               </w:rPr>
+              <w:lastRenderedPageBreak/>
               <w:t>Entrega dos Objetivos e Justificativas</w:t>
             </w:r>
           </w:p>
@@ -8342,7 +7858,6 @@
               <w:rPr>
                 <w:rFonts w:cs="Times New Roman"/>
               </w:rPr>
-              <w:lastRenderedPageBreak/>
               <w:t>Entrega</w:t>
             </w:r>
             <w:proofErr w:type="spellEnd"/>
@@ -10635,7 +10150,7 @@
         </w:rPr>
         <w:t xml:space="preserve">  </w:t>
       </w:r>
-      <w:bookmarkStart w:id="17" w:name="_Toc443587733"/>
+      <w:bookmarkStart w:id="16" w:name="_Toc443841733"/>
       <w:r>
         <w:rPr>
           <w:rFonts w:ascii="Times New Roman" w:hAnsi="Times New Roman" w:cs="Times New Roman"/>
@@ -10644,7 +10159,7 @@
         </w:rPr>
         <w:t>ORÇAMENTOS</w:t>
       </w:r>
-      <w:bookmarkEnd w:id="17"/>
+      <w:bookmarkEnd w:id="16"/>
     </w:p>
     <w:p>
       <w:pPr>
@@ -11056,7 +10571,6 @@
         </w:rPr>
       </w:pPr>
     </w:p>
-    <w:bookmarkStart w:id="18" w:name="_Toc443587734"/>
     <w:p>
       <w:pPr>
         <w:pStyle w:val="Ttulo1"/>
@@ -11071,6 +10585,7 @@
           <w:szCs w:val="28"/>
         </w:rPr>
       </w:pPr>
+      <w:bookmarkStart w:id="17" w:name="_Toc443841734"/>
       <w:r>
         <w:rPr>
           <w:rFonts w:ascii="Times New Roman" w:hAnsi="Times New Roman" w:cs="Times New Roman"/>
@@ -11081,7 +10596,7 @@
         <mc:AlternateContent>
           <mc:Choice Requires="wps">
             <w:drawing>
-              <wp:anchor distT="0" distB="0" distL="114300" distR="114300" simplePos="0" relativeHeight="251675136" behindDoc="0" locked="0" layoutInCell="1" allowOverlap="1" wp14:anchorId="39998F48" wp14:editId="531A7FFE">
+              <wp:anchor distT="0" distB="0" distL="114300" distR="114300" simplePos="0" relativeHeight="251661824" behindDoc="0" locked="0" layoutInCell="1" allowOverlap="1" wp14:anchorId="39998F48" wp14:editId="531A7FFE">
                 <wp:simplePos x="0" y="0"/>
                 <wp:positionH relativeFrom="column">
                   <wp:posOffset>5372100</wp:posOffset>
@@ -11151,9 +10666,9 @@
               </wp:anchor>
             </w:drawing>
           </mc:Choice>
-          <mc:Fallback xmlns:w15="http://schemas.microsoft.com/office/word/2012/wordml">
+          <mc:Fallback>
             <w:pict>
-              <v:rect w14:anchorId="086FBB1E" id="Rectangle 15" o:spid="_x0000_s1026" style="position:absolute;margin-left:423pt;margin-top:-54pt;width:36.05pt;height:27.05pt;z-index:251675136;visibility:visible;mso-wrap-style:square;mso-width-percent:0;mso-height-percent:0;mso-wrap-distance-left:9pt;mso-wrap-distance-top:0;mso-wrap-distance-right:9pt;mso-wrap-distance-bottom:0;mso-position-horizontal:absolute;mso-position-horizontal-relative:text;mso-position-vertical:absolute;mso-position-vertical-relative:text;mso-width-percent:0;mso-height-percent:0;mso-width-relative:margin;mso-height-relative:margin;v-text-anchor:top" o:gfxdata="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" fillcolor="white [3212]" strokecolor="white [3212]">
+              <v:rect w14:anchorId="6D652E28" id="Rectangle 15" o:spid="_x0000_s1026" style="position:absolute;margin-left:423pt;margin-top:-54pt;width:36.05pt;height:27.05pt;z-index:251661824;visibility:visible;mso-wrap-style:square;mso-width-percent:0;mso-height-percent:0;mso-wrap-distance-left:9pt;mso-wrap-distance-top:0;mso-wrap-distance-right:9pt;mso-wrap-distance-bottom:0;mso-position-horizontal:absolute;mso-position-horizontal-relative:text;mso-position-vertical:absolute;mso-position-vertical-relative:text;mso-width-percent:0;mso-height-percent:0;mso-width-relative:margin;mso-height-relative:margin;v-text-anchor:top" o:gfxdata="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" fillcolor="white [3212]" strokecolor="white [3212]">
                 <w10:wrap type="through"/>
               </v:rect>
             </w:pict>
@@ -11169,6 +10684,26 @@
         </w:rPr>
         <w:t>REFERÊNCIAS</w:t>
       </w:r>
+      <w:bookmarkEnd w:id="17"/>
+    </w:p>
+    <w:p>
+      <w:pPr>
+        <w:spacing w:line="360" w:lineRule="auto"/>
+        <w:rPr>
+          <w:rFonts w:cs="Times New Roman"/>
+          <w:b/>
+        </w:rPr>
+      </w:pPr>
+    </w:p>
+    <w:p>
+      <w:pPr>
+        <w:spacing w:line="360" w:lineRule="auto"/>
+        <w:rPr>
+          <w:rFonts w:cs="Times New Roman"/>
+          <w:b/>
+        </w:rPr>
+      </w:pPr>
+      <w:bookmarkStart w:id="18" w:name="_GoBack"/>
       <w:bookmarkEnd w:id="18"/>
     </w:p>
     <w:p>
@@ -11176,121 +10711,56 @@
         <w:spacing w:line="360" w:lineRule="auto"/>
         <w:rPr>
           <w:rFonts w:cs="Times New Roman"/>
+        </w:rPr>
+      </w:pPr>
+      <w:r>
+        <w:rPr>
+          <w:rFonts w:cs="Times New Roman"/>
+        </w:rPr>
+        <w:t>TAURION</w:t>
+      </w:r>
+      <w:r>
+        <w:rPr>
+          <w:rFonts w:cs="Times New Roman"/>
+        </w:rPr>
+        <w:t xml:space="preserve">, Cezar. </w:t>
+      </w:r>
+      <w:r>
+        <w:rPr>
+          <w:rFonts w:cs="Times New Roman"/>
           <w:b/>
         </w:rPr>
-      </w:pPr>
-    </w:p>
-    <w:p>
-      <w:pPr>
-        <w:spacing w:line="360" w:lineRule="auto"/>
+        <w:t xml:space="preserve">Cloud computing: computação em nuvem: transformando o mundo da tecnologia da informação / Cezar </w:t>
+      </w:r>
+      <w:proofErr w:type="spellStart"/>
+      <w:r>
         <w:rPr>
           <w:rFonts w:cs="Times New Roman"/>
           <w:b/>
         </w:rPr>
-      </w:pPr>
-    </w:p>
-    <w:p>
-      <w:pPr>
-        <w:rPr>
-          <w:rFonts w:cs="Times New Roman"/>
-        </w:rPr>
-      </w:pPr>
-      <w:r>
-        <w:rPr>
-          <w:rFonts w:cs="Times New Roman"/>
-        </w:rPr>
-        <w:t xml:space="preserve">APACHE. </w:t>
-      </w:r>
-      <w:r>
-        <w:rPr>
-          <w:rFonts w:cs="Times New Roman"/>
-          <w:b/>
-        </w:rPr>
-        <w:t xml:space="preserve">Apache </w:t>
+        <w:t>Taurion</w:t>
+      </w:r>
+      <w:proofErr w:type="spellEnd"/>
+      <w:r>
+        <w:rPr>
+          <w:rFonts w:cs="Times New Roman"/>
+        </w:rPr>
+        <w:t xml:space="preserve">. ed. Sergio Martins de Oliveira. Rio de Janeiro: </w:t>
       </w:r>
       <w:proofErr w:type="spellStart"/>
       <w:r>
         <w:rPr>
           <w:rFonts w:cs="Times New Roman"/>
-          <w:b/>
-        </w:rPr>
-        <w:t>Tomcat</w:t>
+        </w:rPr>
+        <w:t>Brasport</w:t>
       </w:r>
       <w:proofErr w:type="spellEnd"/>
       <w:r>
         <w:rPr>
           <w:rFonts w:cs="Times New Roman"/>
         </w:rPr>
-        <w:t>. Disponível em: &lt;http://tomcat.apache.org/index.html&gt; Acesso em: 15 jan. 2015.</w:t>
-      </w:r>
-    </w:p>
-    <w:p>
-      <w:pPr>
-        <w:spacing w:line="480" w:lineRule="auto"/>
-        <w:rPr>
-          <w:rFonts w:cs="Times New Roman"/>
-        </w:rPr>
-      </w:pPr>
-    </w:p>
-    <w:p>
-      <w:pPr>
-        <w:rPr>
-          <w:rFonts w:cs="Times New Roman"/>
-        </w:rPr>
-      </w:pPr>
-      <w:r>
-        <w:rPr>
-          <w:rFonts w:cs="Times New Roman"/>
-        </w:rPr>
-        <w:t xml:space="preserve">BARBOSA K. </w:t>
-      </w:r>
-      <w:r>
-        <w:rPr>
-          <w:rFonts w:cs="Times New Roman"/>
-          <w:b/>
-        </w:rPr>
-        <w:t>Por que as pessoas usam as redes sociais</w:t>
-      </w:r>
-      <w:proofErr w:type="gramStart"/>
-      <w:r>
-        <w:rPr>
-          <w:rFonts w:cs="Times New Roman"/>
-          <w:b/>
-        </w:rPr>
-        <w:t>?</w:t>
-      </w:r>
-      <w:r>
-        <w:rPr>
-          <w:rFonts w:cs="Times New Roman"/>
-        </w:rPr>
-        <w:t>.</w:t>
-      </w:r>
-      <w:proofErr w:type="gramEnd"/>
-      <w:r>
-        <w:rPr>
-          <w:rFonts w:cs="Times New Roman"/>
-        </w:rPr>
-        <w:t xml:space="preserve"> Disponível em: &lt;http://super.abril.com.br/blogs/tendencias/por-que-as-pessoas-usam-as-redes-sociais/&gt; Acesso em 28 dez. 2014.</w:t>
-      </w:r>
-    </w:p>
-    <w:p>
-      <w:pPr>
-        <w:spacing w:line="360" w:lineRule="auto"/>
-        <w:ind w:firstLine="720"/>
-        <w:jc w:val="both"/>
-        <w:rPr>
-          <w:rFonts w:cs="Times New Roman"/>
-          <w:bCs/>
-        </w:rPr>
-      </w:pPr>
-    </w:p>
-    <w:p>
-      <w:pPr>
-        <w:spacing w:line="360" w:lineRule="auto"/>
-        <w:rPr>
-          <w:rFonts w:cs="Times New Roman"/>
-        </w:rPr>
-      </w:pPr>
+        <w:t>, 2009.</w:t>
+      </w:r>
     </w:p>
     <w:sectPr>
       <w:pgSz w:w="11906" w:h="16838" w:code="9"/>
@@ -11303,7 +10773,7 @@
 </file>
 
 <file path=word/endnotes.xml><?xml version="1.0" encoding="utf-8"?>
-<w:endnotes xmlns:wpc="http://schemas.microsoft.com/office/word/2010/wordprocessingCanvas" xmlns:mc="http://schemas.openxmlformats.org/markup-compatibility/2006" xmlns:o="urn:schemas-microsoft-com:office:office" xmlns:r="http://schemas.openxmlformats.org/officeDocument/2006/relationships" xmlns:m="http://schemas.openxmlformats.org/officeDocument/2006/math" xmlns:v="urn:schemas-microsoft-com:vml" xmlns:wp14="http://schemas.microsoft.com/office/word/2010/wordprocessingDrawing" xmlns:wp="http://schemas.openxmlformats.org/drawingml/2006/wordprocessingDrawing" xmlns:w10="urn:schemas-microsoft-com:office:word" xmlns:w="http://schemas.openxmlformats.org/wordprocessingml/2006/main" xmlns:w14="http://schemas.microsoft.com/office/word/2010/wordml" xmlns:wpg="http://schemas.microsoft.com/office/word/2010/wordprocessingGroup" xmlns:wpi="http://schemas.microsoft.com/office/word/2010/wordprocessingInk" xmlns:wne="http://schemas.microsoft.com/office/word/2006/wordml" xmlns:wps="http://schemas.microsoft.com/office/word/2010/wordprocessingShape" mc:Ignorable="w14 wp14">
+<w:endnotes xmlns:wpc="http://schemas.microsoft.com/office/word/2010/wordprocessingCanvas" xmlns:mc="http://schemas.openxmlformats.org/markup-compatibility/2006" xmlns:o="urn:schemas-microsoft-com:office:office" xmlns:r="http://schemas.openxmlformats.org/officeDocument/2006/relationships" xmlns:m="http://schemas.openxmlformats.org/officeDocument/2006/math" xmlns:v="urn:schemas-microsoft-com:vml" xmlns:wp14="http://schemas.microsoft.com/office/word/2010/wordprocessingDrawing" xmlns:wp="http://schemas.openxmlformats.org/drawingml/2006/wordprocessingDrawing" xmlns:w10="urn:schemas-microsoft-com:office:word" xmlns:w="http://schemas.openxmlformats.org/wordprocessingml/2006/main" xmlns:w14="http://schemas.microsoft.com/office/word/2010/wordml" xmlns:w15="http://schemas.microsoft.com/office/word/2012/wordml" xmlns:wpg="http://schemas.microsoft.com/office/word/2010/wordprocessingGroup" xmlns:wpi="http://schemas.microsoft.com/office/word/2010/wordprocessingInk" xmlns:wne="http://schemas.microsoft.com/office/word/2006/wordml" xmlns:wps="http://schemas.microsoft.com/office/word/2010/wordprocessingShape" mc:Ignorable="w14 w15 wp14">
   <w:endnote w:type="separator" w:id="-1">
     <w:p>
       <w:pPr>
@@ -11328,7 +10798,7 @@
 </file>
 
 <file path=word/footnotes.xml><?xml version="1.0" encoding="utf-8"?>
-<w:footnotes xmlns:wpc="http://schemas.microsoft.com/office/word/2010/wordprocessingCanvas" xmlns:mc="http://schemas.openxmlformats.org/markup-compatibility/2006" xmlns:o="urn:schemas-microsoft-com:office:office" xmlns:r="http://schemas.openxmlformats.org/officeDocument/2006/relationships" xmlns:m="http://schemas.openxmlformats.org/officeDocument/2006/math" xmlns:v="urn:schemas-microsoft-com:vml" xmlns:wp14="http://schemas.microsoft.com/office/word/2010/wordprocessingDrawing" xmlns:wp="http://schemas.openxmlformats.org/drawingml/2006/wordprocessingDrawing" xmlns:w10="urn:schemas-microsoft-com:office:word" xmlns:w="http://schemas.openxmlformats.org/wordprocessingml/2006/main" xmlns:w14="http://schemas.microsoft.com/office/word/2010/wordml" xmlns:wpg="http://schemas.microsoft.com/office/word/2010/wordprocessingGroup" xmlns:wpi="http://schemas.microsoft.com/office/word/2010/wordprocessingInk" xmlns:wne="http://schemas.microsoft.com/office/word/2006/wordml" xmlns:wps="http://schemas.microsoft.com/office/word/2010/wordprocessingShape" mc:Ignorable="w14 wp14">
+<w:footnotes xmlns:wpc="http://schemas.microsoft.com/office/word/2010/wordprocessingCanvas" xmlns:mc="http://schemas.openxmlformats.org/markup-compatibility/2006" xmlns:o="urn:schemas-microsoft-com:office:office" xmlns:r="http://schemas.openxmlformats.org/officeDocument/2006/relationships" xmlns:m="http://schemas.openxmlformats.org/officeDocument/2006/math" xmlns:v="urn:schemas-microsoft-com:vml" xmlns:wp14="http://schemas.microsoft.com/office/word/2010/wordprocessingDrawing" xmlns:wp="http://schemas.openxmlformats.org/drawingml/2006/wordprocessingDrawing" xmlns:w10="urn:schemas-microsoft-com:office:word" xmlns:w="http://schemas.openxmlformats.org/wordprocessingml/2006/main" xmlns:w14="http://schemas.microsoft.com/office/word/2010/wordml" xmlns:w15="http://schemas.microsoft.com/office/word/2012/wordml" xmlns:wpg="http://schemas.microsoft.com/office/word/2010/wordprocessingGroup" xmlns:wpi="http://schemas.microsoft.com/office/word/2010/wordprocessingInk" xmlns:wne="http://schemas.microsoft.com/office/word/2006/wordml" xmlns:wps="http://schemas.microsoft.com/office/word/2010/wordprocessingShape" mc:Ignorable="w14 w15 wp14">
   <w:footnote w:type="separator" w:id="-1">
     <w:p>
       <w:pPr>
@@ -11385,8 +10855,36 @@
           <w:rFonts w:ascii="Times New Roman" w:hAnsi="Times New Roman" w:cs="Times New Roman"/>
           <w:i/>
         </w:rPr>
-        <w:t>Internet of Things</w:t>
-      </w:r>
+        <w:t xml:space="preserve">Internet </w:t>
+      </w:r>
+      <w:proofErr w:type="spellStart"/>
+      <w:r>
+        <w:rPr>
+          <w:rStyle w:val="Refdenotaderodap"/>
+          <w:rFonts w:ascii="Times New Roman" w:hAnsi="Times New Roman" w:cs="Times New Roman"/>
+          <w:i/>
+        </w:rPr>
+        <w:t>of</w:t>
+      </w:r>
+      <w:proofErr w:type="spellEnd"/>
+      <w:r>
+        <w:rPr>
+          <w:rStyle w:val="Refdenotaderodap"/>
+          <w:rFonts w:ascii="Times New Roman" w:hAnsi="Times New Roman" w:cs="Times New Roman"/>
+          <w:i/>
+        </w:rPr>
+        <w:t xml:space="preserve"> </w:t>
+      </w:r>
+      <w:proofErr w:type="spellStart"/>
+      <w:r>
+        <w:rPr>
+          <w:rStyle w:val="Refdenotaderodap"/>
+          <w:rFonts w:ascii="Times New Roman" w:hAnsi="Times New Roman" w:cs="Times New Roman"/>
+          <w:i/>
+        </w:rPr>
+        <w:t>Things</w:t>
+      </w:r>
+      <w:proofErr w:type="spellEnd"/>
     </w:p>
   </w:footnote>
   <w:footnote w:id="2">
@@ -11421,7 +10919,15 @@
           <w:szCs w:val="20"/>
           <w:vertAlign w:val="superscript"/>
         </w:rPr>
-        <w:t>CLOUD COMPUTING – Também conhecida como, computação nas nuvens, fala-se na possibilidade de acessar arquivos e executar diferentes tarefas pela internet. Quer dizer, você não precisa instalar aplicativos no seu computador para tudo, pois pode acessar diferentes serviços online para fazer o que precisa, já que os dados não se encontram em um computador específico, mas sim em uma rede.</w:t>
+        <w:t xml:space="preserve">CLOUD COMPUTING – </w:t>
+      </w:r>
+      <w:r>
+        <w:rPr>
+          <w:rFonts w:ascii="Times New Roman" w:hAnsi="Times New Roman" w:cs="Times New Roman"/>
+          <w:szCs w:val="20"/>
+          <w:vertAlign w:val="superscript"/>
+        </w:rPr>
+        <w:t>É um termo para descrever um ambiente de computação baseado em uma imensa rede de servidores, sejam estes virtuais ou físicos. Uma definição simples pode então ser "um conjunto de recursos como capacidade de processamento, armazenamento, conectividade, plataformas, aplicações e serviços disponibilizados na internet."</w:t>
       </w:r>
     </w:p>
   </w:footnote>
@@ -11429,8 +10935,8 @@
 </file>
 
 <file path=word/numbering.xml><?xml version="1.0" encoding="utf-8"?>
-<w:numbering xmlns:wpc="http://schemas.microsoft.com/office/word/2010/wordprocessingCanvas" xmlns:mc="http://schemas.openxmlformats.org/markup-compatibility/2006" xmlns:o="urn:schemas-microsoft-com:office:office" xmlns:r="http://schemas.openxmlformats.org/officeDocument/2006/relationships" xmlns:m="http://schemas.openxmlformats.org/officeDocument/2006/math" xmlns:v="urn:schemas-microsoft-com:vml" xmlns:wp14="http://schemas.microsoft.com/office/word/2010/wordprocessingDrawing" xmlns:wp="http://schemas.openxmlformats.org/drawingml/2006/wordprocessingDrawing" xmlns:w10="urn:schemas-microsoft-com:office:word" xmlns:w="http://schemas.openxmlformats.org/wordprocessingml/2006/main" xmlns:w14="http://schemas.microsoft.com/office/word/2010/wordml" xmlns:wpg="http://schemas.microsoft.com/office/word/2010/wordprocessingGroup" xmlns:wpi="http://schemas.microsoft.com/office/word/2010/wordprocessingInk" xmlns:wne="http://schemas.microsoft.com/office/word/2006/wordml" xmlns:wps="http://schemas.microsoft.com/office/word/2010/wordprocessingShape" mc:Ignorable="w14 wp14">
-  <w:abstractNum w:abstractNumId="0">
+<w:numbering xmlns:wpc="http://schemas.microsoft.com/office/word/2010/wordprocessingCanvas" xmlns:mc="http://schemas.openxmlformats.org/markup-compatibility/2006" xmlns:o="urn:schemas-microsoft-com:office:office" xmlns:r="http://schemas.openxmlformats.org/officeDocument/2006/relationships" xmlns:m="http://schemas.openxmlformats.org/officeDocument/2006/math" xmlns:v="urn:schemas-microsoft-com:vml" xmlns:wp14="http://schemas.microsoft.com/office/word/2010/wordprocessingDrawing" xmlns:wp="http://schemas.openxmlformats.org/drawingml/2006/wordprocessingDrawing" xmlns:w10="urn:schemas-microsoft-com:office:word" xmlns:w="http://schemas.openxmlformats.org/wordprocessingml/2006/main" xmlns:w14="http://schemas.microsoft.com/office/word/2010/wordml" xmlns:w15="http://schemas.microsoft.com/office/word/2012/wordml" xmlns:wpg="http://schemas.microsoft.com/office/word/2010/wordprocessingGroup" xmlns:wpi="http://schemas.microsoft.com/office/word/2010/wordprocessingInk" xmlns:wne="http://schemas.microsoft.com/office/word/2006/wordml" xmlns:wps="http://schemas.microsoft.com/office/word/2010/wordprocessingShape" mc:Ignorable="w14 w15 wp14">
+  <w:abstractNum w:abstractNumId="0" w15:restartNumberingAfterBreak="0">
     <w:nsid w:val="2D7A6BC2"/>
     <w:multiLevelType w:val="hybridMultilevel"/>
     <w:tmpl w:val="359AB6E8"/>
@@ -11522,7 +11028,7 @@
       </w:pPr>
     </w:lvl>
   </w:abstractNum>
-  <w:abstractNum w:abstractNumId="1">
+  <w:abstractNum w:abstractNumId="1" w15:restartNumberingAfterBreak="0">
     <w:nsid w:val="36452525"/>
     <w:multiLevelType w:val="multilevel"/>
     <w:tmpl w:val="BCA24D88"/>
@@ -11643,7 +11149,7 @@
       </w:rPr>
     </w:lvl>
   </w:abstractNum>
-  <w:abstractNum w:abstractNumId="2">
+  <w:abstractNum w:abstractNumId="2" w15:restartNumberingAfterBreak="0">
     <w:nsid w:val="366D2DBE"/>
     <w:multiLevelType w:val="multilevel"/>
     <w:tmpl w:val="51489F44"/>
@@ -11756,7 +11262,7 @@
       </w:rPr>
     </w:lvl>
   </w:abstractNum>
-  <w:abstractNum w:abstractNumId="3">
+  <w:abstractNum w:abstractNumId="3" w15:restartNumberingAfterBreak="0">
     <w:nsid w:val="37F201A7"/>
     <w:multiLevelType w:val="hybridMultilevel"/>
     <w:tmpl w:val="B3D68A1A"/>
@@ -11845,7 +11351,7 @@
       </w:pPr>
     </w:lvl>
   </w:abstractNum>
-  <w:abstractNum w:abstractNumId="4">
+  <w:abstractNum w:abstractNumId="4" w15:restartNumberingAfterBreak="0">
     <w:nsid w:val="4A49063E"/>
     <w:multiLevelType w:val="multilevel"/>
     <w:tmpl w:val="AC44213E"/>
@@ -11958,7 +11464,7 @@
       </w:rPr>
     </w:lvl>
   </w:abstractNum>
-  <w:abstractNum w:abstractNumId="5">
+  <w:abstractNum w:abstractNumId="5" w15:restartNumberingAfterBreak="0">
     <w:nsid w:val="4CB920FD"/>
     <w:multiLevelType w:val="multilevel"/>
     <w:tmpl w:val="7E62E678"/>
@@ -12071,7 +11577,7 @@
       </w:rPr>
     </w:lvl>
   </w:abstractNum>
-  <w:abstractNum w:abstractNumId="6">
+  <w:abstractNum w:abstractNumId="6" w15:restartNumberingAfterBreak="0">
     <w:nsid w:val="62C574C5"/>
     <w:multiLevelType w:val="multilevel"/>
     <w:tmpl w:val="66AC382C"/>
@@ -12184,7 +11690,7 @@
       </w:rPr>
     </w:lvl>
   </w:abstractNum>
-  <w:abstractNum w:abstractNumId="7">
+  <w:abstractNum w:abstractNumId="7" w15:restartNumberingAfterBreak="0">
     <w:nsid w:val="663A7FDF"/>
     <w:multiLevelType w:val="hybridMultilevel"/>
     <w:tmpl w:val="4EA80EA2"/>
@@ -12297,7 +11803,7 @@
       </w:rPr>
     </w:lvl>
   </w:abstractNum>
-  <w:abstractNum w:abstractNumId="8">
+  <w:abstractNum w:abstractNumId="8" w15:restartNumberingAfterBreak="0">
     <w:nsid w:val="67AF03D6"/>
     <w:multiLevelType w:val="hybridMultilevel"/>
     <w:tmpl w:val="99F4CE62"/>
@@ -12383,7 +11889,7 @@
       </w:pPr>
     </w:lvl>
   </w:abstractNum>
-  <w:abstractNum w:abstractNumId="9">
+  <w:abstractNum w:abstractNumId="9" w15:restartNumberingAfterBreak="0">
     <w:nsid w:val="7E8C0A60"/>
     <w:multiLevelType w:val="hybridMultilevel"/>
     <w:tmpl w:val="8C366794"/>
@@ -12530,7 +12036,7 @@
 </file>
 
 <file path=word/styles.xml><?xml version="1.0" encoding="utf-8"?>
-<w:styles xmlns:mc="http://schemas.openxmlformats.org/markup-compatibility/2006" xmlns:r="http://schemas.openxmlformats.org/officeDocument/2006/relationships" xmlns:w="http://schemas.openxmlformats.org/wordprocessingml/2006/main" xmlns:w14="http://schemas.microsoft.com/office/word/2010/wordml" mc:Ignorable="w14">
+<w:styles xmlns:mc="http://schemas.openxmlformats.org/markup-compatibility/2006" xmlns:r="http://schemas.openxmlformats.org/officeDocument/2006/relationships" xmlns:w="http://schemas.openxmlformats.org/wordprocessingml/2006/main" xmlns:w14="http://schemas.microsoft.com/office/word/2010/wordml" xmlns:w15="http://schemas.microsoft.com/office/word/2012/wordml" mc:Ignorable="w14 w15">
   <w:docDefaults>
     <w:rPrDefault>
       <w:rPr>
@@ -12546,876 +12052,378 @@
       </w:pPr>
     </w:pPrDefault>
   </w:docDefaults>
-  <w:latentStyles w:defLockedState="0" w:defUIPriority="99" w:defSemiHidden="1" w:defUnhideWhenUsed="1" w:defQFormat="0" w:count="267">
-    <w:lsdException w:name="Normal" w:semiHidden="0" w:uiPriority="0" w:unhideWhenUsed="0" w:qFormat="1"/>
-    <w:lsdException w:name="heading 1" w:semiHidden="0" w:uiPriority="9" w:unhideWhenUsed="0" w:qFormat="1"/>
-    <w:lsdException w:name="heading 2" w:uiPriority="9" w:qFormat="1"/>
-    <w:lsdException w:name="heading 3" w:uiPriority="9" w:qFormat="1"/>
-    <w:lsdException w:name="heading 4" w:uiPriority="9" w:qFormat="1"/>
-    <w:lsdException w:name="heading 5" w:uiPriority="9" w:qFormat="1"/>
-    <w:lsdException w:name="heading 6" w:uiPriority="9" w:qFormat="1"/>
-    <w:lsdException w:name="heading 7" w:uiPriority="9" w:qFormat="1"/>
-    <w:lsdException w:name="heading 8" w:uiPriority="9" w:qFormat="1"/>
-    <w:lsdException w:name="heading 9" w:uiPriority="9" w:qFormat="1"/>
-    <w:lsdException w:name="toc 1" w:uiPriority="39"/>
-    <w:lsdException w:name="toc 2" w:uiPriority="39"/>
-    <w:lsdException w:name="toc 3" w:uiPriority="39"/>
-    <w:lsdException w:name="toc 4" w:uiPriority="39"/>
-    <w:lsdException w:name="toc 5" w:uiPriority="39"/>
-    <w:lsdException w:name="toc 6" w:uiPriority="39"/>
-    <w:lsdException w:name="toc 7" w:uiPriority="39"/>
-    <w:lsdException w:name="toc 8" w:uiPriority="39"/>
-    <w:lsdException w:name="toc 9" w:uiPriority="39"/>
-    <w:lsdException w:name="caption" w:uiPriority="35" w:qFormat="1"/>
-    <w:lsdException w:name="Title" w:semiHidden="0" w:uiPriority="10" w:unhideWhenUsed="0" w:qFormat="1"/>
-    <w:lsdException w:name="Default Paragraph Font" w:uiPriority="1"/>
-    <w:lsdException w:name="Subtitle" w:semiHidden="0" w:uiPriority="11" w:unhideWhenUsed="0" w:qFormat="1"/>
-    <w:lsdException w:name="Strong" w:semiHidden="0" w:uiPriority="22" w:unhideWhenUsed="0" w:qFormat="1"/>
-    <w:lsdException w:name="Emphasis" w:semiHidden="0" w:uiPriority="20" w:unhideWhenUsed="0" w:qFormat="1"/>
-    <w:lsdException w:name="Table Grid" w:semiHidden="0" w:uiPriority="59" w:unhideWhenUsed="0"/>
-    <w:lsdException w:name="Placeholder Text" w:unhideWhenUsed="0"/>
-    <w:lsdException w:name="No Spacing" w:semiHidden="0" w:uiPriority="1" w:unhideWhenUsed="0" w:qFormat="1"/>
-    <w:lsdException w:name="Light Shading" w:semiHidden="0" w:uiPriority="60" w:unhideWhenUsed="0"/>
-    <w:lsdException w:name="Light List" w:semiHidden="0" w:uiPriority="61" w:unhideWhenUsed="0"/>
-    <w:lsdException w:name="Light Grid" w:semiHidden="0" w:uiPriority="62" w:unhideWhenUsed="0"/>
-    <w:lsdException w:name="Medium Shading 1" w:semiHidden="0" w:uiPriority="63" w:unhideWhenUsed="0"/>
-    <w:lsdException w:name="Medium Shading 2" w:semiHidden="0" w:uiPriority="64" w:unhideWhenUsed="0"/>
-    <w:lsdException w:name="Medium List 1" w:semiHidden="0" w:uiPriority="65" w:unhideWhenUsed="0"/>
-    <w:lsdException w:name="Medium List 2" w:semiHidden="0" w:uiPriority="66" w:unhideWhenUsed="0"/>
-    <w:lsdException w:name="Medium Grid 1" w:semiHidden="0" w:uiPriority="67" w:unhideWhenUsed="0"/>
-    <w:lsdException w:name="Medium Grid 2" w:semiHidden="0" w:uiPriority="68" w:unhideWhenUsed="0"/>
-    <w:lsdException w:name="Medium Grid 3" w:semiHidden="0" w:uiPriority="69" w:unhideWhenUsed="0"/>
-    <w:lsdException w:name="Dark List" w:semiHidden="0" w:uiPriority="70" w:unhideWhenUsed="0"/>
-    <w:lsdException w:name="Colorful Shading" w:semiHidden="0" w:uiPriority="71" w:unhideWhenUsed="0"/>
-    <w:lsdException w:name="Colorful List" w:semiHidden="0" w:uiPriority="72" w:unhideWhenUsed="0"/>
-    <w:lsdException w:name="Colorful Grid" w:semiHidden="0" w:uiPriority="73" w:unhideWhenUsed="0"/>
-    <w:lsdException w:name="Light Shading Accent 1" w:semiHidden="0" w:uiPriority="60" w:unhideWhenUsed="0"/>
-    <w:lsdException w:name="Light List Accent 1" w:semiHidden="0" w:uiPriority="61" w:unhideWhenUsed="0"/>
-    <w:lsdException w:name="Light Grid Accent 1" w:semiHidden="0" w:uiPriority="62" w:unhideWhenUsed="0"/>
-    <w:lsdException w:name="Medium Shading 1 Accent 1" w:semiHidden="0" w:uiPriority="63" w:unhideWhenUsed="0"/>
-    <w:lsdException w:name="Medium Shading 2 Accent 1" w:semiHidden="0" w:uiPriority="64" w:unhideWhenUsed="0"/>
-    <w:lsdException w:name="Medium List 1 Accent 1" w:semiHidden="0" w:uiPriority="65" w:unhideWhenUsed="0"/>
-    <w:lsdException w:name="Revision" w:unhideWhenUsed="0"/>
-    <w:lsdException w:name="List Paragraph" w:semiHidden="0" w:uiPriority="34" w:unhideWhenUsed="0" w:qFormat="1"/>
-    <w:lsdException w:name="Quote" w:semiHidden="0" w:uiPriority="29" w:unhideWhenUsed="0" w:qFormat="1"/>
-    <w:lsdException w:name="Intense Quote" w:semiHidden="0" w:uiPriority="30" w:unhideWhenUsed="0" w:qFormat="1"/>
-    <w:lsdException w:name="Medium List 2 Accent 1" w:semiHidden="0" w:uiPriority="66" w:unhideWhenUsed="0"/>
-    <w:lsdException w:name="Medium Grid 1 Accent 1" w:semiHidden="0" w:uiPriority="67" w:unhideWhenUsed="0"/>
-    <w:lsdException w:name="Medium Grid 2 Accent 1" w:semiHidden="0" w:uiPriority="68" w:unhideWhenUsed="0"/>
-    <w:lsdException w:name="Medium Grid 3 Accent 1" w:semiHidden="0" w:uiPriority="69" w:unhideWhenUsed="0"/>
-    <w:lsdException w:name="Dark List Accent 1" w:semiHidden="0" w:uiPriority="70" w:unhideWhenUsed="0"/>
-    <w:lsdException w:name="Colorful Shading Accent 1" w:semiHidden="0" w:uiPriority="71" w:unhideWhenUsed="0"/>
-    <w:lsdException w:name="Colorful List Accent 1" w:semiHidden="0" w:uiPriority="72" w:unhideWhenUsed="0"/>
-    <w:lsdException w:name="Colorful Grid Accent 1" w:semiHidden="0" w:uiPriority="73" w:unhideWhenUsed="0"/>
-    <w:lsdException w:name="Light Shading Accent 2" w:semiHidden="0" w:uiPriority="60" w:unhideWhenUsed="0"/>
-    <w:lsdException w:name="Light List Accent 2" w:semiHidden="0" w:uiPriority="61" w:unhideWhenUsed="0"/>
-    <w:lsdException w:name="Light Grid Accent 2" w:semiHidden="0" w:uiPriority="62" w:unhideWhenUsed="0"/>
-    <w:lsdException w:name="Medium Shading 1 Accent 2" w:semiHidden="0" w:uiPriority="63" w:unhideWhenUsed="0"/>
-    <w:lsdException w:name="Medium Shading 2 Accent 2" w:semiHidden="0" w:uiPriority="64" w:unhideWhenUsed="0"/>
-    <w:lsdException w:name="Medium List 1 Accent 2" w:semiHidden="0" w:uiPriority="65" w:unhideWhenUsed="0"/>
-    <w:lsdException w:name="Medium List 2 Accent 2" w:semiHidden="0" w:uiPriority="66" w:unhideWhenUsed="0"/>
-    <w:lsdException w:name="Medium Grid 1 Accent 2" w:semiHidden="0" w:uiPriority="67" w:unhideWhenUsed="0"/>
-    <w:lsdException w:name="Medium Grid 2 Accent 2" w:semiHidden="0" w:uiPriority="68" w:unhideWhenUsed="0"/>
-    <w:lsdException w:name="Medium Grid 3 Accent 2" w:semiHidden="0" w:uiPriority="69" w:unhideWhenUsed="0"/>
-    <w:lsdException w:name="Dark List Accent 2" w:semiHidden="0" w:uiPriority="70" w:unhideWhenUsed="0"/>
-    <w:lsdException w:name="Colorful Shading Accent 2" w:semiHidden="0" w:uiPriority="71" w:unhideWhenUsed="0"/>
-    <w:lsdException w:name="Colorful List Accent 2" w:semiHidden="0" w:uiPriority="72" w:unhideWhenUsed="0"/>
-    <w:lsdException w:name="Colorful Grid Accent 2" w:semiHidden="0" w:uiPriority="73" w:unhideWhenUsed="0"/>
-    <w:lsdException w:name="Light Shading Accent 3" w:semiHidden="0" w:uiPriority="60" w:unhideWhenUsed="0"/>
-    <w:lsdException w:name="Light List Accent 3" w:semiHidden="0" w:uiPriority="61" w:unhideWhenUsed="0"/>
-    <w:lsdException w:name="Light Grid Accent 3" w:semiHidden="0" w:uiPriority="62" w:unhideWhenUsed="0"/>
-    <w:lsdException w:name="Medium Shading 1 Accent 3" w:semiHidden="0" w:uiPriority="63" w:unhideWhenUsed="0"/>
-    <w:lsdException w:name="Medium Shading 2 Accent 3" w:semiHidden="0" w:uiPriority="64" w:unhideWhenUsed="0"/>
-    <w:lsdException w:name="Medium List 1 Accent 3" w:semiHidden="0" w:uiPriority="65" w:unhideWhenUsed="0"/>
-    <w:lsdException w:name="Medium List 2 Accent 3" w:semiHidden="0" w:uiPriority="66" w:unhideWhenUsed="0"/>
-    <w:lsdException w:name="Medium Grid 1 Accent 3" w:semiHidden="0" w:uiPriority="67" w:unhideWhenUsed="0"/>
-    <w:lsdException w:name="Medium Grid 2 Accent 3" w:semiHidden="0" w:uiPriority="68" w:unhideWhenUsed="0"/>
-    <w:lsdException w:name="Medium Grid 3 Accent 3" w:semiHidden="0" w:uiPriority="69" w:unhideWhenUsed="0"/>
-    <w:lsdException w:name="Dark List Accent 3" w:semiHidden="0" w:uiPriority="70" w:unhideWhenUsed="0"/>
-    <w:lsdException w:name="Colorful Shading Accent 3" w:semiHidden="0" w:uiPriority="71" w:unhideWhenUsed="0"/>
-    <w:lsdException w:name="Colorful List Accent 3" w:semiHidden="0" w:uiPriority="72" w:unhideWhenUsed="0"/>
-    <w:lsdException w:name="Colorful Grid Accent 3" w:semiHidden="0" w:uiPriority="73" w:unhideWhenUsed="0"/>
-    <w:lsdException w:name="Light Shading Accent 4" w:semiHidden="0" w:uiPriority="60" w:unhideWhenUsed="0"/>
-    <w:lsdException w:name="Light List Accent 4" w:semiHidden="0" w:uiPriority="61" w:unhideWhenUsed="0"/>
-    <w:lsdException w:name="Light Grid Accent 4" w:semiHidden="0" w:uiPriority="62" w:unhideWhenUsed="0"/>
-    <w:lsdException w:name="Medium Shading 1 Accent 4" w:semiHidden="0" w:uiPriority="63" w:unhideWhenUsed="0"/>
-    <w:lsdException w:name="Medium Shading 2 Accent 4" w:semiHidden="0" w:uiPriority="64" w:unhideWhenUsed="0"/>
-    <w:lsdException w:name="Medium List 1 Accent 4" w:semiHidden="0" w:uiPriority="65" w:unhideWhenUsed="0"/>
-    <w:lsdException w:name="Medium List 2 Accent 4" w:semiHidden="0" w:uiPriority="66" w:unhideWhenUsed="0"/>
-    <w:lsdException w:name="Medium Grid 1 Accent 4" w:semiHidden="0" w:uiPriority="67" w:unhideWhenUsed="0"/>
-    <w:lsdException w:name="Medium Grid 2 Accent 4" w:semiHidden="0" w:uiPriority="68" w:unhideWhenUsed="0"/>
-    <w:lsdException w:name="Medium Grid 3 Accent 4" w:semiHidden="0" w:uiPriority="69" w:unhideWhenUsed="0"/>
-    <w:lsdException w:name="Dark List Accent 4" w:semiHidden="0" w:uiPriority="70" w:unhideWhenUsed="0"/>
-    <w:lsdException w:name="Colorful Shading Accent 4" w:semiHidden="0" w:uiPriority="71" w:unhideWhenUsed="0"/>
-    <w:lsdException w:name="Colorful List Accent 4" w:semiHidden="0" w:uiPriority="72" w:unhideWhenUsed="0"/>
-    <w:lsdException w:name="Colorful Grid Accent 4" w:semiHidden="0" w:uiPriority="73" w:unhideWhenUsed="0"/>
-    <w:lsdException w:name="Light Shading Accent 5" w:semiHidden="0" w:uiPriority="60" w:unhideWhenUsed="0"/>
-    <w:lsdException w:name="Light List Accent 5" w:semiHidden="0" w:uiPriority="61" w:unhideWhenUsed="0"/>
-    <w:lsdException w:name="Light Grid Accent 5" w:semiHidden="0" w:uiPriority="62" w:unhideWhenUsed="0"/>
-    <w:lsdException w:name="Medium Shading 1 Accent 5" w:semiHidden="0" w:uiPriority="63" w:unhideWhenUsed="0"/>
-    <w:lsdException w:name="Medium Shading 2 Accent 5" w:semiHidden="0" w:uiPriority="64" w:unhideWhenUsed="0"/>
-    <w:lsdException w:name="Medium List 1 Accent 5" w:semiHidden="0" w:uiPriority="65" w:unhideWhenUsed="0"/>
-    <w:lsdException w:name="Medium List 2 Accent 5" w:semiHidden="0" w:uiPriority="66" w:unhideWhenUsed="0"/>
-    <w:lsdException w:name="Medium Grid 1 Accent 5" w:semiHidden="0" w:uiPriority="67" w:unhideWhenUsed="0"/>
-    <w:lsdException w:name="Medium Grid 2 Accent 5" w:semiHidden="0" w:uiPriority="68" w:unhideWhenUsed="0"/>
-    <w:lsdException w:name="Medium Grid 3 Accent 5" w:semiHidden="0" w:uiPriority="69" w:unhideWhenUsed="0"/>
-    <w:lsdException w:name="Dark List Accent 5" w:semiHidden="0" w:uiPriority="70" w:unhideWhenUsed="0"/>
-    <w:lsdException w:name="Colorful Shading Accent 5" w:semiHidden="0" w:uiPriority="71" w:unhideWhenUsed="0"/>
-    <w:lsdException w:name="Colorful List Accent 5" w:semiHidden="0" w:uiPriority="72" w:unhideWhenUsed="0"/>
-    <w:lsdException w:name="Colorful Grid Accent 5" w:semiHidden="0" w:uiPriority="73" w:unhideWhenUsed="0"/>
-    <w:lsdException w:name="Light Shading Accent 6" w:semiHidden="0" w:uiPriority="60" w:unhideWhenUsed="0"/>
-    <w:lsdException w:name="Light List Accent 6" w:semiHidden="0" w:uiPriority="61" w:unhideWhenUsed="0"/>
-    <w:lsdException w:name="Light Grid Accent 6" w:semiHidden="0" w:uiPriority="62" w:unhideWhenUsed="0"/>
-    <w:lsdException w:name="Medium Shading 1 Accent 6" w:semiHidden="0" w:uiPriority="63" w:unhideWhenUsed="0"/>
-    <w:lsdException w:name="Medium Shading 2 Accent 6" w:semiHidden="0" w:uiPriority="64" w:unhideWhenUsed="0"/>
-    <w:lsdException w:name="Medium List 1 Accent 6" w:semiHidden="0" w:uiPriority="65" w:unhideWhenUsed="0"/>
-    <w:lsdException w:name="Medium List 2 Accent 6" w:semiHidden="0" w:uiPriority="66" w:unhideWhenUsed="0"/>
-    <w:lsdException w:name="Medium Grid 1 Accent 6" w:semiHidden="0" w:uiPriority="67" w:unhideWhenUsed="0"/>
-    <w:lsdException w:name="Medium Grid 2 Accent 6" w:semiHidden="0" w:uiPriority="68" w:unhideWhenUsed="0"/>
-    <w:lsdException w:name="Medium Grid 3 Accent 6" w:semiHidden="0" w:uiPriority="69" w:unhideWhenUsed="0"/>
-    <w:lsdException w:name="Dark List Accent 6" w:semiHidden="0" w:uiPriority="70" w:unhideWhenUsed="0"/>
-    <w:lsdException w:name="Colorful Shading Accent 6" w:semiHidden="0" w:uiPriority="71" w:unhideWhenUsed="0"/>
-    <w:lsdException w:name="Colorful List Accent 6" w:semiHidden="0" w:uiPriority="72" w:unhideWhenUsed="0"/>
-    <w:lsdException w:name="Colorful Grid Accent 6" w:semiHidden="0" w:uiPriority="73" w:unhideWhenUsed="0"/>
-    <w:lsdException w:name="Subtle Emphasis" w:semiHidden="0" w:uiPriority="19" w:unhideWhenUsed="0" w:qFormat="1"/>
-    <w:lsdException w:name="Intense Emphasis" w:semiHidden="0" w:uiPriority="21" w:unhideWhenUsed="0" w:qFormat="1"/>
-    <w:lsdException w:name="Subtle Reference" w:semiHidden="0" w:uiPriority="31" w:unhideWhenUsed="0" w:qFormat="1"/>
-    <w:lsdException w:name="Intense Reference" w:semiHidden="0" w:uiPriority="32" w:unhideWhenUsed="0" w:qFormat="1"/>
-    <w:lsdException w:name="Book Title" w:semiHidden="0" w:uiPriority="33" w:unhideWhenUsed="0" w:qFormat="1"/>
-    <w:lsdException w:name="Bibliography" w:uiPriority="37"/>
-    <w:lsdException w:name="TOC Heading" w:uiPriority="39" w:qFormat="1"/>
-  </w:latentStyles>
-  <w:style w:type="paragraph" w:default="1" w:styleId="Normal">
-    <w:name w:val="Normal"/>
-    <w:qFormat/>
-    <w:rsid w:val="004B4642"/>
-    <w:rPr>
-      <w:rFonts w:ascii="Times New Roman" w:hAnsi="Times New Roman"/>
-      <w:sz w:val="24"/>
-    </w:rPr>
-  </w:style>
-  <w:style w:type="paragraph" w:styleId="Ttulo1">
-    <w:name w:val="heading 1"/>
-    <w:basedOn w:val="Normal"/>
-    <w:next w:val="Normal"/>
-    <w:link w:val="Ttulo1Char"/>
-    <w:uiPriority w:val="9"/>
-    <w:qFormat/>
-    <w:rsid w:val="00F66DBC"/>
-    <w:pPr>
-      <w:keepNext/>
-      <w:keepLines/>
-      <w:spacing w:before="480" w:after="0" w:line="240" w:lineRule="auto"/>
-      <w:outlineLvl w:val="0"/>
-    </w:pPr>
-    <w:rPr>
-      <w:rFonts w:asciiTheme="majorHAnsi" w:eastAsiaTheme="majorEastAsia" w:hAnsiTheme="majorHAnsi" w:cstheme="majorBidi"/>
-      <w:b/>
-      <w:bCs/>
-      <w:color w:val="345A8A" w:themeColor="accent1" w:themeShade="B5"/>
-      <w:sz w:val="32"/>
-      <w:szCs w:val="32"/>
-    </w:rPr>
-  </w:style>
-  <w:style w:type="paragraph" w:styleId="Ttulo2">
-    <w:name w:val="heading 2"/>
-    <w:basedOn w:val="Normal"/>
-    <w:next w:val="Normal"/>
-    <w:link w:val="Ttulo2Char"/>
-    <w:uiPriority w:val="9"/>
-    <w:unhideWhenUsed/>
-    <w:qFormat/>
-    <w:rsid w:val="00F66DBC"/>
-    <w:pPr>
-      <w:keepNext/>
-      <w:keepLines/>
-      <w:spacing w:before="200" w:after="0" w:line="240" w:lineRule="auto"/>
-      <w:outlineLvl w:val="1"/>
-    </w:pPr>
-    <w:rPr>
-      <w:rFonts w:asciiTheme="majorHAnsi" w:eastAsiaTheme="majorEastAsia" w:hAnsiTheme="majorHAnsi" w:cstheme="majorBidi"/>
-      <w:b/>
-      <w:bCs/>
-      <w:color w:val="4F81BD" w:themeColor="accent1"/>
-      <w:sz w:val="26"/>
-      <w:szCs w:val="26"/>
-    </w:rPr>
-  </w:style>
-  <w:style w:type="character" w:default="1" w:styleId="Fontepargpadro">
-    <w:name w:val="Default Paragraph Font"/>
-    <w:uiPriority w:val="1"/>
-    <w:semiHidden/>
-    <w:unhideWhenUsed/>
-  </w:style>
-  <w:style w:type="table" w:default="1" w:styleId="Tabelanormal">
-    <w:name w:val="Normal Table"/>
-    <w:uiPriority w:val="99"/>
-    <w:semiHidden/>
-    <w:unhideWhenUsed/>
-    <w:tblPr>
-      <w:tblInd w:w="0" w:type="dxa"/>
-      <w:tblCellMar>
-        <w:top w:w="0" w:type="dxa"/>
-        <w:left w:w="108" w:type="dxa"/>
-        <w:bottom w:w="0" w:type="dxa"/>
-        <w:right w:w="108" w:type="dxa"/>
-      </w:tblCellMar>
-    </w:tblPr>
-  </w:style>
-  <w:style w:type="numbering" w:default="1" w:styleId="Semlista">
-    <w:name w:val="No List"/>
-    <w:uiPriority w:val="99"/>
-    <w:semiHidden/>
-    <w:unhideWhenUsed/>
-  </w:style>
-  <w:style w:type="paragraph" w:styleId="PargrafodaLista">
-    <w:name w:val="List Paragraph"/>
-    <w:basedOn w:val="Normal"/>
-    <w:uiPriority w:val="34"/>
-    <w:qFormat/>
-    <w:rsid w:val="0092189D"/>
-    <w:pPr>
-      <w:ind w:left="720"/>
-      <w:contextualSpacing/>
-    </w:pPr>
-  </w:style>
-  <w:style w:type="paragraph" w:styleId="Cabealho">
-    <w:name w:val="header"/>
-    <w:basedOn w:val="Normal"/>
-    <w:link w:val="CabealhoChar"/>
-    <w:uiPriority w:val="99"/>
-    <w:unhideWhenUsed/>
-    <w:rsid w:val="00AA57F4"/>
-    <w:pPr>
-      <w:tabs>
-        <w:tab w:val="center" w:pos="4252"/>
-        <w:tab w:val="right" w:pos="8504"/>
-      </w:tabs>
-      <w:spacing w:after="0" w:line="240" w:lineRule="auto"/>
-    </w:pPr>
-  </w:style>
-  <w:style w:type="character" w:customStyle="1" w:styleId="CabealhoChar">
-    <w:name w:val="Cabeçalho Char"/>
-    <w:basedOn w:val="Fontepargpadro"/>
-    <w:link w:val="Cabealho"/>
-    <w:uiPriority w:val="99"/>
-    <w:rsid w:val="00AA57F4"/>
-    <w:rPr>
-      <w:rFonts w:ascii="Times New Roman" w:hAnsi="Times New Roman"/>
-      <w:sz w:val="24"/>
-    </w:rPr>
-  </w:style>
-  <w:style w:type="paragraph" w:styleId="Rodap">
-    <w:name w:val="footer"/>
-    <w:basedOn w:val="Normal"/>
-    <w:link w:val="RodapChar"/>
-    <w:uiPriority w:val="99"/>
-    <w:unhideWhenUsed/>
-    <w:rsid w:val="00AA57F4"/>
-    <w:pPr>
-      <w:tabs>
-        <w:tab w:val="center" w:pos="4252"/>
-        <w:tab w:val="right" w:pos="8504"/>
-      </w:tabs>
-      <w:spacing w:after="0" w:line="240" w:lineRule="auto"/>
-    </w:pPr>
-  </w:style>
-  <w:style w:type="character" w:customStyle="1" w:styleId="RodapChar">
-    <w:name w:val="Rodapé Char"/>
-    <w:basedOn w:val="Fontepargpadro"/>
-    <w:link w:val="Rodap"/>
-    <w:uiPriority w:val="99"/>
-    <w:rsid w:val="00AA57F4"/>
-    <w:rPr>
-      <w:rFonts w:ascii="Times New Roman" w:hAnsi="Times New Roman"/>
-      <w:sz w:val="24"/>
-    </w:rPr>
-  </w:style>
-  <w:style w:type="character" w:customStyle="1" w:styleId="Ttulo1Char">
-    <w:name w:val="Título 1 Char"/>
-    <w:basedOn w:val="Fontepargpadro"/>
-    <w:link w:val="Ttulo1"/>
-    <w:uiPriority w:val="9"/>
-    <w:rsid w:val="00F66DBC"/>
-    <w:rPr>
-      <w:rFonts w:asciiTheme="majorHAnsi" w:eastAsiaTheme="majorEastAsia" w:hAnsiTheme="majorHAnsi" w:cstheme="majorBidi"/>
-      <w:b/>
-      <w:bCs/>
-      <w:color w:val="345A8A" w:themeColor="accent1" w:themeShade="B5"/>
-      <w:sz w:val="32"/>
-      <w:szCs w:val="32"/>
-    </w:rPr>
-  </w:style>
-  <w:style w:type="character" w:customStyle="1" w:styleId="Ttulo2Char">
-    <w:name w:val="Título 2 Char"/>
-    <w:basedOn w:val="Fontepargpadro"/>
-    <w:link w:val="Ttulo2"/>
-    <w:uiPriority w:val="9"/>
-    <w:rsid w:val="00F66DBC"/>
-    <w:rPr>
-      <w:rFonts w:asciiTheme="majorHAnsi" w:eastAsiaTheme="majorEastAsia" w:hAnsiTheme="majorHAnsi" w:cstheme="majorBidi"/>
-      <w:b/>
-      <w:bCs/>
-      <w:color w:val="4F81BD" w:themeColor="accent1"/>
-      <w:sz w:val="26"/>
-      <w:szCs w:val="26"/>
-    </w:rPr>
-  </w:style>
-  <w:style w:type="paragraph" w:styleId="Textodenotaderodap">
-    <w:name w:val="footnote text"/>
-    <w:basedOn w:val="Normal"/>
-    <w:link w:val="TextodenotaderodapChar"/>
-    <w:uiPriority w:val="99"/>
-    <w:unhideWhenUsed/>
-    <w:rsid w:val="00F66DBC"/>
-    <w:pPr>
-      <w:spacing w:after="0" w:line="240" w:lineRule="auto"/>
-    </w:pPr>
-    <w:rPr>
-      <w:rFonts w:asciiTheme="minorHAnsi" w:eastAsiaTheme="minorEastAsia" w:hAnsiTheme="minorHAnsi"/>
-      <w:szCs w:val="24"/>
-    </w:rPr>
-  </w:style>
-  <w:style w:type="character" w:customStyle="1" w:styleId="TextodenotaderodapChar">
-    <w:name w:val="Texto de nota de rodapé Char"/>
-    <w:basedOn w:val="Fontepargpadro"/>
-    <w:link w:val="Textodenotaderodap"/>
-    <w:uiPriority w:val="99"/>
-    <w:rsid w:val="00F66DBC"/>
-    <w:rPr>
-      <w:rFonts w:eastAsiaTheme="minorEastAsia"/>
-      <w:sz w:val="24"/>
-      <w:szCs w:val="24"/>
-    </w:rPr>
-  </w:style>
-  <w:style w:type="character" w:styleId="Refdenotaderodap">
-    <w:name w:val="footnote reference"/>
-    <w:basedOn w:val="Fontepargpadro"/>
-    <w:uiPriority w:val="99"/>
-    <w:unhideWhenUsed/>
-    <w:rsid w:val="00F66DBC"/>
-    <w:rPr>
-      <w:vertAlign w:val="superscript"/>
-    </w:rPr>
-  </w:style>
-  <w:style w:type="paragraph" w:styleId="CabealhodoSumrio">
-    <w:name w:val="TOC Heading"/>
-    <w:basedOn w:val="Ttulo1"/>
-    <w:next w:val="Normal"/>
-    <w:uiPriority w:val="39"/>
-    <w:unhideWhenUsed/>
-    <w:qFormat/>
-    <w:rsid w:val="002421A9"/>
-    <w:pPr>
-      <w:spacing w:line="276" w:lineRule="auto"/>
-      <w:outlineLvl w:val="9"/>
-    </w:pPr>
-    <w:rPr>
-      <w:color w:val="365F91" w:themeColor="accent1" w:themeShade="BF"/>
-      <w:sz w:val="28"/>
-      <w:szCs w:val="28"/>
-      <w:lang w:val="en-US"/>
-    </w:rPr>
-  </w:style>
-  <w:style w:type="paragraph" w:styleId="Sumrio1">
-    <w:name w:val="toc 1"/>
-    <w:basedOn w:val="Normal"/>
-    <w:next w:val="Normal"/>
-    <w:autoRedefine/>
-    <w:uiPriority w:val="39"/>
-    <w:unhideWhenUsed/>
-    <w:rsid w:val="002421A9"/>
-    <w:pPr>
-      <w:spacing w:before="240" w:after="120"/>
-    </w:pPr>
-    <w:rPr>
-      <w:rFonts w:asciiTheme="minorHAnsi" w:hAnsiTheme="minorHAnsi"/>
-      <w:b/>
-      <w:bCs/>
-      <w:sz w:val="20"/>
-      <w:szCs w:val="20"/>
-    </w:rPr>
-  </w:style>
-  <w:style w:type="paragraph" w:styleId="Sumrio2">
-    <w:name w:val="toc 2"/>
-    <w:basedOn w:val="Normal"/>
-    <w:next w:val="Normal"/>
-    <w:autoRedefine/>
-    <w:uiPriority w:val="39"/>
-    <w:unhideWhenUsed/>
-    <w:rsid w:val="002421A9"/>
-    <w:pPr>
-      <w:spacing w:before="120" w:after="0"/>
-      <w:ind w:left="240"/>
-    </w:pPr>
-    <w:rPr>
-      <w:rFonts w:asciiTheme="minorHAnsi" w:hAnsiTheme="minorHAnsi"/>
-      <w:i/>
-      <w:iCs/>
-      <w:sz w:val="20"/>
-      <w:szCs w:val="20"/>
-    </w:rPr>
-  </w:style>
-  <w:style w:type="character" w:styleId="Hyperlink">
-    <w:name w:val="Hyperlink"/>
-    <w:basedOn w:val="Fontepargpadro"/>
-    <w:uiPriority w:val="99"/>
-    <w:unhideWhenUsed/>
-    <w:rsid w:val="008A03EF"/>
-    <w:rPr>
-      <w:color w:val="0000FF" w:themeColor="hyperlink"/>
-      <w:u w:val="single"/>
-    </w:rPr>
-  </w:style>
-  <w:style w:type="paragraph" w:styleId="Textodebalo">
-    <w:name w:val="Balloon Text"/>
-    <w:basedOn w:val="Normal"/>
-    <w:link w:val="TextodebaloChar"/>
-    <w:uiPriority w:val="99"/>
-    <w:semiHidden/>
-    <w:unhideWhenUsed/>
-    <w:rsid w:val="00D12179"/>
-    <w:pPr>
-      <w:spacing w:after="0" w:line="240" w:lineRule="auto"/>
-    </w:pPr>
-    <w:rPr>
-      <w:rFonts w:ascii="Segoe UI" w:hAnsi="Segoe UI" w:cs="Segoe UI"/>
-      <w:sz w:val="18"/>
-      <w:szCs w:val="18"/>
-    </w:rPr>
-  </w:style>
-  <w:style w:type="character" w:customStyle="1" w:styleId="TextodebaloChar">
-    <w:name w:val="Texto de balão Char"/>
-    <w:basedOn w:val="Fontepargpadro"/>
-    <w:link w:val="Textodebalo"/>
-    <w:uiPriority w:val="99"/>
-    <w:semiHidden/>
-    <w:rsid w:val="00D12179"/>
-    <w:rPr>
-      <w:rFonts w:ascii="Segoe UI" w:hAnsi="Segoe UI" w:cs="Segoe UI"/>
-      <w:sz w:val="18"/>
-      <w:szCs w:val="18"/>
-    </w:rPr>
-  </w:style>
-  <w:style w:type="character" w:styleId="Refdecomentrio">
-    <w:name w:val="annotation reference"/>
-    <w:basedOn w:val="Fontepargpadro"/>
-    <w:uiPriority w:val="99"/>
-    <w:semiHidden/>
-    <w:unhideWhenUsed/>
-    <w:rsid w:val="00A77F2C"/>
-    <w:rPr>
-      <w:sz w:val="16"/>
-      <w:szCs w:val="16"/>
-    </w:rPr>
-  </w:style>
-  <w:style w:type="paragraph" w:styleId="Textodecomentrio">
-    <w:name w:val="annotation text"/>
-    <w:basedOn w:val="Normal"/>
-    <w:link w:val="TextodecomentrioChar"/>
-    <w:uiPriority w:val="99"/>
-    <w:semiHidden/>
-    <w:unhideWhenUsed/>
-    <w:rsid w:val="00A77F2C"/>
-    <w:pPr>
-      <w:spacing w:line="240" w:lineRule="auto"/>
-    </w:pPr>
-    <w:rPr>
-      <w:sz w:val="20"/>
-      <w:szCs w:val="20"/>
-    </w:rPr>
-  </w:style>
-  <w:style w:type="character" w:customStyle="1" w:styleId="TextodecomentrioChar">
-    <w:name w:val="Texto de comentário Char"/>
-    <w:basedOn w:val="Fontepargpadro"/>
-    <w:link w:val="Textodecomentrio"/>
-    <w:uiPriority w:val="99"/>
-    <w:semiHidden/>
-    <w:rsid w:val="00A77F2C"/>
-    <w:rPr>
-      <w:rFonts w:ascii="Times New Roman" w:hAnsi="Times New Roman"/>
-      <w:sz w:val="20"/>
-      <w:szCs w:val="20"/>
-    </w:rPr>
-  </w:style>
-  <w:style w:type="paragraph" w:styleId="Assuntodocomentrio">
-    <w:name w:val="annotation subject"/>
-    <w:basedOn w:val="Textodecomentrio"/>
-    <w:next w:val="Textodecomentrio"/>
-    <w:link w:val="AssuntodocomentrioChar"/>
-    <w:uiPriority w:val="99"/>
-    <w:semiHidden/>
-    <w:unhideWhenUsed/>
-    <w:rsid w:val="00A77F2C"/>
-    <w:rPr>
-      <w:b/>
-      <w:bCs/>
-    </w:rPr>
-  </w:style>
-  <w:style w:type="character" w:customStyle="1" w:styleId="AssuntodocomentrioChar">
-    <w:name w:val="Assunto do comentário Char"/>
-    <w:basedOn w:val="TextodecomentrioChar"/>
-    <w:link w:val="Assuntodocomentrio"/>
-    <w:uiPriority w:val="99"/>
-    <w:semiHidden/>
-    <w:rsid w:val="00A77F2C"/>
-    <w:rPr>
-      <w:rFonts w:ascii="Times New Roman" w:hAnsi="Times New Roman"/>
-      <w:b/>
-      <w:bCs/>
-      <w:sz w:val="20"/>
-      <w:szCs w:val="20"/>
-    </w:rPr>
-  </w:style>
-  <w:style w:type="paragraph" w:styleId="Textodenotadefim">
-    <w:name w:val="endnote text"/>
-    <w:basedOn w:val="Normal"/>
-    <w:link w:val="TextodenotadefimChar"/>
-    <w:uiPriority w:val="99"/>
-    <w:semiHidden/>
-    <w:unhideWhenUsed/>
-    <w:rsid w:val="006B79BF"/>
-    <w:pPr>
-      <w:spacing w:after="0" w:line="240" w:lineRule="auto"/>
-    </w:pPr>
-    <w:rPr>
-      <w:sz w:val="20"/>
-      <w:szCs w:val="20"/>
-    </w:rPr>
-  </w:style>
-  <w:style w:type="character" w:customStyle="1" w:styleId="TextodenotadefimChar">
-    <w:name w:val="Texto de nota de fim Char"/>
-    <w:basedOn w:val="Fontepargpadro"/>
-    <w:link w:val="Textodenotadefim"/>
-    <w:uiPriority w:val="99"/>
-    <w:semiHidden/>
-    <w:rsid w:val="006B79BF"/>
-    <w:rPr>
-      <w:rFonts w:ascii="Times New Roman" w:hAnsi="Times New Roman"/>
-      <w:sz w:val="20"/>
-      <w:szCs w:val="20"/>
-    </w:rPr>
-  </w:style>
-  <w:style w:type="character" w:styleId="Refdenotadefim">
-    <w:name w:val="endnote reference"/>
-    <w:basedOn w:val="Fontepargpadro"/>
-    <w:uiPriority w:val="99"/>
-    <w:semiHidden/>
-    <w:unhideWhenUsed/>
-    <w:rsid w:val="006B79BF"/>
-    <w:rPr>
-      <w:vertAlign w:val="superscript"/>
-    </w:rPr>
-  </w:style>
-  <w:style w:type="table" w:styleId="Tabelacomgrade">
-    <w:name w:val="Table Grid"/>
-    <w:basedOn w:val="Tabelanormal"/>
-    <w:uiPriority w:val="59"/>
-    <w:rsid w:val="00864FD5"/>
-    <w:pPr>
-      <w:spacing w:after="0" w:line="240" w:lineRule="auto"/>
-    </w:pPr>
-    <w:rPr>
-      <w:rFonts w:eastAsiaTheme="minorEastAsia"/>
-      <w:sz w:val="24"/>
-      <w:szCs w:val="24"/>
-      <w:lang w:val="en-US"/>
-    </w:rPr>
-    <w:tblPr>
-      <w:tblBorders>
-        <w:top w:val="single" w:sz="4" w:space="0" w:color="auto"/>
-        <w:left w:val="single" w:sz="4" w:space="0" w:color="auto"/>
-        <w:bottom w:val="single" w:sz="4" w:space="0" w:color="auto"/>
-        <w:right w:val="single" w:sz="4" w:space="0" w:color="auto"/>
-        <w:insideH w:val="single" w:sz="4" w:space="0" w:color="auto"/>
-        <w:insideV w:val="single" w:sz="4" w:space="0" w:color="auto"/>
-      </w:tblBorders>
-    </w:tblPr>
-  </w:style>
-  <w:style w:type="paragraph" w:styleId="Sumrio3">
-    <w:name w:val="toc 3"/>
-    <w:basedOn w:val="Normal"/>
-    <w:next w:val="Normal"/>
-    <w:autoRedefine/>
-    <w:uiPriority w:val="39"/>
-    <w:unhideWhenUsed/>
-    <w:rsid w:val="00A42EC8"/>
-    <w:pPr>
-      <w:spacing w:after="0"/>
-      <w:ind w:left="480"/>
-    </w:pPr>
-    <w:rPr>
-      <w:rFonts w:asciiTheme="minorHAnsi" w:hAnsiTheme="minorHAnsi"/>
-      <w:sz w:val="20"/>
-      <w:szCs w:val="20"/>
-    </w:rPr>
-  </w:style>
-  <w:style w:type="paragraph" w:styleId="Sumrio4">
-    <w:name w:val="toc 4"/>
-    <w:basedOn w:val="Normal"/>
-    <w:next w:val="Normal"/>
-    <w:autoRedefine/>
-    <w:uiPriority w:val="39"/>
-    <w:unhideWhenUsed/>
-    <w:rsid w:val="00A42EC8"/>
-    <w:pPr>
-      <w:spacing w:after="0"/>
-      <w:ind w:left="720"/>
-    </w:pPr>
-    <w:rPr>
-      <w:rFonts w:asciiTheme="minorHAnsi" w:hAnsiTheme="minorHAnsi"/>
-      <w:sz w:val="20"/>
-      <w:szCs w:val="20"/>
-    </w:rPr>
-  </w:style>
-  <w:style w:type="paragraph" w:styleId="Sumrio5">
-    <w:name w:val="toc 5"/>
-    <w:basedOn w:val="Normal"/>
-    <w:next w:val="Normal"/>
-    <w:autoRedefine/>
-    <w:uiPriority w:val="39"/>
-    <w:unhideWhenUsed/>
-    <w:rsid w:val="00A42EC8"/>
-    <w:pPr>
-      <w:spacing w:after="0"/>
-      <w:ind w:left="960"/>
-    </w:pPr>
-    <w:rPr>
-      <w:rFonts w:asciiTheme="minorHAnsi" w:hAnsiTheme="minorHAnsi"/>
-      <w:sz w:val="20"/>
-      <w:szCs w:val="20"/>
-    </w:rPr>
-  </w:style>
-  <w:style w:type="paragraph" w:styleId="Sumrio6">
-    <w:name w:val="toc 6"/>
-    <w:basedOn w:val="Normal"/>
-    <w:next w:val="Normal"/>
-    <w:autoRedefine/>
-    <w:uiPriority w:val="39"/>
-    <w:unhideWhenUsed/>
-    <w:rsid w:val="00A42EC8"/>
-    <w:pPr>
-      <w:spacing w:after="0"/>
-      <w:ind w:left="1200"/>
-    </w:pPr>
-    <w:rPr>
-      <w:rFonts w:asciiTheme="minorHAnsi" w:hAnsiTheme="minorHAnsi"/>
-      <w:sz w:val="20"/>
-      <w:szCs w:val="20"/>
-    </w:rPr>
-  </w:style>
-  <w:style w:type="paragraph" w:styleId="Sumrio7">
-    <w:name w:val="toc 7"/>
-    <w:basedOn w:val="Normal"/>
-    <w:next w:val="Normal"/>
-    <w:autoRedefine/>
-    <w:uiPriority w:val="39"/>
-    <w:unhideWhenUsed/>
-    <w:rsid w:val="00A42EC8"/>
-    <w:pPr>
-      <w:spacing w:after="0"/>
-      <w:ind w:left="1440"/>
-    </w:pPr>
-    <w:rPr>
-      <w:rFonts w:asciiTheme="minorHAnsi" w:hAnsiTheme="minorHAnsi"/>
-      <w:sz w:val="20"/>
-      <w:szCs w:val="20"/>
-    </w:rPr>
-  </w:style>
-  <w:style w:type="paragraph" w:styleId="Sumrio8">
-    <w:name w:val="toc 8"/>
-    <w:basedOn w:val="Normal"/>
-    <w:next w:val="Normal"/>
-    <w:autoRedefine/>
-    <w:uiPriority w:val="39"/>
-    <w:unhideWhenUsed/>
-    <w:rsid w:val="00A42EC8"/>
-    <w:pPr>
-      <w:spacing w:after="0"/>
-      <w:ind w:left="1680"/>
-    </w:pPr>
-    <w:rPr>
-      <w:rFonts w:asciiTheme="minorHAnsi" w:hAnsiTheme="minorHAnsi"/>
-      <w:sz w:val="20"/>
-      <w:szCs w:val="20"/>
-    </w:rPr>
-  </w:style>
-  <w:style w:type="paragraph" w:styleId="Sumrio9">
-    <w:name w:val="toc 9"/>
-    <w:basedOn w:val="Normal"/>
-    <w:next w:val="Normal"/>
-    <w:autoRedefine/>
-    <w:uiPriority w:val="39"/>
-    <w:unhideWhenUsed/>
-    <w:rsid w:val="00A42EC8"/>
-    <w:pPr>
-      <w:spacing w:after="0"/>
-      <w:ind w:left="1920"/>
-    </w:pPr>
-    <w:rPr>
-      <w:rFonts w:asciiTheme="minorHAnsi" w:hAnsiTheme="minorHAnsi"/>
-      <w:sz w:val="20"/>
-      <w:szCs w:val="20"/>
-    </w:rPr>
-  </w:style>
-</w:styles>
-</file>
-
-<file path=word/stylesWithEffects.xml><?xml version="1.0" encoding="utf-8"?>
-<w:styles xmlns:wpc="http://schemas.microsoft.com/office/word/2010/wordprocessingCanvas" xmlns:mc="http://schemas.openxmlformats.org/markup-compatibility/2006" xmlns:o="urn:schemas-microsoft-com:office:office" xmlns:r="http://schemas.openxmlformats.org/officeDocument/2006/relationships" xmlns:m="http://schemas.openxmlformats.org/officeDocument/2006/math" xmlns:v="urn:schemas-microsoft-com:vml" xmlns:wp14="http://schemas.microsoft.com/office/word/2010/wordprocessingDrawing" xmlns:wp="http://schemas.openxmlformats.org/drawingml/2006/wordprocessingDrawing" xmlns:w10="urn:schemas-microsoft-com:office:word" xmlns:w="http://schemas.openxmlformats.org/wordprocessingml/2006/main" xmlns:w14="http://schemas.microsoft.com/office/word/2010/wordml" xmlns:wpg="http://schemas.microsoft.com/office/word/2010/wordprocessingGroup" xmlns:wpi="http://schemas.microsoft.com/office/word/2010/wordprocessingInk" xmlns:wne="http://schemas.microsoft.com/office/word/2006/wordml" xmlns:wps="http://schemas.microsoft.com/office/word/2010/wordprocessingShape" mc:Ignorable="w14 wp14">
-  <w:docDefaults>
-    <w:rPrDefault>
-      <w:rPr>
-        <w:rFonts w:asciiTheme="minorHAnsi" w:eastAsiaTheme="minorHAnsi" w:hAnsiTheme="minorHAnsi" w:cstheme="minorBidi"/>
-        <w:sz w:val="22"/>
-        <w:szCs w:val="22"/>
-        <w:lang w:val="pt-BR" w:eastAsia="en-US" w:bidi="ar-SA"/>
-      </w:rPr>
-    </w:rPrDefault>
-    <w:pPrDefault>
-      <w:pPr>
-        <w:spacing w:after="200" w:line="276" w:lineRule="auto"/>
-      </w:pPr>
-    </w:pPrDefault>
-  </w:docDefaults>
-  <w:latentStyles w:defLockedState="0" w:defUIPriority="99" w:defSemiHidden="1" w:defUnhideWhenUsed="1" w:defQFormat="0" w:count="267">
-    <w:lsdException w:name="Normal" w:semiHidden="0" w:uiPriority="0" w:unhideWhenUsed="0" w:qFormat="1"/>
-    <w:lsdException w:name="heading 1" w:semiHidden="0" w:uiPriority="9" w:unhideWhenUsed="0" w:qFormat="1"/>
-    <w:lsdException w:name="heading 2" w:uiPriority="9" w:qFormat="1"/>
-    <w:lsdException w:name="heading 3" w:uiPriority="9" w:qFormat="1"/>
-    <w:lsdException w:name="heading 4" w:uiPriority="9" w:qFormat="1"/>
-    <w:lsdException w:name="heading 5" w:uiPriority="9" w:qFormat="1"/>
-    <w:lsdException w:name="heading 6" w:uiPriority="9" w:qFormat="1"/>
-    <w:lsdException w:name="heading 7" w:uiPriority="9" w:qFormat="1"/>
-    <w:lsdException w:name="heading 8" w:uiPriority="9" w:qFormat="1"/>
-    <w:lsdException w:name="heading 9" w:uiPriority="9" w:qFormat="1"/>
-    <w:lsdException w:name="toc 1" w:uiPriority="39"/>
-    <w:lsdException w:name="toc 2" w:uiPriority="39"/>
-    <w:lsdException w:name="toc 3" w:uiPriority="39"/>
-    <w:lsdException w:name="toc 4" w:uiPriority="39"/>
-    <w:lsdException w:name="toc 5" w:uiPriority="39"/>
-    <w:lsdException w:name="toc 6" w:uiPriority="39"/>
-    <w:lsdException w:name="toc 7" w:uiPriority="39"/>
-    <w:lsdException w:name="toc 8" w:uiPriority="39"/>
-    <w:lsdException w:name="toc 9" w:uiPriority="39"/>
-    <w:lsdException w:name="caption" w:uiPriority="35" w:qFormat="1"/>
-    <w:lsdException w:name="Title" w:semiHidden="0" w:uiPriority="10" w:unhideWhenUsed="0" w:qFormat="1"/>
-    <w:lsdException w:name="Default Paragraph Font" w:uiPriority="1"/>
-    <w:lsdException w:name="Subtitle" w:semiHidden="0" w:uiPriority="11" w:unhideWhenUsed="0" w:qFormat="1"/>
-    <w:lsdException w:name="Strong" w:semiHidden="0" w:uiPriority="22" w:unhideWhenUsed="0" w:qFormat="1"/>
-    <w:lsdException w:name="Emphasis" w:semiHidden="0" w:uiPriority="20" w:unhideWhenUsed="0" w:qFormat="1"/>
-    <w:lsdException w:name="Table Grid" w:semiHidden="0" w:uiPriority="59" w:unhideWhenUsed="0"/>
-    <w:lsdException w:name="Placeholder Text" w:unhideWhenUsed="0"/>
-    <w:lsdException w:name="No Spacing" w:semiHidden="0" w:uiPriority="1" w:unhideWhenUsed="0" w:qFormat="1"/>
-    <w:lsdException w:name="Light Shading" w:semiHidden="0" w:uiPriority="60" w:unhideWhenUsed="0"/>
-    <w:lsdException w:name="Light List" w:semiHidden="0" w:uiPriority="61" w:unhideWhenUsed="0"/>
-    <w:lsdException w:name="Light Grid" w:semiHidden="0" w:uiPriority="62" w:unhideWhenUsed="0"/>
-    <w:lsdException w:name="Medium Shading 1" w:semiHidden="0" w:uiPriority="63" w:unhideWhenUsed="0"/>
-    <w:lsdException w:name="Medium Shading 2" w:semiHidden="0" w:uiPriority="64" w:unhideWhenUsed="0"/>
-    <w:lsdException w:name="Medium List 1" w:semiHidden="0" w:uiPriority="65" w:unhideWhenUsed="0"/>
-    <w:lsdException w:name="Medium List 2" w:semiHidden="0" w:uiPriority="66" w:unhideWhenUsed="0"/>
-    <w:lsdException w:name="Medium Grid 1" w:semiHidden="0" w:uiPriority="67" w:unhideWhenUsed="0"/>
-    <w:lsdException w:name="Medium Grid 2" w:semiHidden="0" w:uiPriority="68" w:unhideWhenUsed="0"/>
-    <w:lsdException w:name="Medium Grid 3" w:semiHidden="0" w:uiPriority="69" w:unhideWhenUsed="0"/>
-    <w:lsdException w:name="Dark List" w:semiHidden="0" w:uiPriority="70" w:unhideWhenUsed="0"/>
-    <w:lsdException w:name="Colorful Shading" w:semiHidden="0" w:uiPriority="71" w:unhideWhenUsed="0"/>
-    <w:lsdException w:name="Colorful List" w:semiHidden="0" w:uiPriority="72" w:unhideWhenUsed="0"/>
-    <w:lsdException w:name="Colorful Grid" w:semiHidden="0" w:uiPriority="73" w:unhideWhenUsed="0"/>
-    <w:lsdException w:name="Light Shading Accent 1" w:semiHidden="0" w:uiPriority="60" w:unhideWhenUsed="0"/>
-    <w:lsdException w:name="Light List Accent 1" w:semiHidden="0" w:uiPriority="61" w:unhideWhenUsed="0"/>
-    <w:lsdException w:name="Light Grid Accent 1" w:semiHidden="0" w:uiPriority="62" w:unhideWhenUsed="0"/>
-    <w:lsdException w:name="Medium Shading 1 Accent 1" w:semiHidden="0" w:uiPriority="63" w:unhideWhenUsed="0"/>
-    <w:lsdException w:name="Medium Shading 2 Accent 1" w:semiHidden="0" w:uiPriority="64" w:unhideWhenUsed="0"/>
-    <w:lsdException w:name="Medium List 1 Accent 1" w:semiHidden="0" w:uiPriority="65" w:unhideWhenUsed="0"/>
-    <w:lsdException w:name="Revision" w:unhideWhenUsed="0"/>
-    <w:lsdException w:name="List Paragraph" w:semiHidden="0" w:uiPriority="34" w:unhideWhenUsed="0" w:qFormat="1"/>
-    <w:lsdException w:name="Quote" w:semiHidden="0" w:uiPriority="29" w:unhideWhenUsed="0" w:qFormat="1"/>
-    <w:lsdException w:name="Intense Quote" w:semiHidden="0" w:uiPriority="30" w:unhideWhenUsed="0" w:qFormat="1"/>
-    <w:lsdException w:name="Medium List 2 Accent 1" w:semiHidden="0" w:uiPriority="66" w:unhideWhenUsed="0"/>
-    <w:lsdException w:name="Medium Grid 1 Accent 1" w:semiHidden="0" w:uiPriority="67" w:unhideWhenUsed="0"/>
-    <w:lsdException w:name="Medium Grid 2 Accent 1" w:semiHidden="0" w:uiPriority="68" w:unhideWhenUsed="0"/>
-    <w:lsdException w:name="Medium Grid 3 Accent 1" w:semiHidden="0" w:uiPriority="69" w:unhideWhenUsed="0"/>
-    <w:lsdException w:name="Dark List Accent 1" w:semiHidden="0" w:uiPriority="70" w:unhideWhenUsed="0"/>
-    <w:lsdException w:name="Colorful Shading Accent 1" w:semiHidden="0" w:uiPriority="71" w:unhideWhenUsed="0"/>
-    <w:lsdException w:name="Colorful List Accent 1" w:semiHidden="0" w:uiPriority="72" w:unhideWhenUsed="0"/>
-    <w:lsdException w:name="Colorful Grid Accent 1" w:semiHidden="0" w:uiPriority="73" w:unhideWhenUsed="0"/>
-    <w:lsdException w:name="Light Shading Accent 2" w:semiHidden="0" w:uiPriority="60" w:unhideWhenUsed="0"/>
-    <w:lsdException w:name="Light List Accent 2" w:semiHidden="0" w:uiPriority="61" w:unhideWhenUsed="0"/>
-    <w:lsdException w:name="Light Grid Accent 2" w:semiHidden="0" w:uiPriority="62" w:unhideWhenUsed="0"/>
-    <w:lsdException w:name="Medium Shading 1 Accent 2" w:semiHidden="0" w:uiPriority="63" w:unhideWhenUsed="0"/>
-    <w:lsdException w:name="Medium Shading 2 Accent 2" w:semiHidden="0" w:uiPriority="64" w:unhideWhenUsed="0"/>
-    <w:lsdException w:name="Medium List 1 Accent 2" w:semiHidden="0" w:uiPriority="65" w:unhideWhenUsed="0"/>
-    <w:lsdException w:name="Medium List 2 Accent 2" w:semiHidden="0" w:uiPriority="66" w:unhideWhenUsed="0"/>
-    <w:lsdException w:name="Medium Grid 1 Accent 2" w:semiHidden="0" w:uiPriority="67" w:unhideWhenUsed="0"/>
-    <w:lsdException w:name="Medium Grid 2 Accent 2" w:semiHidden="0" w:uiPriority="68" w:unhideWhenUsed="0"/>
-    <w:lsdException w:name="Medium Grid 3 Accent 2" w:semiHidden="0" w:uiPriority="69" w:unhideWhenUsed="0"/>
-    <w:lsdException w:name="Dark List Accent 2" w:semiHidden="0" w:uiPriority="70" w:unhideWhenUsed="0"/>
-    <w:lsdException w:name="Colorful Shading Accent 2" w:semiHidden="0" w:uiPriority="71" w:unhideWhenUsed="0"/>
-    <w:lsdException w:name="Colorful List Accent 2" w:semiHidden="0" w:uiPriority="72" w:unhideWhenUsed="0"/>
-    <w:lsdException w:name="Colorful Grid Accent 2" w:semiHidden="0" w:uiPriority="73" w:unhideWhenUsed="0"/>
-    <w:lsdException w:name="Light Shading Accent 3" w:semiHidden="0" w:uiPriority="60" w:unhideWhenUsed="0"/>
-    <w:lsdException w:name="Light List Accent 3" w:semiHidden="0" w:uiPriority="61" w:unhideWhenUsed="0"/>
-    <w:lsdException w:name="Light Grid Accent 3" w:semiHidden="0" w:uiPriority="62" w:unhideWhenUsed="0"/>
-    <w:lsdException w:name="Medium Shading 1 Accent 3" w:semiHidden="0" w:uiPriority="63" w:unhideWhenUsed="0"/>
-    <w:lsdException w:name="Medium Shading 2 Accent 3" w:semiHidden="0" w:uiPriority="64" w:unhideWhenUsed="0"/>
-    <w:lsdException w:name="Medium List 1 Accent 3" w:semiHidden="0" w:uiPriority="65" w:unhideWhenUsed="0"/>
-    <w:lsdException w:name="Medium List 2 Accent 3" w:semiHidden="0" w:uiPriority="66" w:unhideWhenUsed="0"/>
-    <w:lsdException w:name="Medium Grid 1 Accent 3" w:semiHidden="0" w:uiPriority="67" w:unhideWhenUsed="0"/>
-    <w:lsdException w:name="Medium Grid 2 Accent 3" w:semiHidden="0" w:uiPriority="68" w:unhideWhenUsed="0"/>
-    <w:lsdException w:name="Medium Grid 3 Accent 3" w:semiHidden="0" w:uiPriority="69" w:unhideWhenUsed="0"/>
-    <w:lsdException w:name="Dark List Accent 3" w:semiHidden="0" w:uiPriority="70" w:unhideWhenUsed="0"/>
-    <w:lsdException w:name="Colorful Shading Accent 3" w:semiHidden="0" w:uiPriority="71" w:unhideWhenUsed="0"/>
-    <w:lsdException w:name="Colorful List Accent 3" w:semiHidden="0" w:uiPriority="72" w:unhideWhenUsed="0"/>
-    <w:lsdException w:name="Colorful Grid Accent 3" w:semiHidden="0" w:uiPriority="73" w:unhideWhenUsed="0"/>
-    <w:lsdException w:name="Light Shading Accent 4" w:semiHidden="0" w:uiPriority="60" w:unhideWhenUsed="0"/>
-    <w:lsdException w:name="Light List Accent 4" w:semiHidden="0" w:uiPriority="61" w:unhideWhenUsed="0"/>
-    <w:lsdException w:name="Light Grid Accent 4" w:semiHidden="0" w:uiPriority="62" w:unhideWhenUsed="0"/>
-    <w:lsdException w:name="Medium Shading 1 Accent 4" w:semiHidden="0" w:uiPriority="63" w:unhideWhenUsed="0"/>
-    <w:lsdException w:name="Medium Shading 2 Accent 4" w:semiHidden="0" w:uiPriority="64" w:unhideWhenUsed="0"/>
-    <w:lsdException w:name="Medium List 1 Accent 4" w:semiHidden="0" w:uiPriority="65" w:unhideWhenUsed="0"/>
-    <w:lsdException w:name="Medium List 2 Accent 4" w:semiHidden="0" w:uiPriority="66" w:unhideWhenUsed="0"/>
-    <w:lsdException w:name="Medium Grid 1 Accent 4" w:semiHidden="0" w:uiPriority="67" w:unhideWhenUsed="0"/>
-    <w:lsdException w:name="Medium Grid 2 Accent 4" w:semiHidden="0" w:uiPriority="68" w:unhideWhenUsed="0"/>
-    <w:lsdException w:name="Medium Grid 3 Accent 4" w:semiHidden="0" w:uiPriority="69" w:unhideWhenUsed="0"/>
-    <w:lsdException w:name="Dark List Accent 4" w:semiHidden="0" w:uiPriority="70" w:unhideWhenUsed="0"/>
-    <w:lsdException w:name="Colorful Shading Accent 4" w:semiHidden="0" w:uiPriority="71" w:unhideWhenUsed="0"/>
-    <w:lsdException w:name="Colorful List Accent 4" w:semiHidden="0" w:uiPriority="72" w:unhideWhenUsed="0"/>
-    <w:lsdException w:name="Colorful Grid Accent 4" w:semiHidden="0" w:uiPriority="73" w:unhideWhenUsed="0"/>
-    <w:lsdException w:name="Light Shading Accent 5" w:semiHidden="0" w:uiPriority="60" w:unhideWhenUsed="0"/>
-    <w:lsdException w:name="Light List Accent 5" w:semiHidden="0" w:uiPriority="61" w:unhideWhenUsed="0"/>
-    <w:lsdException w:name="Light Grid Accent 5" w:semiHidden="0" w:uiPriority="62" w:unhideWhenUsed="0"/>
-    <w:lsdException w:name="Medium Shading 1 Accent 5" w:semiHidden="0" w:uiPriority="63" w:unhideWhenUsed="0"/>
-    <w:lsdException w:name="Medium Shading 2 Accent 5" w:semiHidden="0" w:uiPriority="64" w:unhideWhenUsed="0"/>
-    <w:lsdException w:name="Medium List 1 Accent 5" w:semiHidden="0" w:uiPriority="65" w:unhideWhenUsed="0"/>
-    <w:lsdException w:name="Medium List 2 Accent 5" w:semiHidden="0" w:uiPriority="66" w:unhideWhenUsed="0"/>
-    <w:lsdException w:name="Medium Grid 1 Accent 5" w:semiHidden="0" w:uiPriority="67" w:unhideWhenUsed="0"/>
-    <w:lsdException w:name="Medium Grid 2 Accent 5" w:semiHidden="0" w:uiPriority="68" w:unhideWhenUsed="0"/>
-    <w:lsdException w:name="Medium Grid 3 Accent 5" w:semiHidden="0" w:uiPriority="69" w:unhideWhenUsed="0"/>
-    <w:lsdException w:name="Dark List Accent 5" w:semiHidden="0" w:uiPriority="70" w:unhideWhenUsed="0"/>
-    <w:lsdException w:name="Colorful Shading Accent 5" w:semiHidden="0" w:uiPriority="71" w:unhideWhenUsed="0"/>
-    <w:lsdException w:name="Colorful List Accent 5" w:semiHidden="0" w:uiPriority="72" w:unhideWhenUsed="0"/>
-    <w:lsdException w:name="Colorful Grid Accent 5" w:semiHidden="0" w:uiPriority="73" w:unhideWhenUsed="0"/>
-    <w:lsdException w:name="Light Shading Accent 6" w:semiHidden="0" w:uiPriority="60" w:unhideWhenUsed="0"/>
-    <w:lsdException w:name="Light List Accent 6" w:semiHidden="0" w:uiPriority="61" w:unhideWhenUsed="0"/>
-    <w:lsdException w:name="Light Grid Accent 6" w:semiHidden="0" w:uiPriority="62" w:unhideWhenUsed="0"/>
-    <w:lsdException w:name="Medium Shading 1 Accent 6" w:semiHidden="0" w:uiPriority="63" w:unhideWhenUsed="0"/>
-    <w:lsdException w:name="Medium Shading 2 Accent 6" w:semiHidden="0" w:uiPriority="64" w:unhideWhenUsed="0"/>
-    <w:lsdException w:name="Medium List 1 Accent 6" w:semiHidden="0" w:uiPriority="65" w:unhideWhenUsed="0"/>
-    <w:lsdException w:name="Medium List 2 Accent 6" w:semiHidden="0" w:uiPriority="66" w:unhideWhenUsed="0"/>
-    <w:lsdException w:name="Medium Grid 1 Accent 6" w:semiHidden="0" w:uiPriority="67" w:unhideWhenUsed="0"/>
-    <w:lsdException w:name="Medium Grid 2 Accent 6" w:semiHidden="0" w:uiPriority="68" w:unhideWhenUsed="0"/>
-    <w:lsdException w:name="Medium Grid 3 Accent 6" w:semiHidden="0" w:uiPriority="69" w:unhideWhenUsed="0"/>
-    <w:lsdException w:name="Dark List Accent 6" w:semiHidden="0" w:uiPriority="70" w:unhideWhenUsed="0"/>
-    <w:lsdException w:name="Colorful Shading Accent 6" w:semiHidden="0" w:uiPriority="71" w:unhideWhenUsed="0"/>
-    <w:lsdException w:name="Colorful List Accent 6" w:semiHidden="0" w:uiPriority="72" w:unhideWhenUsed="0"/>
-    <w:lsdException w:name="Colorful Grid Accent 6" w:semiHidden="0" w:uiPriority="73" w:unhideWhenUsed="0"/>
-    <w:lsdException w:name="Subtle Emphasis" w:semiHidden="0" w:uiPriority="19" w:unhideWhenUsed="0" w:qFormat="1"/>
-    <w:lsdException w:name="Intense Emphasis" w:semiHidden="0" w:uiPriority="21" w:unhideWhenUsed="0" w:qFormat="1"/>
-    <w:lsdException w:name="Subtle Reference" w:semiHidden="0" w:uiPriority="31" w:unhideWhenUsed="0" w:qFormat="1"/>
-    <w:lsdException w:name="Intense Reference" w:semiHidden="0" w:uiPriority="32" w:unhideWhenUsed="0" w:qFormat="1"/>
-    <w:lsdException w:name="Book Title" w:semiHidden="0" w:uiPriority="33" w:unhideWhenUsed="0" w:qFormat="1"/>
-    <w:lsdException w:name="Bibliography" w:uiPriority="37"/>
-    <w:lsdException w:name="TOC Heading" w:uiPriority="39" w:qFormat="1"/>
+  <w:latentStyles w:defLockedState="0" w:defUIPriority="99" w:defSemiHidden="0" w:defUnhideWhenUsed="0" w:defQFormat="0" w:count="371">
+    <w:lsdException w:name="Normal" w:uiPriority="0" w:qFormat="1"/>
+    <w:lsdException w:name="heading 1" w:uiPriority="9" w:qFormat="1"/>
+    <w:lsdException w:name="heading 2" w:semiHidden="1" w:uiPriority="9" w:unhideWhenUsed="1" w:qFormat="1"/>
+    <w:lsdException w:name="heading 3" w:semiHidden="1" w:uiPriority="9" w:unhideWhenUsed="1" w:qFormat="1"/>
+    <w:lsdException w:name="heading 4" w:semiHidden="1" w:uiPriority="9" w:unhideWhenUsed="1" w:qFormat="1"/>
+    <w:lsdException w:name="heading 5" w:semiHidden="1" w:uiPriority="9" w:unhideWhenUsed="1" w:qFormat="1"/>
+    <w:lsdException w:name="heading 6" w:semiHidden="1" w:uiPriority="9" w:unhideWhenUsed="1" w:qFormat="1"/>
+    <w:lsdException w:name="heading 7" w:semiHidden="1" w:uiPriority="9" w:unhideWhenUsed="1" w:qFormat="1"/>
+    <w:lsdException w:name="heading 8" w:semiHidden="1" w:uiPriority="9" w:unhideWhenUsed="1" w:qFormat="1"/>
+    <w:lsdException w:name="heading 9" w:semiHidden="1" w:uiPriority="9" w:unhideWhenUsed="1" w:qFormat="1"/>
+    <w:lsdException w:name="index 1" w:semiHidden="1" w:unhideWhenUsed="1"/>
+    <w:lsdException w:name="index 2" w:semiHidden="1" w:unhideWhenUsed="1"/>
+    <w:lsdException w:name="index 3" w:semiHidden="1" w:unhideWhenUsed="1"/>
+    <w:lsdException w:name="index 4" w:semiHidden="1" w:unhideWhenUsed="1"/>
+    <w:lsdException w:name="index 5" w:semiHidden="1" w:unhideWhenUsed="1"/>
+    <w:lsdException w:name="index 6" w:semiHidden="1" w:unhideWhenUsed="1"/>
+    <w:lsdException w:name="index 7" w:semiHidden="1" w:unhideWhenUsed="1"/>
+    <w:lsdException w:name="index 8" w:semiHidden="1" w:unhideWhenUsed="1"/>
+    <w:lsdException w:name="index 9" w:semiHidden="1" w:unhideWhenUsed="1"/>
+    <w:lsdException w:name="toc 1" w:semiHidden="1" w:uiPriority="39" w:unhideWhenUsed="1"/>
+    <w:lsdException w:name="toc 2" w:semiHidden="1" w:uiPriority="39" w:unhideWhenUsed="1"/>
+    <w:lsdException w:name="toc 3" w:semiHidden="1" w:uiPriority="39" w:unhideWhenUsed="1"/>
+    <w:lsdException w:name="toc 4" w:semiHidden="1" w:uiPriority="39" w:unhideWhenUsed="1"/>
+    <w:lsdException w:name="toc 5" w:semiHidden="1" w:uiPriority="39" w:unhideWhenUsed="1"/>
+    <w:lsdException w:name="toc 6" w:semiHidden="1" w:uiPriority="39" w:unhideWhenUsed="1"/>
+    <w:lsdException w:name="toc 7" w:semiHidden="1" w:uiPriority="39" w:unhideWhenUsed="1"/>
+    <w:lsdException w:name="toc 8" w:semiHidden="1" w:uiPriority="39" w:unhideWhenUsed="1"/>
+    <w:lsdException w:name="toc 9" w:semiHidden="1" w:uiPriority="39" w:unhideWhenUsed="1"/>
+    <w:lsdException w:name="Normal Indent" w:semiHidden="1" w:unhideWhenUsed="1"/>
+    <w:lsdException w:name="footnote text" w:semiHidden="1" w:unhideWhenUsed="1"/>
+    <w:lsdException w:name="annotation text" w:semiHidden="1" w:unhideWhenUsed="1"/>
+    <w:lsdException w:name="header" w:semiHidden="1" w:unhideWhenUsed="1"/>
+    <w:lsdException w:name="footer" w:semiHidden="1" w:unhideWhenUsed="1"/>
+    <w:lsdException w:name="index heading" w:semiHidden="1" w:unhideWhenUsed="1"/>
+    <w:lsdException w:name="caption" w:semiHidden="1" w:uiPriority="35" w:unhideWhenUsed="1" w:qFormat="1"/>
+    <w:lsdException w:name="table of figures" w:semiHidden="1" w:unhideWhenUsed="1"/>
+    <w:lsdException w:name="envelope address" w:semiHidden="1" w:unhideWhenUsed="1"/>
+    <w:lsdException w:name="envelope return" w:semiHidden="1" w:unhideWhenUsed="1"/>
+    <w:lsdException w:name="footnote reference" w:semiHidden="1" w:unhideWhenUsed="1"/>
+    <w:lsdException w:name="annotation reference" w:semiHidden="1" w:unhideWhenUsed="1"/>
+    <w:lsdException w:name="line number" w:semiHidden="1" w:unhideWhenUsed="1"/>
+    <w:lsdException w:name="page number" w:semiHidden="1" w:unhideWhenUsed="1"/>
+    <w:lsdException w:name="endnote reference" w:semiHidden="1" w:unhideWhenUsed="1"/>
+    <w:lsdException w:name="endnote text" w:semiHidden="1" w:unhideWhenUsed="1"/>
+    <w:lsdException w:name="table of authorities" w:semiHidden="1" w:unhideWhenUsed="1"/>
+    <w:lsdException w:name="macro" w:semiHidden="1" w:unhideWhenUsed="1"/>
+    <w:lsdException w:name="toa heading" w:semiHidden="1" w:unhideWhenUsed="1"/>
+    <w:lsdException w:name="List" w:semiHidden="1" w:unhideWhenUsed="1"/>
+    <w:lsdException w:name="List Bullet" w:semiHidden="1" w:unhideWhenUsed="1"/>
+    <w:lsdException w:name="List Number" w:semiHidden="1" w:unhideWhenUsed="1"/>
+    <w:lsdException w:name="List 2" w:semiHidden="1" w:unhideWhenUsed="1"/>
+    <w:lsdException w:name="List 3" w:semiHidden="1" w:unhideWhenUsed="1"/>
+    <w:lsdException w:name="List 4" w:semiHidden="1" w:unhideWhenUsed="1"/>
+    <w:lsdException w:name="List 5" w:semiHidden="1" w:unhideWhenUsed="1"/>
+    <w:lsdException w:name="List Bullet 2" w:semiHidden="1" w:unhideWhenUsed="1"/>
+    <w:lsdException w:name="List Bullet 3" w:semiHidden="1" w:unhideWhenUsed="1"/>
+    <w:lsdException w:name="List Bullet 4" w:semiHidden="1" w:unhideWhenUsed="1"/>
+    <w:lsdException w:name="List Bullet 5" w:semiHidden="1" w:unhideWhenUsed="1"/>
+    <w:lsdException w:name="List Number 2" w:semiHidden="1" w:unhideWhenUsed="1"/>
+    <w:lsdException w:name="List Number 3" w:semiHidden="1" w:unhideWhenUsed="1"/>
+    <w:lsdException w:name="List Number 4" w:semiHidden="1" w:unhideWhenUsed="1"/>
+    <w:lsdException w:name="List Number 5" w:semiHidden="1" w:unhideWhenUsed="1"/>
+    <w:lsdException w:name="Title" w:uiPriority="10" w:qFormat="1"/>
+    <w:lsdException w:name="Closing" w:semiHidden="1" w:unhideWhenUsed="1"/>
+    <w:lsdException w:name="Signature" w:semiHidden="1" w:unhideWhenUsed="1"/>
+    <w:lsdException w:name="Default Paragraph Font" w:semiHidden="1" w:uiPriority="1" w:unhideWhenUsed="1"/>
+    <w:lsdException w:name="Body Text" w:semiHidden="1" w:unhideWhenUsed="1"/>
+    <w:lsdException w:name="Body Text Indent" w:semiHidden="1" w:unhideWhenUsed="1"/>
+    <w:lsdException w:name="List Continue" w:semiHidden="1" w:unhideWhenUsed="1"/>
+    <w:lsdException w:name="List Continue 2" w:semiHidden="1" w:unhideWhenUsed="1"/>
+    <w:lsdException w:name="List Continue 3" w:semiHidden="1" w:unhideWhenUsed="1"/>
+    <w:lsdException w:name="List Continue 4" w:semiHidden="1" w:unhideWhenUsed="1"/>
+    <w:lsdException w:name="List Continue 5" w:semiHidden="1" w:unhideWhenUsed="1"/>
+    <w:lsdException w:name="Message Header" w:semiHidden="1" w:unhideWhenUsed="1"/>
+    <w:lsdException w:name="Subtitle" w:uiPriority="11" w:qFormat="1"/>
+    <w:lsdException w:name="Salutation" w:semiHidden="1" w:unhideWhenUsed="1"/>
+    <w:lsdException w:name="Date" w:semiHidden="1" w:unhideWhenUsed="1"/>
+    <w:lsdException w:name="Body Text First Indent" w:semiHidden="1" w:unhideWhenUsed="1"/>
+    <w:lsdException w:name="Body Text First Indent 2" w:semiHidden="1" w:unhideWhenUsed="1"/>
+    <w:lsdException w:name="Note Heading" w:semiHidden="1" w:unhideWhenUsed="1"/>
+    <w:lsdException w:name="Body Text 2" w:semiHidden="1" w:unhideWhenUsed="1"/>
+    <w:lsdException w:name="Body Text 3" w:semiHidden="1" w:unhideWhenUsed="1"/>
+    <w:lsdException w:name="Body Text Indent 2" w:semiHidden="1" w:unhideWhenUsed="1"/>
+    <w:lsdException w:name="Body Text Indent 3" w:semiHidden="1" w:unhideWhenUsed="1"/>
+    <w:lsdException w:name="Block Text" w:semiHidden="1" w:unhideWhenUsed="1"/>
+    <w:lsdException w:name="Hyperlink" w:semiHidden="1" w:unhideWhenUsed="1"/>
+    <w:lsdException w:name="FollowedHyperlink" w:semiHidden="1" w:unhideWhenUsed="1"/>
+    <w:lsdException w:name="Strong" w:uiPriority="22" w:qFormat="1"/>
+    <w:lsdException w:name="Emphasis" w:uiPriority="20" w:qFormat="1"/>
+    <w:lsdException w:name="Document Map" w:semiHidden="1" w:unhideWhenUsed="1"/>
+    <w:lsdException w:name="Plain Text" w:semiHidden="1" w:unhideWhenUsed="1"/>
+    <w:lsdException w:name="E-mail Signature" w:semiHidden="1" w:unhideWhenUsed="1"/>
+    <w:lsdException w:name="HTML Top of Form" w:semiHidden="1" w:unhideWhenUsed="1"/>
+    <w:lsdException w:name="HTML Bottom of Form" w:semiHidden="1" w:unhideWhenUsed="1"/>
+    <w:lsdException w:name="Normal (Web)" w:semiHidden="1" w:unhideWhenUsed="1"/>
+    <w:lsdException w:name="HTML Acronym" w:semiHidden="1" w:unhideWhenUsed="1"/>
+    <w:lsdException w:name="HTML Address" w:semiHidden="1" w:unhideWhenUsed="1"/>
+    <w:lsdException w:name="HTML Cite" w:semiHidden="1" w:unhideWhenUsed="1"/>
+    <w:lsdException w:name="HTML Code" w:semiHidden="1" w:unhideWhenUsed="1"/>
+    <w:lsdException w:name="HTML Definition" w:semiHidden="1" w:unhideWhenUsed="1"/>
+    <w:lsdException w:name="HTML Keyboard" w:semiHidden="1" w:unhideWhenUsed="1"/>
+    <w:lsdException w:name="HTML Preformatted" w:semiHidden="1" w:unhideWhenUsed="1"/>
+    <w:lsdException w:name="HTML Sample" w:semiHidden="1" w:unhideWhenUsed="1"/>
+    <w:lsdException w:name="HTML Typewriter" w:semiHidden="1" w:unhideWhenUsed="1"/>
+    <w:lsdException w:name="HTML Variable" w:semiHidden="1" w:unhideWhenUsed="1"/>
+    <w:lsdException w:name="Normal Table" w:semiHidden="1" w:unhideWhenUsed="1"/>
+    <w:lsdException w:name="annotation subject" w:semiHidden="1" w:unhideWhenUsed="1"/>
+    <w:lsdException w:name="No List" w:semiHidden="1" w:unhideWhenUsed="1"/>
+    <w:lsdException w:name="Outline List 1" w:semiHidden="1" w:unhideWhenUsed="1"/>
+    <w:lsdException w:name="Outline List 2" w:semiHidden="1" w:unhideWhenUsed="1"/>
+    <w:lsdException w:name="Outline List 3" w:semiHidden="1" w:unhideWhenUsed="1"/>
+    <w:lsdException w:name="Table Simple 1" w:semiHidden="1" w:unhideWhenUsed="1"/>
+    <w:lsdException w:name="Table Simple 2" w:semiHidden="1" w:unhideWhenUsed="1"/>
+    <w:lsdException w:name="Table Simple 3" w:semiHidden="1" w:unhideWhenUsed="1"/>
+    <w:lsdException w:name="Table Classic 1" w:semiHidden="1" w:unhideWhenUsed="1"/>
+    <w:lsdException w:name="Table Classic 2" w:semiHidden="1" w:unhideWhenUsed="1"/>
+    <w:lsdException w:name="Table Classic 3" w:semiHidden="1" w:unhideWhenUsed="1"/>
+    <w:lsdException w:name="Table Classic 4" w:semiHidden="1" w:unhideWhenUsed="1"/>
+    <w:lsdException w:name="Table Colorful 1" w:semiHidden="1" w:unhideWhenUsed="1"/>
+    <w:lsdException w:name="Table Colorful 2" w:semiHidden="1" w:unhideWhenUsed="1"/>
+    <w:lsdException w:name="Table Colorful 3" w:semiHidden="1" w:unhideWhenUsed="1"/>
+    <w:lsdException w:name="Table Columns 1" w:semiHidden="1" w:unhideWhenUsed="1"/>
+    <w:lsdException w:name="Table Columns 2" w:semiHidden="1" w:unhideWhenUsed="1"/>
+    <w:lsdException w:name="Table Columns 3" w:semiHidden="1" w:unhideWhenUsed="1"/>
+    <w:lsdException w:name="Table Columns 4" w:semiHidden="1" w:unhideWhenUsed="1"/>
+    <w:lsdException w:name="Table Columns 5" w:semiHidden="1" w:unhideWhenUsed="1"/>
+    <w:lsdException w:name="Table Grid 1" w:semiHidden="1" w:unhideWhenUsed="1"/>
+    <w:lsdException w:name="Table Grid 2" w:semiHidden="1" w:unhideWhenUsed="1"/>
+    <w:lsdException w:name="Table Grid 3" w:semiHidden="1" w:unhideWhenUsed="1"/>
+    <w:lsdException w:name="Table Grid 4" w:semiHidden="1" w:unhideWhenUsed="1"/>
+    <w:lsdException w:name="Table Grid 5" w:semiHidden="1" w:unhideWhenUsed="1"/>
+    <w:lsdException w:name="Table Grid 6" w:semiHidden="1" w:unhideWhenUsed="1"/>
+    <w:lsdException w:name="Table Grid 7" w:semiHidden="1" w:unhideWhenUsed="1"/>
+    <w:lsdException w:name="Table Grid 8" w:semiHidden="1" w:unhideWhenUsed="1"/>
+    <w:lsdException w:name="Table List 1" w:semiHidden="1" w:unhideWhenUsed="1"/>
+    <w:lsdException w:name="Table List 2" w:semiHidden="1" w:unhideWhenUsed="1"/>
+    <w:lsdException w:name="Table List 3" w:semiHidden="1" w:unhideWhenUsed="1"/>
+    <w:lsdException w:name="Table List 4" w:semiHidden="1" w:unhideWhenUsed="1"/>
+    <w:lsdException w:name="Table List 5" w:semiHidden="1" w:unhideWhenUsed="1"/>
+    <w:lsdException w:name="Table List 6" w:semiHidden="1" w:unhideWhenUsed="1"/>
+    <w:lsdException w:name="Table List 7" w:semiHidden="1" w:unhideWhenUsed="1"/>
+    <w:lsdException w:name="Table List 8" w:semiHidden="1" w:unhideWhenUsed="1"/>
+    <w:lsdException w:name="Table 3D effects 1" w:semiHidden="1" w:unhideWhenUsed="1"/>
+    <w:lsdException w:name="Table 3D effects 2" w:semiHidden="1" w:unhideWhenUsed="1"/>
+    <w:lsdException w:name="Table 3D effects 3" w:semiHidden="1" w:unhideWhenUsed="1"/>
+    <w:lsdException w:name="Table Contemporary" w:semiHidden="1" w:unhideWhenUsed="1"/>
+    <w:lsdException w:name="Table Elegant" w:semiHidden="1" w:unhideWhenUsed="1"/>
+    <w:lsdException w:name="Table Professional" w:semiHidden="1" w:unhideWhenUsed="1"/>
+    <w:lsdException w:name="Table Subtle 1" w:semiHidden="1" w:unhideWhenUsed="1"/>
+    <w:lsdException w:name="Table Subtle 2" w:semiHidden="1" w:unhideWhenUsed="1"/>
+    <w:lsdException w:name="Table Web 1" w:semiHidden="1" w:unhideWhenUsed="1"/>
+    <w:lsdException w:name="Table Web 2" w:semiHidden="1" w:unhideWhenUsed="1"/>
+    <w:lsdException w:name="Table Web 3" w:semiHidden="1" w:unhideWhenUsed="1"/>
+    <w:lsdException w:name="Balloon Text" w:semiHidden="1" w:unhideWhenUsed="1"/>
+    <w:lsdException w:name="Table Grid" w:uiPriority="59"/>
+    <w:lsdException w:name="Table Theme" w:semiHidden="1" w:unhideWhenUsed="1"/>
+    <w:lsdException w:name="Placeholder Text" w:semiHidden="1"/>
+    <w:lsdException w:name="No Spacing" w:uiPriority="1" w:qFormat="1"/>
+    <w:lsdException w:name="Light Shading" w:uiPriority="60"/>
+    <w:lsdException w:name="Light List" w:uiPriority="61"/>
+    <w:lsdException w:name="Light Grid" w:uiPriority="62"/>
+    <w:lsdException w:name="Medium Shading 1" w:uiPriority="63"/>
+    <w:lsdException w:name="Medium Shading 2" w:uiPriority="64"/>
+    <w:lsdException w:name="Medium List 1" w:uiPriority="65"/>
+    <w:lsdException w:name="Medium List 2" w:uiPriority="66"/>
+    <w:lsdException w:name="Medium Grid 1" w:uiPriority="67"/>
+    <w:lsdException w:name="Medium Grid 2" w:uiPriority="68"/>
+    <w:lsdException w:name="Medium Grid 3" w:uiPriority="69"/>
+    <w:lsdException w:name="Dark List" w:uiPriority="70"/>
+    <w:lsdException w:name="Colorful Shading" w:uiPriority="71"/>
+    <w:lsdException w:name="Colorful List" w:uiPriority="72"/>
+    <w:lsdException w:name="Colorful Grid" w:uiPriority="73"/>
+    <w:lsdException w:name="Light Shading Accent 1" w:uiPriority="60"/>
+    <w:lsdException w:name="Light List Accent 1" w:uiPriority="61"/>
+    <w:lsdException w:name="Light Grid Accent 1" w:uiPriority="62"/>
+    <w:lsdException w:name="Medium Shading 1 Accent 1" w:uiPriority="63"/>
+    <w:lsdException w:name="Medium Shading 2 Accent 1" w:uiPriority="64"/>
+    <w:lsdException w:name="Medium List 1 Accent 1" w:uiPriority="65"/>
+    <w:lsdException w:name="Revision" w:semiHidden="1"/>
+    <w:lsdException w:name="List Paragraph" w:uiPriority="34" w:qFormat="1"/>
+    <w:lsdException w:name="Quote" w:uiPriority="29" w:qFormat="1"/>
+    <w:lsdException w:name="Intense Quote" w:uiPriority="30" w:qFormat="1"/>
+    <w:lsdException w:name="Medium List 2 Accent 1" w:uiPriority="66"/>
+    <w:lsdException w:name="Medium Grid 1 Accent 1" w:uiPriority="67"/>
+    <w:lsdException w:name="Medium Grid 2 Accent 1" w:uiPriority="68"/>
+    <w:lsdException w:name="Medium Grid 3 Accent 1" w:uiPriority="69"/>
+    <w:lsdException w:name="Dark List Accent 1" w:uiPriority="70"/>
+    <w:lsdException w:name="Colorful Shading Accent 1" w:uiPriority="71"/>
+    <w:lsdException w:name="Colorful List Accent 1" w:uiPriority="72"/>
+    <w:lsdException w:name="Colorful Grid Accent 1" w:uiPriority="73"/>
+    <w:lsdException w:name="Light Shading Accent 2" w:uiPriority="60"/>
+    <w:lsdException w:name="Light List Accent 2" w:uiPriority="61"/>
+    <w:lsdException w:name="Light Grid Accent 2" w:uiPriority="62"/>
+    <w:lsdException w:name="Medium Shading 1 Accent 2" w:uiPriority="63"/>
+    <w:lsdException w:name="Medium Shading 2 Accent 2" w:uiPriority="64"/>
+    <w:lsdException w:name="Medium List 1 Accent 2" w:uiPriority="65"/>
+    <w:lsdException w:name="Medium List 2 Accent 2" w:uiPriority="66"/>
+    <w:lsdException w:name="Medium Grid 1 Accent 2" w:uiPriority="67"/>
+    <w:lsdException w:name="Medium Grid 2 Accent 2" w:uiPriority="68"/>
+    <w:lsdException w:name="Medium Grid 3 Accent 2" w:uiPriority="69"/>
+    <w:lsdException w:name="Dark List Accent 2" w:uiPriority="70"/>
+    <w:lsdException w:name="Colorful Shading Accent 2" w:uiPriority="71"/>
+    <w:lsdException w:name="Colorful List Accent 2" w:uiPriority="72"/>
+    <w:lsdException w:name="Colorful Grid Accent 2" w:uiPriority="73"/>
+    <w:lsdException w:name="Light Shading Accent 3" w:uiPriority="60"/>
+    <w:lsdException w:name="Light List Accent 3" w:uiPriority="61"/>
+    <w:lsdException w:name="Light Grid Accent 3" w:uiPriority="62"/>
+    <w:lsdException w:name="Medium Shading 1 Accent 3" w:uiPriority="63"/>
+    <w:lsdException w:name="Medium Shading 2 Accent 3" w:uiPriority="64"/>
+    <w:lsdException w:name="Medium List 1 Accent 3" w:uiPriority="65"/>
+    <w:lsdException w:name="Medium List 2 Accent 3" w:uiPriority="66"/>
+    <w:lsdException w:name="Medium Grid 1 Accent 3" w:uiPriority="67"/>
+    <w:lsdException w:name="Medium Grid 2 Accent 3" w:uiPriority="68"/>
+    <w:lsdException w:name="Medium Grid 3 Accent 3" w:uiPriority="69"/>
+    <w:lsdException w:name="Dark List Accent 3" w:uiPriority="70"/>
+    <w:lsdException w:name="Colorful Shading Accent 3" w:uiPriority="71"/>
+    <w:lsdException w:name="Colorful List Accent 3" w:uiPriority="72"/>
+    <w:lsdException w:name="Colorful Grid Accent 3" w:uiPriority="73"/>
+    <w:lsdException w:name="Light Shading Accent 4" w:uiPriority="60"/>
+    <w:lsdException w:name="Light List Accent 4" w:uiPriority="61"/>
+    <w:lsdException w:name="Light Grid Accent 4" w:uiPriority="62"/>
+    <w:lsdException w:name="Medium Shading 1 Accent 4" w:uiPriority="63"/>
+    <w:lsdException w:name="Medium Shading 2 Accent 4" w:uiPriority="64"/>
+    <w:lsdException w:name="Medium List 1 Accent 4" w:uiPriority="65"/>
+    <w:lsdException w:name="Medium List 2 Accent 4" w:uiPriority="66"/>
+    <w:lsdException w:name="Medium Grid 1 Accent 4" w:uiPriority="67"/>
+    <w:lsdException w:name="Medium Grid 2 Accent 4" w:uiPriority="68"/>
+    <w:lsdException w:name="Medium Grid 3 Accent 4" w:uiPriority="69"/>
+    <w:lsdException w:name="Dark List Accent 4" w:uiPriority="70"/>
+    <w:lsdException w:name="Colorful Shading Accent 4" w:uiPriority="71"/>
+    <w:lsdException w:name="Colorful List Accent 4" w:uiPriority="72"/>
+    <w:lsdException w:name="Colorful Grid Accent 4" w:uiPriority="73"/>
+    <w:lsdException w:name="Light Shading Accent 5" w:uiPriority="60"/>
+    <w:lsdException w:name="Light List Accent 5" w:uiPriority="61"/>
+    <w:lsdException w:name="Light Grid Accent 5" w:uiPriority="62"/>
+    <w:lsdException w:name="Medium Shading 1 Accent 5" w:uiPriority="63"/>
+    <w:lsdException w:name="Medium Shading 2 Accent 5" w:uiPriority="64"/>
+    <w:lsdException w:name="Medium List 1 Accent 5" w:uiPriority="65"/>
+    <w:lsdException w:name="Medium List 2 Accent 5" w:uiPriority="66"/>
+    <w:lsdException w:name="Medium Grid 1 Accent 5" w:uiPriority="67"/>
+    <w:lsdException w:name="Medium Grid 2 Accent 5" w:uiPriority="68"/>
+    <w:lsdException w:name="Medium Grid 3 Accent 5" w:uiPriority="69"/>
+    <w:lsdException w:name="Dark List Accent 5" w:uiPriority="70"/>
+    <w:lsdException w:name="Colorful Shading Accent 5" w:uiPriority="71"/>
+    <w:lsdException w:name="Colorful List Accent 5" w:uiPriority="72"/>
+    <w:lsdException w:name="Colorful Grid Accent 5" w:uiPriority="73"/>
+    <w:lsdException w:name="Light Shading Accent 6" w:uiPriority="60"/>
+    <w:lsdException w:name="Light List Accent 6" w:uiPriority="61"/>
+    <w:lsdException w:name="Light Grid Accent 6" w:uiPriority="62"/>
+    <w:lsdException w:name="Medium Shading 1 Accent 6" w:uiPriority="63"/>
+    <w:lsdException w:name="Medium Shading 2 Accent 6" w:uiPriority="64"/>
+    <w:lsdException w:name="Medium List 1 Accent 6" w:uiPriority="65"/>
+    <w:lsdException w:name="Medium List 2 Accent 6" w:uiPriority="66"/>
+    <w:lsdException w:name="Medium Grid 1 Accent 6" w:uiPriority="67"/>
+    <w:lsdException w:name="Medium Grid 2 Accent 6" w:uiPriority="68"/>
+    <w:lsdException w:name="Medium Grid 3 Accent 6" w:uiPriority="69"/>
+    <w:lsdException w:name="Dark List Accent 6" w:uiPriority="70"/>
+    <w:lsdException w:name="Colorful Shading Accent 6" w:uiPriority="71"/>
+    <w:lsdException w:name="Colorful List Accent 6" w:uiPriority="72"/>
+    <w:lsdException w:name="Colorful Grid Accent 6" w:uiPriority="73"/>
+    <w:lsdException w:name="Subtle Emphasis" w:uiPriority="19" w:qFormat="1"/>
+    <w:lsdException w:name="Intense Emphasis" w:uiPriority="21" w:qFormat="1"/>
+    <w:lsdException w:name="Subtle Reference" w:uiPriority="31" w:qFormat="1"/>
+    <w:lsdException w:name="Intense Reference" w:uiPriority="32" w:qFormat="1"/>
+    <w:lsdException w:name="Book Title" w:uiPriority="33" w:qFormat="1"/>
+    <w:lsdException w:name="Bibliography" w:semiHidden="1" w:uiPriority="37" w:unhideWhenUsed="1"/>
+    <w:lsdException w:name="TOC Heading" w:semiHidden="1" w:uiPriority="39" w:unhideWhenUsed="1" w:qFormat="1"/>
+    <w:lsdException w:name="Plain Table 1" w:uiPriority="41"/>
+    <w:lsdException w:name="Plain Table 2" w:uiPriority="42"/>
+    <w:lsdException w:name="Plain Table 3" w:uiPriority="43"/>
+    <w:lsdException w:name="Plain Table 4" w:uiPriority="44"/>
+    <w:lsdException w:name="Plain Table 5" w:uiPriority="45"/>
+    <w:lsdException w:name="Grid Table Light" w:uiPriority="40"/>
+    <w:lsdException w:name="Grid Table 1 Light" w:uiPriority="46"/>
+    <w:lsdException w:name="Grid Table 2" w:uiPriority="47"/>
+    <w:lsdException w:name="Grid Table 3" w:uiPriority="48"/>
+    <w:lsdException w:name="Grid Table 4" w:uiPriority="49"/>
+    <w:lsdException w:name="Grid Table 5 Dark" w:uiPriority="50"/>
+    <w:lsdException w:name="Grid Table 6 Colorful" w:uiPriority="51"/>
+    <w:lsdException w:name="Grid Table 7 Colorful" w:uiPriority="52"/>
+    <w:lsdException w:name="Grid Table 1 Light Accent 1" w:uiPriority="46"/>
+    <w:lsdException w:name="Grid Table 2 Accent 1" w:uiPriority="47"/>
+    <w:lsdException w:name="Grid Table 3 Accent 1" w:uiPriority="48"/>
+    <w:lsdException w:name="Grid Table 4 Accent 1" w:uiPriority="49"/>
+    <w:lsdException w:name="Grid Table 5 Dark Accent 1" w:uiPriority="50"/>
+    <w:lsdException w:name="Grid Table 6 Colorful Accent 1" w:uiPriority="51"/>
+    <w:lsdException w:name="Grid Table 7 Colorful Accent 1" w:uiPriority="52"/>
+    <w:lsdException w:name="Grid Table 1 Light Accent 2" w:uiPriority="46"/>
+    <w:lsdException w:name="Grid Table 2 Accent 2" w:uiPriority="47"/>
+    <w:lsdException w:name="Grid Table 3 Accent 2" w:uiPriority="48"/>
+    <w:lsdException w:name="Grid Table 4 Accent 2" w:uiPriority="49"/>
+    <w:lsdException w:name="Grid Table 5 Dark Accent 2" w:uiPriority="50"/>
+    <w:lsdException w:name="Grid Table 6 Colorful Accent 2" w:uiPriority="51"/>
+    <w:lsdException w:name="Grid Table 7 Colorful Accent 2" w:uiPriority="52"/>
+    <w:lsdException w:name="Grid Table 1 Light Accent 3" w:uiPriority="46"/>
+    <w:lsdException w:name="Grid Table 2 Accent 3" w:uiPriority="47"/>
+    <w:lsdException w:name="Grid Table 3 Accent 3" w:uiPriority="48"/>
+    <w:lsdException w:name="Grid Table 4 Accent 3" w:uiPriority="49"/>
+    <w:lsdException w:name="Grid Table 5 Dark Accent 3" w:uiPriority="50"/>
+    <w:lsdException w:name="Grid Table 6 Colorful Accent 3" w:uiPriority="51"/>
+    <w:lsdException w:name="Grid Table 7 Colorful Accent 3" w:uiPriority="52"/>
+    <w:lsdException w:name="Grid Table 1 Light Accent 4" w:uiPriority="46"/>
+    <w:lsdException w:name="Grid Table 2 Accent 4" w:uiPriority="47"/>
+    <w:lsdException w:name="Grid Table 3 Accent 4" w:uiPriority="48"/>
+    <w:lsdException w:name="Grid Table 4 Accent 4" w:uiPriority="49"/>
+    <w:lsdException w:name="Grid Table 5 Dark Accent 4" w:uiPriority="50"/>
+    <w:lsdException w:name="Grid Table 6 Colorful Accent 4" w:uiPriority="51"/>
+    <w:lsdException w:name="Grid Table 7 Colorful Accent 4" w:uiPriority="52"/>
+    <w:lsdException w:name="Grid Table 1 Light Accent 5" w:uiPriority="46"/>
+    <w:lsdException w:name="Grid Table 2 Accent 5" w:uiPriority="47"/>
+    <w:lsdException w:name="Grid Table 3 Accent 5" w:uiPriority="48"/>
+    <w:lsdException w:name="Grid Table 4 Accent 5" w:uiPriority="49"/>
+    <w:lsdException w:name="Grid Table 5 Dark Accent 5" w:uiPriority="50"/>
+    <w:lsdException w:name="Grid Table 6 Colorful Accent 5" w:uiPriority="51"/>
+    <w:lsdException w:name="Grid Table 7 Colorful Accent 5" w:uiPriority="52"/>
+    <w:lsdException w:name="Grid Table 1 Light Accent 6" w:uiPriority="46"/>
+    <w:lsdException w:name="Grid Table 2 Accent 6" w:uiPriority="47"/>
+    <w:lsdException w:name="Grid Table 3 Accent 6" w:uiPriority="48"/>
+    <w:lsdException w:name="Grid Table 4 Accent 6" w:uiPriority="49"/>
+    <w:lsdException w:name="Grid Table 5 Dark Accent 6" w:uiPriority="50"/>
+    <w:lsdException w:name="Grid Table 6 Colorful Accent 6" w:uiPriority="51"/>
+    <w:lsdException w:name="Grid Table 7 Colorful Accent 6" w:uiPriority="52"/>
+    <w:lsdException w:name="List Table 1 Light" w:uiPriority="46"/>
+    <w:lsdException w:name="List Table 2" w:uiPriority="47"/>
+    <w:lsdException w:name="List Table 3" w:uiPriority="48"/>
+    <w:lsdException w:name="List Table 4" w:uiPriority="49"/>
+    <w:lsdException w:name="List Table 5 Dark" w:uiPriority="50"/>
+    <w:lsdException w:name="List Table 6 Colorful" w:uiPriority="51"/>
+    <w:lsdException w:name="List Table 7 Colorful" w:uiPriority="52"/>
+    <w:lsdException w:name="List Table 1 Light Accent 1" w:uiPriority="46"/>
+    <w:lsdException w:name="List Table 2 Accent 1" w:uiPriority="47"/>
+    <w:lsdException w:name="List Table 3 Accent 1" w:uiPriority="48"/>
+    <w:lsdException w:name="List Table 4 Accent 1" w:uiPriority="49"/>
+    <w:lsdException w:name="List Table 5 Dark Accent 1" w:uiPriority="50"/>
+    <w:lsdException w:name="List Table 6 Colorful Accent 1" w:uiPriority="51"/>
+    <w:lsdException w:name="List Table 7 Colorful Accent 1" w:uiPriority="52"/>
+    <w:lsdException w:name="List Table 1 Light Accent 2" w:uiPriority="46"/>
+    <w:lsdException w:name="List Table 2 Accent 2" w:uiPriority="47"/>
+    <w:lsdException w:name="List Table 3 Accent 2" w:uiPriority="48"/>
+    <w:lsdException w:name="List Table 4 Accent 2" w:uiPriority="49"/>
+    <w:lsdException w:name="List Table 5 Dark Accent 2" w:uiPriority="50"/>
+    <w:lsdException w:name="List Table 6 Colorful Accent 2" w:uiPriority="51"/>
+    <w:lsdException w:name="List Table 7 Colorful Accent 2" w:uiPriority="52"/>
+    <w:lsdException w:name="List Table 1 Light Accent 3" w:uiPriority="46"/>
+    <w:lsdException w:name="List Table 2 Accent 3" w:uiPriority="47"/>
+    <w:lsdException w:name="List Table 3 Accent 3" w:uiPriority="48"/>
+    <w:lsdException w:name="List Table 4 Accent 3" w:uiPriority="49"/>
+    <w:lsdException w:name="List Table 5 Dark Accent 3" w:uiPriority="50"/>
+    <w:lsdException w:name="List Table 6 Colorful Accent 3" w:uiPriority="51"/>
+    <w:lsdException w:name="List Table 7 Colorful Accent 3" w:uiPriority="52"/>
+    <w:lsdException w:name="List Table 1 Light Accent 4" w:uiPriority="46"/>
+    <w:lsdException w:name="List Table 2 Accent 4" w:uiPriority="47"/>
+    <w:lsdException w:name="List Table 3 Accent 4" w:uiPriority="48"/>
+    <w:lsdException w:name="List Table 4 Accent 4" w:uiPriority="49"/>
+    <w:lsdException w:name="List Table 5 Dark Accent 4" w:uiPriority="50"/>
+    <w:lsdException w:name="List Table 6 Colorful Accent 4" w:uiPriority="51"/>
+    <w:lsdException w:name="List Table 7 Colorful Accent 4" w:uiPriority="52"/>
+    <w:lsdException w:name="List Table 1 Light Accent 5" w:uiPriority="46"/>
+    <w:lsdException w:name="List Table 2 Accent 5" w:uiPriority="47"/>
+    <w:lsdException w:name="List Table 3 Accent 5" w:uiPriority="48"/>
+    <w:lsdException w:name="List Table 4 Accent 5" w:uiPriority="49"/>
+    <w:lsdException w:name="List Table 5 Dark Accent 5" w:uiPriority="50"/>
+    <w:lsdException w:name="List Table 6 Colorful Accent 5" w:uiPriority="51"/>
+    <w:lsdException w:name="List Table 7 Colorful Accent 5" w:uiPriority="52"/>
+    <w:lsdException w:name="List Table 1 Light Accent 6" w:uiPriority="46"/>
+    <w:lsdException w:name="List Table 2 Accent 6" w:uiPriority="47"/>
+    <w:lsdException w:name="List Table 3 Accent 6" w:uiPriority="48"/>
+    <w:lsdException w:name="List Table 4 Accent 6" w:uiPriority="49"/>
+    <w:lsdException w:name="List Table 5 Dark Accent 6" w:uiPriority="50"/>
+    <w:lsdException w:name="List Table 6 Colorful Accent 6" w:uiPriority="51"/>
+    <w:lsdException w:name="List Table 7 Colorful Accent 6" w:uiPriority="52"/>
   </w:latentStyles>
   <w:style w:type="paragraph" w:default="1" w:styleId="Normal">
     <w:name w:val="Normal"/>
@@ -14283,7 +13291,7 @@
 </file>
 
 <file path=customXml/itemProps1.xml><?xml version="1.0" encoding="utf-8"?>
-<ds:datastoreItem xmlns:ds="http://schemas.openxmlformats.org/officeDocument/2006/customXml" ds:itemID="{5C41CFFB-7F65-4FCA-94D4-7FF469E07C06}">
+<ds:datastoreItem xmlns:ds="http://schemas.openxmlformats.org/officeDocument/2006/customXml" ds:itemID="{EDD4CBC0-B4BC-444E-9EA2-3B26C65A8E2A}">
   <ds:schemaRefs>
     <ds:schemaRef ds:uri="http://schemas.openxmlformats.org/officeDocument/2006/bibliography"/>
   </ds:schemaRefs>

</xml_diff>